<commit_message>
study and mark notes in 正则.docx
</commit_message>
<xml_diff>
--- a/JS核心/正则表达式/正则表达式.docx
+++ b/JS核心/正则表达式/正则表达式.docx
@@ -2062,7 +2062,7 @@
         <w:spacing w:line="336" w:lineRule="atLeast"/>
         <w:jc w:val="left"/>
         <w:rPr>
-          <w:rFonts w:ascii="微软雅黑" w:eastAsia="微软雅黑" w:hAnsi="微软雅黑" w:cs="宋体" w:hint="eastAsia"/>
+          <w:rFonts w:ascii="微软雅黑" w:eastAsia="微软雅黑" w:hAnsi="微软雅黑" w:cs="宋体"/>
           <w:color w:val="333333"/>
           <w:kern w:val="0"/>
           <w:szCs w:val="21"/>
@@ -2103,7 +2103,7 @@
         <w:spacing w:line="336" w:lineRule="atLeast"/>
         <w:jc w:val="left"/>
         <w:rPr>
-          <w:rFonts w:ascii="微软雅黑" w:eastAsia="微软雅黑" w:hAnsi="微软雅黑" w:cs="宋体" w:hint="eastAsia"/>
+          <w:rFonts w:ascii="微软雅黑" w:eastAsia="微软雅黑" w:hAnsi="微软雅黑" w:cs="宋体"/>
           <w:color w:val="333333"/>
           <w:kern w:val="0"/>
           <w:szCs w:val="21"/>
@@ -2117,7 +2117,7 @@
         <w:spacing w:line="336" w:lineRule="atLeast"/>
         <w:jc w:val="left"/>
         <w:rPr>
-          <w:rFonts w:ascii="微软雅黑" w:eastAsia="微软雅黑" w:hAnsi="微软雅黑" w:cs="宋体" w:hint="eastAsia"/>
+          <w:rFonts w:ascii="微软雅黑" w:eastAsia="微软雅黑" w:hAnsi="微软雅黑" w:cs="宋体"/>
           <w:color w:val="333333"/>
           <w:kern w:val="0"/>
           <w:szCs w:val="21"/>
@@ -2142,7 +2142,7 @@
         <w:spacing w:line="336" w:lineRule="atLeast"/>
         <w:jc w:val="left"/>
         <w:rPr>
-          <w:rFonts w:ascii="微软雅黑" w:eastAsia="微软雅黑" w:hAnsi="微软雅黑" w:cs="宋体" w:hint="eastAsia"/>
+          <w:rFonts w:ascii="微软雅黑" w:eastAsia="微软雅黑" w:hAnsi="微软雅黑" w:cs="宋体"/>
           <w:color w:val="333333"/>
           <w:kern w:val="0"/>
           <w:szCs w:val="21"/>
@@ -2207,7 +2207,7 @@
         <w:spacing w:line="336" w:lineRule="atLeast"/>
         <w:jc w:val="left"/>
         <w:rPr>
-          <w:rFonts w:ascii="微软雅黑" w:eastAsia="微软雅黑" w:hAnsi="微软雅黑" w:cs="宋体" w:hint="eastAsia"/>
+          <w:rFonts w:ascii="微软雅黑" w:eastAsia="微软雅黑" w:hAnsi="微软雅黑" w:cs="宋体"/>
           <w:color w:val="333333"/>
           <w:kern w:val="0"/>
           <w:szCs w:val="21"/>
@@ -2272,7 +2272,7 @@
         <w:spacing w:line="336" w:lineRule="atLeast"/>
         <w:jc w:val="left"/>
         <w:rPr>
-          <w:rFonts w:ascii="微软雅黑" w:eastAsia="微软雅黑" w:hAnsi="微软雅黑" w:cs="宋体" w:hint="eastAsia"/>
+          <w:rFonts w:ascii="微软雅黑" w:eastAsia="微软雅黑" w:hAnsi="微软雅黑" w:cs="宋体"/>
           <w:color w:val="333333"/>
           <w:kern w:val="0"/>
           <w:szCs w:val="21"/>
@@ -2731,7 +2731,27 @@
           <w:kern w:val="0"/>
           <w:szCs w:val="21"/>
         </w:rPr>
-        <w:t xml:space="preserve">　　　　　　在全局模式下，当匹配到符合规则的结果也会停止执行，但是若多次重复执行test方法，则会根据lastIndex属性的值为锚点依次向后匹配，</w:t>
+        <w:t xml:space="preserve">　　　　　　在全局模式下，当匹配到符合规则的结果也会停止执行，但是若多次重复执行</w:t>
+      </w:r>
+      <w:r>
+        <w:rPr>
+          <w:rFonts w:ascii="微软雅黑" w:eastAsia="微软雅黑" w:hAnsi="微软雅黑" w:cs="宋体" w:hint="eastAsia"/>
+          <w:b/>
+          <w:bCs/>
+          <w:color w:val="333333"/>
+          <w:kern w:val="0"/>
+          <w:szCs w:val="21"/>
+        </w:rPr>
+        <w:t>exec</w:t>
+      </w:r>
+      <w:r>
+        <w:rPr>
+          <w:rFonts w:ascii="微软雅黑" w:eastAsia="微软雅黑" w:hAnsi="微软雅黑" w:cs="宋体" w:hint="eastAsia"/>
+          <w:color w:val="333333"/>
+          <w:kern w:val="0"/>
+          <w:szCs w:val="21"/>
+        </w:rPr>
+        <w:t>方法，则会根据lastIndex属性的值为锚点依次向后匹配，</w:t>
       </w:r>
       <w:r>
         <w:rPr>
@@ -2772,14 +2792,25 @@
           <w:kern w:val="0"/>
           <w:szCs w:val="21"/>
         </w:rPr>
-        <w:t xml:space="preserve">　　　　　　exec方法可以返回匹配的结果，以及结果在字符串中的索引和下一次匹配的起始位置。如果正则表达式没有匹配到结果，</w:t>
-      </w:r>
-      <w:r>
-        <w:rPr>
-          <w:rFonts w:ascii="Cambria" w:eastAsia="宋体" w:hAnsi="Cambria" w:cs="宋体"/>
-          <w:color w:val="333333"/>
-          <w:kern w:val="0"/>
-          <w:szCs w:val="21"/>
+        <w:t xml:space="preserve">　　　　　　exec方法可以返回匹配的结果，以及结果在字符串中的索引和下一次匹配的起始位置。</w:t>
+      </w:r>
+      <w:r>
+        <w:rPr>
+          <w:rFonts w:ascii="微软雅黑" w:eastAsia="微软雅黑" w:hAnsi="微软雅黑" w:cs="宋体" w:hint="eastAsia"/>
+          <w:color w:val="333333"/>
+          <w:kern w:val="0"/>
+          <w:szCs w:val="21"/>
+          <w:highlight w:val="yellow"/>
+        </w:rPr>
+        <w:t>如果正则表达式没有匹配到结果，</w:t>
+      </w:r>
+      <w:r>
+        <w:rPr>
+          <w:rFonts w:ascii="Cambria" w:eastAsia="宋体" w:hAnsi="Cambria" w:cs="宋体"/>
+          <w:color w:val="333333"/>
+          <w:kern w:val="0"/>
+          <w:szCs w:val="21"/>
+          <w:highlight w:val="yellow"/>
         </w:rPr>
         <w:br/>
       </w:r>
@@ -2789,6 +2820,7 @@
           <w:color w:val="333333"/>
           <w:kern w:val="0"/>
           <w:szCs w:val="21"/>
+          <w:highlight w:val="yellow"/>
         </w:rPr>
         <w:t xml:space="preserve">　　　　　　那么返回的值就是 null。</w:t>
       </w:r>
@@ -3195,7 +3227,7 @@
             <wp:extent cx="190500" cy="190500"/>
             <wp:effectExtent l="19050" t="0" r="0" b="0"/>
             <wp:docPr id="1" name="图片 1" descr="复制代码">
-              <a:hlinkClick xmlns:a="http://schemas.openxmlformats.org/drawingml/2006/main" r:id="rId6" tooltip="&quot;复制代码&quot;"/>
+              <a:hlinkClick xmlns:a="http://schemas.openxmlformats.org/drawingml/2006/main" r:id="rId7" tooltip="&quot;复制代码&quot;"/>
             </wp:docPr>
             <wp:cNvGraphicFramePr>
               <a:graphicFrameLocks xmlns:a="http://schemas.openxmlformats.org/drawingml/2006/main" noChangeAspect="1"/>
@@ -3205,14 +3237,14 @@
                 <pic:pic xmlns:pic="http://schemas.openxmlformats.org/drawingml/2006/picture">
                   <pic:nvPicPr>
                     <pic:cNvPr id="0" name="Picture 1" descr="复制代码">
-                      <a:hlinkClick r:id="rId6" tooltip="&quot;复制代码&quot;"/>
+                      <a:hlinkClick r:id="rId7" tooltip="&quot;复制代码&quot;"/>
                     </pic:cNvPr>
                     <pic:cNvPicPr>
                       <a:picLocks noChangeAspect="1" noChangeArrowheads="1"/>
                     </pic:cNvPicPr>
                   </pic:nvPicPr>
                   <pic:blipFill>
-                    <a:blip r:embed="rId7" cstate="print"/>
+                    <a:blip r:embed="rId8" cstate="print"/>
                     <a:srcRect/>
                     <a:stretch>
                       <a:fillRect/>
@@ -3623,7 +3655,7 @@
             <wp:extent cx="190500" cy="190500"/>
             <wp:effectExtent l="19050" t="0" r="0" b="0"/>
             <wp:docPr id="2" name="图片 2" descr="复制代码">
-              <a:hlinkClick xmlns:a="http://schemas.openxmlformats.org/drawingml/2006/main" r:id="rId6" tooltip="&quot;复制代码&quot;"/>
+              <a:hlinkClick xmlns:a="http://schemas.openxmlformats.org/drawingml/2006/main" r:id="rId7" tooltip="&quot;复制代码&quot;"/>
             </wp:docPr>
             <wp:cNvGraphicFramePr>
               <a:graphicFrameLocks xmlns:a="http://schemas.openxmlformats.org/drawingml/2006/main" noChangeAspect="1"/>
@@ -3633,14 +3665,14 @@
                 <pic:pic xmlns:pic="http://schemas.openxmlformats.org/drawingml/2006/picture">
                   <pic:nvPicPr>
                     <pic:cNvPr id="0" name="Picture 2" descr="复制代码">
-                      <a:hlinkClick r:id="rId6" tooltip="&quot;复制代码&quot;"/>
+                      <a:hlinkClick r:id="rId7" tooltip="&quot;复制代码&quot;"/>
                     </pic:cNvPr>
                     <pic:cNvPicPr>
                       <a:picLocks noChangeAspect="1" noChangeArrowheads="1"/>
                     </pic:cNvPicPr>
                   </pic:nvPicPr>
                   <pic:blipFill>
-                    <a:blip r:embed="rId7" cstate="print"/>
+                    <a:blip r:embed="rId8" cstate="print"/>
                     <a:srcRect/>
                     <a:stretch>
                       <a:fillRect/>
@@ -5946,7 +5978,25 @@
           <w:kern w:val="0"/>
           <w:szCs w:val="21"/>
         </w:rPr>
-        <w:t>//-&gt; 1;</w:t>
+        <w:t xml:space="preserve">//-&gt; </w:t>
+      </w:r>
+      <w:r>
+        <w:rPr>
+          <w:rFonts w:ascii="宋体" w:eastAsia="宋体" w:hAnsi="宋体" w:cs="宋体" w:hint="eastAsia"/>
+          <w:color w:val="008000"/>
+          <w:kern w:val="0"/>
+          <w:szCs w:val="21"/>
+        </w:rPr>
+        <w:t>0</w:t>
+      </w:r>
+      <w:r>
+        <w:rPr>
+          <w:rFonts w:ascii="宋体" w:eastAsia="宋体" w:hAnsi="宋体" w:cs="宋体"/>
+          <w:color w:val="008000"/>
+          <w:kern w:val="0"/>
+          <w:szCs w:val="21"/>
+        </w:rPr>
+        <w:t>;</w:t>
       </w:r>
     </w:p>
     <w:p>
@@ -6053,7 +6103,25 @@
           <w:kern w:val="0"/>
           <w:szCs w:val="21"/>
         </w:rPr>
-        <w:t>// -&gt; 3;</w:t>
+        <w:t xml:space="preserve">// -&gt; </w:t>
+      </w:r>
+      <w:r>
+        <w:rPr>
+          <w:rFonts w:ascii="宋体" w:eastAsia="宋体" w:hAnsi="宋体" w:cs="宋体" w:hint="eastAsia"/>
+          <w:color w:val="008000"/>
+          <w:kern w:val="0"/>
+          <w:szCs w:val="21"/>
+        </w:rPr>
+        <w:t>2</w:t>
+      </w:r>
+      <w:r>
+        <w:rPr>
+          <w:rFonts w:ascii="宋体" w:eastAsia="宋体" w:hAnsi="宋体" w:cs="宋体"/>
+          <w:color w:val="008000"/>
+          <w:kern w:val="0"/>
+          <w:szCs w:val="21"/>
+        </w:rPr>
+        <w:t>;</w:t>
       </w:r>
     </w:p>
     <w:p>
@@ -6201,8 +6269,18 @@
           <w:color w:val="333333"/>
           <w:kern w:val="0"/>
           <w:szCs w:val="21"/>
-        </w:rPr>
-        <w:t>ingoreCase、global、multiline等均为只读属性，不能直接修改正则表达式的修饰符。</w:t>
+          <w:highlight w:val="yellow"/>
+        </w:rPr>
+        <w:t>ingoreCase、global、multiline等均为只读属性，不能直接修改正则表达式的修饰符</w:t>
+      </w:r>
+      <w:r>
+        <w:rPr>
+          <w:rFonts w:ascii="微软雅黑" w:eastAsia="微软雅黑" w:hAnsi="微软雅黑" w:cs="宋体" w:hint="eastAsia"/>
+          <w:color w:val="333333"/>
+          <w:kern w:val="0"/>
+          <w:szCs w:val="21"/>
+        </w:rPr>
+        <w:t>。</w:t>
       </w:r>
       <w:r>
         <w:rPr>
@@ -6240,7 +6318,26 @@
           <w:kern w:val="0"/>
           <w:szCs w:val="21"/>
         </w:rPr>
-        <w:t> lastIndex的值，只能在RegExp内置方法中才能够使用到。</w:t>
+        <w:t> </w:t>
+      </w:r>
+      <w:r>
+        <w:rPr>
+          <w:rFonts w:ascii="微软雅黑" w:eastAsia="微软雅黑" w:hAnsi="微软雅黑" w:cs="宋体" w:hint="eastAsia"/>
+          <w:color w:val="333333"/>
+          <w:kern w:val="0"/>
+          <w:szCs w:val="21"/>
+          <w:highlight w:val="yellow"/>
+        </w:rPr>
+        <w:t>lastIndex的值，只能在RegExp内置方法中才能够使用到</w:t>
+      </w:r>
+      <w:r>
+        <w:rPr>
+          <w:rFonts w:ascii="微软雅黑" w:eastAsia="微软雅黑" w:hAnsi="微软雅黑" w:cs="宋体" w:hint="eastAsia"/>
+          <w:color w:val="333333"/>
+          <w:kern w:val="0"/>
+          <w:szCs w:val="21"/>
+        </w:rPr>
+        <w:t>。</w:t>
       </w:r>
     </w:p>
     <w:p>
@@ -6508,8 +6605,8 @@
         <w:lastRenderedPageBreak/>
         <w:drawing>
           <wp:inline distT="0" distB="0" distL="0" distR="0">
-            <wp:extent cx="7863840" cy="7962900"/>
-            <wp:effectExtent l="19050" t="0" r="3810" b="0"/>
+            <wp:extent cx="6069330" cy="6145785"/>
+            <wp:effectExtent l="19050" t="0" r="7620" b="0"/>
             <wp:docPr id="3" name="图片 3" descr="https://images2015.cnblogs.com/blog/735756/201610/735756-20161030022755171-1173570652.png"/>
             <wp:cNvGraphicFramePr>
               <a:graphicFrameLocks xmlns:a="http://schemas.openxmlformats.org/drawingml/2006/main" noChangeAspect="1"/>
@@ -6524,7 +6621,7 @@
                     </pic:cNvPicPr>
                   </pic:nvPicPr>
                   <pic:blipFill>
-                    <a:blip r:embed="rId8" cstate="print"/>
+                    <a:blip r:embed="rId9" cstate="print"/>
                     <a:srcRect/>
                     <a:stretch>
                       <a:fillRect/>
@@ -6533,7 +6630,7 @@
                   <pic:spPr bwMode="auto">
                     <a:xfrm>
                       <a:off x="0" y="0"/>
-                      <a:ext cx="7863840" cy="7962900"/>
+                      <a:ext cx="6071186" cy="6147664"/>
                     </a:xfrm>
                     <a:prstGeom prst="rect">
                       <a:avLst/>
@@ -6616,7 +6713,6 @@
           <w:kern w:val="0"/>
           <w:szCs w:val="21"/>
         </w:rPr>
-        <w:lastRenderedPageBreak/>
         <w:t xml:space="preserve">　　　　功能：对元字符进行转义，使其转换为普通字符。</w:t>
       </w:r>
       <w:r>
@@ -6875,6 +6971,7 @@
           <w:kern w:val="0"/>
           <w:szCs w:val="21"/>
         </w:rPr>
+        <w:lastRenderedPageBreak/>
         <w:t xml:space="preserve">　　　　?：表示匹配0次或1次</w:t>
       </w:r>
       <w:r>
@@ -7232,7 +7329,6 @@
           <w:kern w:val="0"/>
           <w:szCs w:val="21"/>
         </w:rPr>
-        <w:lastRenderedPageBreak/>
         <w:t xml:space="preserve">　　　· 反向类</w:t>
       </w:r>
       <w:r>
@@ -7505,6 +7601,7 @@
           <w:kern w:val="0"/>
           <w:szCs w:val="21"/>
         </w:rPr>
+        <w:lastRenderedPageBreak/>
         <w:t xml:space="preserve">　　　　贪婪模式会按照匹配规则尽可能的去匹配，一直到匹配失败。</w:t>
       </w:r>
       <w:r>
@@ -7872,7 +7969,6 @@
           <w:kern w:val="0"/>
           <w:szCs w:val="21"/>
         </w:rPr>
-        <w:lastRenderedPageBreak/>
         <w:t>2</w:t>
       </w:r>
       <w:r>
@@ -8154,6 +8250,7 @@
           <w:kern w:val="0"/>
           <w:szCs w:val="21"/>
         </w:rPr>
+        <w:lastRenderedPageBreak/>
         <w:t xml:space="preserve">　　　　　　</w:t>
       </w:r>
       <w:r>
@@ -8297,7 +8394,25 @@
           <w:kern w:val="0"/>
           <w:szCs w:val="21"/>
         </w:rPr>
-        <w:t xml:space="preserve"> pattern = /(\d{4})(\w+)/;</w:t>
+        <w:t xml:space="preserve"> pattern = /(\d{</w:t>
+      </w:r>
+      <w:r>
+        <w:rPr>
+          <w:rFonts w:ascii="宋体" w:eastAsia="宋体" w:hAnsi="宋体" w:cs="宋体" w:hint="eastAsia"/>
+          <w:color w:val="000000"/>
+          <w:kern w:val="0"/>
+          <w:szCs w:val="21"/>
+        </w:rPr>
+        <w:t>3</w:t>
+      </w:r>
+      <w:r>
+        <w:rPr>
+          <w:rFonts w:ascii="宋体" w:eastAsia="宋体" w:hAnsi="宋体" w:cs="宋体"/>
+          <w:color w:val="000000"/>
+          <w:kern w:val="0"/>
+          <w:szCs w:val="21"/>
+        </w:rPr>
+        <w:t>})(\w+)/;</w:t>
       </w:r>
     </w:p>
     <w:p>
@@ -8895,7 +9010,7 @@
             <wp:extent cx="190500" cy="190500"/>
             <wp:effectExtent l="19050" t="0" r="0" b="0"/>
             <wp:docPr id="4" name="图片 4" descr="复制代码">
-              <a:hlinkClick xmlns:a="http://schemas.openxmlformats.org/drawingml/2006/main" r:id="rId6" tooltip="&quot;复制代码&quot;"/>
+              <a:hlinkClick xmlns:a="http://schemas.openxmlformats.org/drawingml/2006/main" r:id="rId7" tooltip="&quot;复制代码&quot;"/>
             </wp:docPr>
             <wp:cNvGraphicFramePr>
               <a:graphicFrameLocks xmlns:a="http://schemas.openxmlformats.org/drawingml/2006/main" noChangeAspect="1"/>
@@ -8905,14 +9020,14 @@
                 <pic:pic xmlns:pic="http://schemas.openxmlformats.org/drawingml/2006/picture">
                   <pic:nvPicPr>
                     <pic:cNvPr id="0" name="Picture 4" descr="复制代码">
-                      <a:hlinkClick r:id="rId6" tooltip="&quot;复制代码&quot;"/>
+                      <a:hlinkClick r:id="rId7" tooltip="&quot;复制代码&quot;"/>
                     </pic:cNvPr>
                     <pic:cNvPicPr>
                       <a:picLocks noChangeAspect="1" noChangeArrowheads="1"/>
                     </pic:cNvPicPr>
                   </pic:nvPicPr>
                   <pic:blipFill>
-                    <a:blip r:embed="rId7" cstate="print"/>
+                    <a:blip r:embed="rId8" cstate="print"/>
                     <a:srcRect/>
                     <a:stretch>
                       <a:fillRect/>
@@ -9323,7 +9438,7 @@
             <wp:extent cx="190500" cy="190500"/>
             <wp:effectExtent l="19050" t="0" r="0" b="0"/>
             <wp:docPr id="5" name="图片 5" descr="复制代码">
-              <a:hlinkClick xmlns:a="http://schemas.openxmlformats.org/drawingml/2006/main" r:id="rId6" tooltip="&quot;复制代码&quot;"/>
+              <a:hlinkClick xmlns:a="http://schemas.openxmlformats.org/drawingml/2006/main" r:id="rId7" tooltip="&quot;复制代码&quot;"/>
             </wp:docPr>
             <wp:cNvGraphicFramePr>
               <a:graphicFrameLocks xmlns:a="http://schemas.openxmlformats.org/drawingml/2006/main" noChangeAspect="1"/>
@@ -9333,14 +9448,14 @@
                 <pic:pic xmlns:pic="http://schemas.openxmlformats.org/drawingml/2006/picture">
                   <pic:nvPicPr>
                     <pic:cNvPr id="0" name="Picture 5" descr="复制代码">
-                      <a:hlinkClick r:id="rId6" tooltip="&quot;复制代码&quot;"/>
+                      <a:hlinkClick r:id="rId7" tooltip="&quot;复制代码&quot;"/>
                     </pic:cNvPr>
                     <pic:cNvPicPr>
                       <a:picLocks noChangeAspect="1" noChangeArrowheads="1"/>
                     </pic:cNvPicPr>
                   </pic:nvPicPr>
                   <pic:blipFill>
-                    <a:blip r:embed="rId7" cstate="print"/>
+                    <a:blip r:embed="rId8" cstate="print"/>
                     <a:srcRect/>
                     <a:stretch>
                       <a:fillRect/>
@@ -9414,44 +9529,53 @@
           <w:kern w:val="0"/>
           <w:szCs w:val="21"/>
         </w:rPr>
+        <w:t xml:space="preserve">　　　　对于人的习惯而言，我们认为我们在看一段话的顺序是从前到后的阅读顺序，但是对于计算机而言，</w:t>
+      </w:r>
+      <w:r>
+        <w:rPr>
+          <w:rFonts w:ascii="Cambria" w:eastAsia="宋体" w:hAnsi="Cambria" w:cs="宋体"/>
+          <w:color w:val="333333"/>
+          <w:kern w:val="0"/>
+          <w:szCs w:val="21"/>
+        </w:rPr>
+        <w:br/>
+      </w:r>
+      <w:r>
+        <w:rPr>
+          <w:rFonts w:ascii="微软雅黑" w:eastAsia="微软雅黑" w:hAnsi="微软雅黑" w:cs="宋体" w:hint="eastAsia"/>
+          <w:color w:val="333333"/>
+          <w:kern w:val="0"/>
+          <w:szCs w:val="21"/>
+        </w:rPr>
+        <w:t xml:space="preserve">　　　　已经识别到的则是“后”，而未能或者即将识别的区域则是“前”。所以正则前瞻的本质含义就是判断前方的内容是否是符合匹配条件。</w:t>
+      </w:r>
+      <w:r>
+        <w:rPr>
+          <w:rFonts w:ascii="Cambria" w:eastAsia="宋体" w:hAnsi="Cambria" w:cs="宋体"/>
+          <w:color w:val="333333"/>
+          <w:kern w:val="0"/>
+          <w:szCs w:val="21"/>
+        </w:rPr>
+        <w:br/>
+      </w:r>
+      <w:r>
+        <w:rPr>
+          <w:rFonts w:ascii="微软雅黑" w:eastAsia="微软雅黑" w:hAnsi="微软雅黑" w:cs="宋体" w:hint="eastAsia"/>
+          <w:color w:val="333333"/>
+          <w:kern w:val="0"/>
+          <w:szCs w:val="21"/>
+        </w:rPr>
+        <w:t xml:space="preserve">　　　　如果符合匹配条件，那么“正向前瞻”就为true,否者为false。如果不符合匹配条</w:t>
+      </w:r>
+      <w:r>
+        <w:rPr>
+          <w:rFonts w:ascii="微软雅黑" w:eastAsia="微软雅黑" w:hAnsi="微软雅黑" w:cs="宋体" w:hint="eastAsia"/>
+          <w:color w:val="333333"/>
+          <w:kern w:val="0"/>
+          <w:szCs w:val="21"/>
+        </w:rPr>
         <w:lastRenderedPageBreak/>
-        <w:t xml:space="preserve">　　　　对于人的习惯而言，我们认为我们在看一段话的顺序是从前到后的阅读顺序，但是对于计算机而言，</w:t>
-      </w:r>
-      <w:r>
-        <w:rPr>
-          <w:rFonts w:ascii="Cambria" w:eastAsia="宋体" w:hAnsi="Cambria" w:cs="宋体"/>
-          <w:color w:val="333333"/>
-          <w:kern w:val="0"/>
-          <w:szCs w:val="21"/>
-        </w:rPr>
-        <w:br/>
-      </w:r>
-      <w:r>
-        <w:rPr>
-          <w:rFonts w:ascii="微软雅黑" w:eastAsia="微软雅黑" w:hAnsi="微软雅黑" w:cs="宋体" w:hint="eastAsia"/>
-          <w:color w:val="333333"/>
-          <w:kern w:val="0"/>
-          <w:szCs w:val="21"/>
-        </w:rPr>
-        <w:t xml:space="preserve">　　　　已经识别到的则是“后”，而未能或者即将识别的区域则是“前”。所以正则前瞻的本质含义就是判断前方的内容是否是符合匹配条件。</w:t>
-      </w:r>
-      <w:r>
-        <w:rPr>
-          <w:rFonts w:ascii="Cambria" w:eastAsia="宋体" w:hAnsi="Cambria" w:cs="宋体"/>
-          <w:color w:val="333333"/>
-          <w:kern w:val="0"/>
-          <w:szCs w:val="21"/>
-        </w:rPr>
-        <w:br/>
-      </w:r>
-      <w:r>
-        <w:rPr>
-          <w:rFonts w:ascii="微软雅黑" w:eastAsia="微软雅黑" w:hAnsi="微软雅黑" w:cs="宋体" w:hint="eastAsia"/>
-          <w:color w:val="333333"/>
-          <w:kern w:val="0"/>
-          <w:szCs w:val="21"/>
-        </w:rPr>
-        <w:t xml:space="preserve">　　　　如果符合匹配条件，那么“正向前瞻”就为true,否者为false。如果不符合匹配条件，那么“负向前瞻”为true，否则为false。</w:t>
+        <w:t>件，那么“负向前瞻”为true，否则为false。</w:t>
       </w:r>
       <w:r>
         <w:rPr>
@@ -10208,8 +10332,53 @@
           <w:kern w:val="0"/>
           <w:szCs w:val="21"/>
         </w:rPr>
+        <w:t xml:space="preserve">　　　　　　世界本来没有路，只是人走多了，自然就有了路，同样的道理，零宽度断言，虽然听上去怪怪的，还有点反人类的感觉，</w:t>
+      </w:r>
+      <w:r>
+        <w:rPr>
+          <w:rFonts w:ascii="Cambria" w:eastAsia="宋体" w:hAnsi="Cambria" w:cs="宋体"/>
+          <w:color w:val="333333"/>
+          <w:kern w:val="0"/>
+          <w:szCs w:val="21"/>
+        </w:rPr>
+        <w:br/>
+      </w:r>
+      <w:r>
+        <w:rPr>
+          <w:rFonts w:ascii="微软雅黑" w:eastAsia="微软雅黑" w:hAnsi="微软雅黑" w:cs="宋体" w:hint="eastAsia"/>
+          <w:color w:val="333333"/>
+          <w:kern w:val="0"/>
+          <w:szCs w:val="21"/>
+        </w:rPr>
+        <w:t xml:space="preserve">　　　　　　但是多说说也就习惯了。毕竟只是一个取名的问题而已，无需较真。所谓的“零宽度”，指的就是其匹配的位置不会发生改变。</w:t>
+      </w:r>
+      <w:r>
+        <w:rPr>
+          <w:rFonts w:ascii="Cambria" w:eastAsia="宋体" w:hAnsi="Cambria" w:cs="宋体"/>
+          <w:color w:val="333333"/>
+          <w:kern w:val="0"/>
+          <w:szCs w:val="21"/>
+        </w:rPr>
+        <w:br/>
+      </w:r>
+      <w:r>
+        <w:rPr>
+          <w:rFonts w:ascii="微软雅黑" w:eastAsia="微软雅黑" w:hAnsi="微软雅黑" w:cs="宋体" w:hint="eastAsia"/>
+          <w:color w:val="333333"/>
+          <w:kern w:val="0"/>
+          <w:szCs w:val="21"/>
+        </w:rPr>
+        <w:t xml:space="preserve">　　　　　　而“断言”，则用来声明一个应该为真的事实。因此我们前面学习到的 “正</w:t>
+      </w:r>
+      <w:r>
+        <w:rPr>
+          <w:rFonts w:ascii="微软雅黑" w:eastAsia="微软雅黑" w:hAnsi="微软雅黑" w:cs="宋体" w:hint="eastAsia"/>
+          <w:color w:val="333333"/>
+          <w:kern w:val="0"/>
+          <w:szCs w:val="21"/>
+        </w:rPr>
         <w:lastRenderedPageBreak/>
-        <w:t xml:space="preserve">　　　　　　世界本来没有路，只是人走多了，自然就有了路，同样的道理，零宽度断言，虽然听上去怪怪的，还有点反人类的感觉，</w:t>
+        <w:t>向前瞻” 也叫 “零宽度正预测先行断言”。</w:t>
       </w:r>
       <w:r>
         <w:rPr>
@@ -10227,7 +10396,7 @@
           <w:kern w:val="0"/>
           <w:szCs w:val="21"/>
         </w:rPr>
-        <w:t xml:space="preserve">　　　　　　但是多说说也就习惯了。毕竟只是一个取名的问题而已，无需较真。所谓的“零宽度”，指的就是其匹配的位置不会发生改变。</w:t>
+        <w:t xml:space="preserve">　　　　　　用一句话概括其功能：</w:t>
       </w:r>
       <w:r>
         <w:rPr>
@@ -10245,43 +10414,36 @@
           <w:kern w:val="0"/>
           <w:szCs w:val="21"/>
         </w:rPr>
-        <w:t xml:space="preserve">　　　　　　而“断言”，则用来声明一个应该为真的事实。因此我们前面学习到的 “正向前瞻” 也叫 “零宽度正预测先行断言”。</w:t>
-      </w:r>
-      <w:r>
-        <w:rPr>
-          <w:rFonts w:ascii="Cambria" w:eastAsia="宋体" w:hAnsi="Cambria" w:cs="宋体"/>
-          <w:color w:val="333333"/>
-          <w:kern w:val="0"/>
-          <w:szCs w:val="21"/>
-        </w:rPr>
-        <w:br/>
-      </w:r>
-      <w:r>
-        <w:rPr>
-          <w:rFonts w:ascii="微软雅黑" w:eastAsia="微软雅黑" w:hAnsi="微软雅黑" w:cs="宋体" w:hint="eastAsia"/>
-          <w:color w:val="333333"/>
-          <w:kern w:val="0"/>
-          <w:szCs w:val="21"/>
-        </w:rPr>
-        <w:t xml:space="preserve">　　　　　　用一句话概括其功能：</w:t>
-      </w:r>
-      <w:r>
-        <w:rPr>
-          <w:rFonts w:ascii="Cambria" w:eastAsia="宋体" w:hAnsi="Cambria" w:cs="宋体"/>
-          <w:color w:val="333333"/>
-          <w:kern w:val="0"/>
-          <w:szCs w:val="21"/>
-        </w:rPr>
-        <w:br/>
-      </w:r>
-      <w:r>
-        <w:rPr>
-          <w:rFonts w:ascii="微软雅黑" w:eastAsia="微软雅黑" w:hAnsi="微软雅黑" w:cs="宋体" w:hint="eastAsia"/>
-          <w:color w:val="333333"/>
-          <w:kern w:val="0"/>
-          <w:szCs w:val="21"/>
-        </w:rPr>
-        <w:t xml:space="preserve">　　　　　　　　零宽度断言匹配不会捕获或保存匹配结果，更加不会改变匹配时的匹配位置(lastIndex)。 </w:t>
+        <w:t xml:space="preserve">　　　　　　　　</w:t>
+      </w:r>
+      <w:r>
+        <w:rPr>
+          <w:rFonts w:ascii="微软雅黑" w:eastAsia="微软雅黑" w:hAnsi="微软雅黑" w:cs="宋体" w:hint="eastAsia"/>
+          <w:color w:val="333333"/>
+          <w:kern w:val="0"/>
+          <w:szCs w:val="21"/>
+          <w:highlight w:val="yellow"/>
+        </w:rPr>
+        <w:t>前瞻（零宽度断言）</w:t>
+      </w:r>
+      <w:r>
+        <w:rPr>
+          <w:rFonts w:ascii="微软雅黑" w:eastAsia="微软雅黑" w:hAnsi="微软雅黑" w:cs="宋体" w:hint="eastAsia"/>
+          <w:color w:val="333333"/>
+          <w:kern w:val="0"/>
+          <w:szCs w:val="21"/>
+          <w:highlight w:val="yellow"/>
+        </w:rPr>
+        <w:t>匹配不会捕获或保存匹配结果，更加不会改变匹配时的匹配位置(lastIndex)。</w:t>
+      </w:r>
+      <w:r>
+        <w:rPr>
+          <w:rFonts w:ascii="微软雅黑" w:eastAsia="微软雅黑" w:hAnsi="微软雅黑" w:cs="宋体" w:hint="eastAsia"/>
+          <w:color w:val="333333"/>
+          <w:kern w:val="0"/>
+          <w:szCs w:val="21"/>
+        </w:rPr>
+        <w:t> </w:t>
       </w:r>
       <w:r>
         <w:rPr>
@@ -10578,14 +10740,25 @@
           <w:kern w:val="0"/>
           <w:szCs w:val="21"/>
         </w:rPr>
-        <w:t xml:space="preserve">　　　　　　首先，整个匹配顺序是从左到右，左为后，右为前。在位置0处正则的控制权交由(?=find)去匹配，此时在位置0处向右尝试检索find字符串，</w:t>
-      </w:r>
-      <w:r>
-        <w:rPr>
-          <w:rFonts w:ascii="Cambria" w:eastAsia="宋体" w:hAnsi="Cambria" w:cs="宋体"/>
-          <w:color w:val="333333"/>
-          <w:kern w:val="0"/>
-          <w:szCs w:val="21"/>
+        <w:t xml:space="preserve">　　　　　　</w:t>
+      </w:r>
+      <w:r>
+        <w:rPr>
+          <w:rFonts w:ascii="微软雅黑" w:eastAsia="微软雅黑" w:hAnsi="微软雅黑" w:cs="宋体" w:hint="eastAsia"/>
+          <w:color w:val="333333"/>
+          <w:kern w:val="0"/>
+          <w:szCs w:val="21"/>
+          <w:highlight w:val="yellow"/>
+        </w:rPr>
+        <w:t>首先，整个匹配顺序是从左到右，左为后，右为前。在位置0处正则的控制权交由(?=find)去匹配，此时在位置0处向右尝试检索find字符串，</w:t>
+      </w:r>
+      <w:r>
+        <w:rPr>
+          <w:rFonts w:ascii="Cambria" w:eastAsia="宋体" w:hAnsi="Cambria" w:cs="宋体"/>
+          <w:color w:val="333333"/>
+          <w:kern w:val="0"/>
+          <w:szCs w:val="21"/>
+          <w:highlight w:val="yellow"/>
         </w:rPr>
         <w:br/>
       </w:r>
@@ -10595,6 +10768,7 @@
           <w:color w:val="333333"/>
           <w:kern w:val="0"/>
           <w:szCs w:val="21"/>
+          <w:highlight w:val="yellow"/>
         </w:rPr>
         <w:t xml:space="preserve">　　　　　　并且成功检索到所以匹配成功，但并不捕获内容，也不改变匹配位置，所以从位置0处开始匹配，也从位置0处结束匹配，</w:t>
       </w:r>
@@ -10604,6 +10778,7 @@
           <w:color w:val="333333"/>
           <w:kern w:val="0"/>
           <w:szCs w:val="21"/>
+          <w:highlight w:val="yellow"/>
         </w:rPr>
         <w:br/>
       </w:r>
@@ -10613,6 +10788,7 @@
           <w:color w:val="333333"/>
           <w:kern w:val="0"/>
           <w:szCs w:val="21"/>
+          <w:highlight w:val="yellow"/>
         </w:rPr>
         <w:t xml:space="preserve">　　　　　　接着匹配控制权交由\d+,然后从位置0处开始匹配（因为之前的零宽度并未改变匹配位置），</w:t>
       </w:r>
@@ -10622,6 +10798,7 @@
           <w:color w:val="333333"/>
           <w:kern w:val="0"/>
           <w:szCs w:val="21"/>
+          <w:highlight w:val="yellow"/>
         </w:rPr>
         <w:br/>
       </w:r>
@@ -10631,8 +10808,8 @@
           <w:color w:val="333333"/>
           <w:kern w:val="0"/>
           <w:szCs w:val="21"/>
-        </w:rPr>
-        <w:lastRenderedPageBreak/>
+          <w:highlight w:val="yellow"/>
+        </w:rPr>
         <w:t xml:space="preserve">　　　　　　再向右检索数字的时候，发现位置0为f,位置1位i ... 所以匹配失败，最终返回false。</w:t>
       </w:r>
     </w:p>
@@ -10866,6 +11043,7 @@
           <w:kern w:val="0"/>
           <w:szCs w:val="21"/>
         </w:rPr>
+        <w:lastRenderedPageBreak/>
         <w:t xml:space="preserve">　　　　　　位置2 等处的字符串abc正好与正则表达式吻合，所以匹配成功，接着从位置3处将匹配控制权交由(?=find)，</w:t>
       </w:r>
       <w:r>
@@ -10884,7 +11062,17 @@
           <w:kern w:val="0"/>
           <w:szCs w:val="21"/>
         </w:rPr>
-        <w:t xml:space="preserve">　　　　　　此时正则表达式从位置3处开始向右检索字符串find，检索到所以匹配成功，然后在位置3处结束检索，</w:t>
+        <w:t xml:space="preserve">　　　　　　</w:t>
+      </w:r>
+      <w:r>
+        <w:rPr>
+          <w:rFonts w:ascii="微软雅黑" w:eastAsia="微软雅黑" w:hAnsi="微软雅黑" w:cs="宋体" w:hint="eastAsia"/>
+          <w:color w:val="333333"/>
+          <w:kern w:val="0"/>
+          <w:szCs w:val="21"/>
+          <w:highlight w:val="yellow"/>
+        </w:rPr>
+        <w:t>此时正则表达式从位置3处开始向右检索字符串find，检索到所以匹配成功，然后在位置3处结束检索，</w:t>
       </w:r>
       <w:r>
         <w:rPr>
@@ -11572,7 +11760,6 @@
           <w:kern w:val="0"/>
           <w:szCs w:val="21"/>
         </w:rPr>
-        <w:lastRenderedPageBreak/>
         <w:t xml:space="preserve">　　　　　　</w:t>
       </w:r>
       <w:r>
@@ -11666,7 +11853,7 @@
             <wp:extent cx="190500" cy="190500"/>
             <wp:effectExtent l="19050" t="0" r="0" b="0"/>
             <wp:docPr id="6" name="图片 6" descr="复制代码">
-              <a:hlinkClick xmlns:a="http://schemas.openxmlformats.org/drawingml/2006/main" r:id="rId6" tooltip="&quot;复制代码&quot;"/>
+              <a:hlinkClick xmlns:a="http://schemas.openxmlformats.org/drawingml/2006/main" r:id="rId7" tooltip="&quot;复制代码&quot;"/>
             </wp:docPr>
             <wp:cNvGraphicFramePr>
               <a:graphicFrameLocks xmlns:a="http://schemas.openxmlformats.org/drawingml/2006/main" noChangeAspect="1"/>
@@ -11676,14 +11863,14 @@
                 <pic:pic xmlns:pic="http://schemas.openxmlformats.org/drawingml/2006/picture">
                   <pic:nvPicPr>
                     <pic:cNvPr id="0" name="Picture 6" descr="复制代码">
-                      <a:hlinkClick r:id="rId6" tooltip="&quot;复制代码&quot;"/>
+                      <a:hlinkClick r:id="rId7" tooltip="&quot;复制代码&quot;"/>
                     </pic:cNvPr>
                     <pic:cNvPicPr>
                       <a:picLocks noChangeAspect="1" noChangeArrowheads="1"/>
                     </pic:cNvPicPr>
                   </pic:nvPicPr>
                   <pic:blipFill>
-                    <a:blip r:embed="rId7" cstate="print"/>
+                    <a:blip r:embed="rId8" cstate="print"/>
                     <a:srcRect/>
                     <a:stretch>
                       <a:fillRect/>
@@ -11816,6 +12003,7 @@
           <w:kern w:val="0"/>
           <w:szCs w:val="21"/>
         </w:rPr>
+        <w:lastRenderedPageBreak/>
         <w:t xml:space="preserve"> 2</w:t>
       </w:r>
       <w:r>
@@ -12482,7 +12670,7 @@
             <wp:extent cx="190500" cy="190500"/>
             <wp:effectExtent l="19050" t="0" r="0" b="0"/>
             <wp:docPr id="7" name="图片 7" descr="复制代码">
-              <a:hlinkClick xmlns:a="http://schemas.openxmlformats.org/drawingml/2006/main" r:id="rId6" tooltip="&quot;复制代码&quot;"/>
+              <a:hlinkClick xmlns:a="http://schemas.openxmlformats.org/drawingml/2006/main" r:id="rId7" tooltip="&quot;复制代码&quot;"/>
             </wp:docPr>
             <wp:cNvGraphicFramePr>
               <a:graphicFrameLocks xmlns:a="http://schemas.openxmlformats.org/drawingml/2006/main" noChangeAspect="1"/>
@@ -12492,14 +12680,14 @@
                 <pic:pic xmlns:pic="http://schemas.openxmlformats.org/drawingml/2006/picture">
                   <pic:nvPicPr>
                     <pic:cNvPr id="0" name="Picture 7" descr="复制代码">
-                      <a:hlinkClick r:id="rId6" tooltip="&quot;复制代码&quot;"/>
+                      <a:hlinkClick r:id="rId7" tooltip="&quot;复制代码&quot;"/>
                     </pic:cNvPr>
                     <pic:cNvPicPr>
                       <a:picLocks noChangeAspect="1" noChangeArrowheads="1"/>
                     </pic:cNvPicPr>
                   </pic:nvPicPr>
                   <pic:blipFill>
-                    <a:blip r:embed="rId7" cstate="print"/>
+                    <a:blip r:embed="rId8" cstate="print"/>
                     <a:srcRect/>
                     <a:stretch>
                       <a:fillRect/>
@@ -12591,14 +12779,25 @@
           <w:kern w:val="0"/>
           <w:szCs w:val="21"/>
         </w:rPr>
-        <w:t xml:space="preserve">　　　　　　　　^$m：不仅匹配字符串的起始于结束位置，还会匹配每一行的起始于结束位置。</w:t>
-      </w:r>
-      <w:r>
-        <w:rPr>
-          <w:rFonts w:ascii="Cambria" w:eastAsia="宋体" w:hAnsi="Cambria" w:cs="宋体"/>
-          <w:color w:val="333333"/>
-          <w:kern w:val="0"/>
-          <w:szCs w:val="21"/>
+        <w:t xml:space="preserve">　　　　　　　　</w:t>
+      </w:r>
+      <w:r>
+        <w:rPr>
+          <w:rFonts w:ascii="微软雅黑" w:eastAsia="微软雅黑" w:hAnsi="微软雅黑" w:cs="宋体" w:hint="eastAsia"/>
+          <w:color w:val="333333"/>
+          <w:kern w:val="0"/>
+          <w:szCs w:val="21"/>
+          <w:highlight w:val="yellow"/>
+        </w:rPr>
+        <w:t>^$m：匹配每一行的起始于结束位置。</w:t>
+      </w:r>
+      <w:r>
+        <w:rPr>
+          <w:rFonts w:ascii="Cambria" w:eastAsia="宋体" w:hAnsi="Cambria" w:cs="宋体"/>
+          <w:color w:val="333333"/>
+          <w:kern w:val="0"/>
+          <w:szCs w:val="21"/>
+          <w:highlight w:val="yellow"/>
         </w:rPr>
         <w:br/>
       </w:r>
@@ -12608,8 +12807,29 @@
           <w:color w:val="333333"/>
           <w:kern w:val="0"/>
           <w:szCs w:val="21"/>
-        </w:rPr>
-        <w:t xml:space="preserve">　　　　　　　　^$：只匹配字符串的起始于结束位置。</w:t>
+          <w:highlight w:val="yellow"/>
+        </w:rPr>
+        <w:t xml:space="preserve">　　　　　　　　^$：只匹配</w:t>
+      </w:r>
+      <w:r>
+        <w:rPr>
+          <w:rFonts w:ascii="微软雅黑" w:eastAsia="微软雅黑" w:hAnsi="微软雅黑" w:cs="宋体" w:hint="eastAsia"/>
+          <w:color w:val="333333"/>
+          <w:kern w:val="0"/>
+          <w:szCs w:val="21"/>
+          <w:highlight w:val="yellow"/>
+        </w:rPr>
+        <w:t>整个</w:t>
+      </w:r>
+      <w:r>
+        <w:rPr>
+          <w:rFonts w:ascii="微软雅黑" w:eastAsia="微软雅黑" w:hAnsi="微软雅黑" w:cs="宋体" w:hint="eastAsia"/>
+          <w:color w:val="333333"/>
+          <w:kern w:val="0"/>
+          <w:szCs w:val="21"/>
+          <w:highlight w:val="yellow"/>
+        </w:rPr>
+        <w:t>字符串的起始于结束位置。</w:t>
       </w:r>
       <w:r>
         <w:rPr>
@@ -12694,7 +12914,25 @@
           <w:kern w:val="0"/>
           <w:szCs w:val="21"/>
         </w:rPr>
-        <w:t xml:space="preserve"> str = 'hellow World\nWorld\naWorld',</w:t>
+        <w:t xml:space="preserve"> str = '</w:t>
+      </w:r>
+      <w:r>
+        <w:rPr>
+          <w:rFonts w:ascii="宋体" w:eastAsia="宋体" w:hAnsi="宋体" w:cs="宋体"/>
+          <w:color w:val="000000"/>
+          <w:kern w:val="0"/>
+          <w:szCs w:val="21"/>
+        </w:rPr>
+        <w:t>World\nWorld\n</w:t>
+      </w:r>
+      <w:r>
+        <w:rPr>
+          <w:rFonts w:ascii="宋体" w:eastAsia="宋体" w:hAnsi="宋体" w:cs="宋体"/>
+          <w:color w:val="000000"/>
+          <w:kern w:val="0"/>
+          <w:szCs w:val="21"/>
+        </w:rPr>
+        <w:t>World',</w:t>
       </w:r>
     </w:p>
     <w:p>
@@ -12743,7 +12981,25 @@
           <w:kern w:val="0"/>
           <w:szCs w:val="21"/>
         </w:rPr>
-        <w:t xml:space="preserve"> pattern1 = /World$/g;</w:t>
+        <w:t xml:space="preserve"> pattern1 = /</w:t>
+      </w:r>
+      <w:r>
+        <w:rPr>
+          <w:rFonts w:ascii="宋体" w:eastAsia="宋体" w:hAnsi="宋体" w:cs="宋体" w:hint="eastAsia"/>
+          <w:color w:val="000000"/>
+          <w:kern w:val="0"/>
+          <w:szCs w:val="21"/>
+        </w:rPr>
+        <w:t>^</w:t>
+      </w:r>
+      <w:r>
+        <w:rPr>
+          <w:rFonts w:ascii="宋体" w:eastAsia="宋体" w:hAnsi="宋体" w:cs="宋体"/>
+          <w:color w:val="000000"/>
+          <w:kern w:val="0"/>
+          <w:szCs w:val="21"/>
+        </w:rPr>
+        <w:t>World$/g;</w:t>
       </w:r>
     </w:p>
     <w:p>
@@ -12841,16 +13097,34 @@
           <w:kern w:val="0"/>
           <w:szCs w:val="21"/>
         </w:rPr>
-        <w:t xml:space="preserve"> pattern1.exec(str);    </w:t>
-      </w:r>
-      <w:r>
-        <w:rPr>
-          <w:rFonts w:ascii="宋体" w:eastAsia="宋体" w:hAnsi="宋体" w:cs="宋体"/>
-          <w:color w:val="008000"/>
-          <w:kern w:val="0"/>
-          <w:szCs w:val="21"/>
-        </w:rPr>
-        <w:t xml:space="preserve">// -&gt; index:20 </w:t>
+        <w:t xml:space="preserve"> </w:t>
+      </w:r>
+      <w:r>
+        <w:rPr>
+          <w:rFonts w:ascii="宋体" w:eastAsia="宋体" w:hAnsi="宋体" w:cs="宋体" w:hint="eastAsia"/>
+          <w:color w:val="000000"/>
+          <w:kern w:val="0"/>
+          <w:szCs w:val="21"/>
+        </w:rPr>
+        <w:t xml:space="preserve">str.match(pattern1);  //-&gt; null </w:t>
+      </w:r>
+      <w:r>
+        <w:rPr>
+          <w:rFonts w:ascii="宋体" w:eastAsia="宋体" w:hAnsi="宋体" w:cs="宋体" w:hint="eastAsia"/>
+          <w:color w:val="000000"/>
+          <w:kern w:val="0"/>
+          <w:szCs w:val="21"/>
+        </w:rPr>
+        <w:t>匹配整个字符串</w:t>
+      </w:r>
+      <w:r>
+        <w:rPr>
+          <w:rFonts w:ascii="宋体" w:eastAsia="宋体" w:hAnsi="宋体" w:cs="宋体" w:hint="eastAsia"/>
+          <w:color w:val="000000"/>
+          <w:kern w:val="0"/>
+          <w:szCs w:val="21"/>
+        </w:rPr>
+        <w:t>开始到结束</w:t>
       </w:r>
     </w:p>
     <w:p>
@@ -12899,7 +13173,25 @@
           <w:kern w:val="0"/>
           <w:szCs w:val="21"/>
         </w:rPr>
-        <w:t xml:space="preserve"> pattern2.exec(str); </w:t>
+        <w:t xml:space="preserve"> </w:t>
+      </w:r>
+      <w:r>
+        <w:rPr>
+          <w:rFonts w:ascii="宋体" w:eastAsia="宋体" w:hAnsi="宋体" w:cs="宋体" w:hint="eastAsia"/>
+          <w:color w:val="000000"/>
+          <w:kern w:val="0"/>
+          <w:szCs w:val="21"/>
+        </w:rPr>
+        <w:t>str.match(pattern2)</w:t>
+      </w:r>
+      <w:r>
+        <w:rPr>
+          <w:rFonts w:ascii="宋体" w:eastAsia="宋体" w:hAnsi="宋体" w:cs="宋体"/>
+          <w:color w:val="000000"/>
+          <w:kern w:val="0"/>
+          <w:szCs w:val="21"/>
+        </w:rPr>
+        <w:t xml:space="preserve">; </w:t>
       </w:r>
       <w:r>
         <w:rPr>
@@ -12908,7 +13200,151 @@
           <w:kern w:val="0"/>
           <w:szCs w:val="21"/>
         </w:rPr>
-        <w:t>// -&gt; index:13</w:t>
+        <w:t xml:space="preserve">// -&gt; </w:t>
+      </w:r>
+      <w:r>
+        <w:rPr>
+          <w:rFonts w:ascii="宋体" w:eastAsia="宋体" w:hAnsi="宋体" w:cs="宋体" w:hint="eastAsia"/>
+          <w:color w:val="008000"/>
+          <w:kern w:val="0"/>
+          <w:szCs w:val="21"/>
+        </w:rPr>
+        <w:t>[</w:t>
+      </w:r>
+      <w:r>
+        <w:rPr>
+          <w:rFonts w:ascii="宋体" w:eastAsia="宋体" w:hAnsi="宋体" w:cs="宋体"/>
+          <w:color w:val="008000"/>
+          <w:kern w:val="0"/>
+          <w:szCs w:val="21"/>
+        </w:rPr>
+        <w:t>“</w:t>
+      </w:r>
+      <w:r>
+        <w:rPr>
+          <w:rFonts w:ascii="宋体" w:eastAsia="宋体" w:hAnsi="宋体" w:cs="宋体" w:hint="eastAsia"/>
+          <w:color w:val="008000"/>
+          <w:kern w:val="0"/>
+          <w:szCs w:val="21"/>
+        </w:rPr>
+        <w:t>World</w:t>
+      </w:r>
+      <w:r>
+        <w:rPr>
+          <w:rFonts w:ascii="宋体" w:eastAsia="宋体" w:hAnsi="宋体" w:cs="宋体"/>
+          <w:color w:val="008000"/>
+          <w:kern w:val="0"/>
+          <w:szCs w:val="21"/>
+        </w:rPr>
+        <w:t>”</w:t>
+      </w:r>
+      <w:r>
+        <w:rPr>
+          <w:rFonts w:ascii="宋体" w:eastAsia="宋体" w:hAnsi="宋体" w:cs="宋体" w:hint="eastAsia"/>
+          <w:color w:val="008000"/>
+          <w:kern w:val="0"/>
+          <w:szCs w:val="21"/>
+        </w:rPr>
+        <w:t>,</w:t>
+      </w:r>
+      <w:r>
+        <w:rPr>
+          <w:rFonts w:ascii="宋体" w:eastAsia="宋体" w:hAnsi="宋体" w:cs="宋体"/>
+          <w:color w:val="008000"/>
+          <w:kern w:val="0"/>
+          <w:szCs w:val="21"/>
+        </w:rPr>
+        <w:t xml:space="preserve"> </w:t>
+      </w:r>
+      <w:r>
+        <w:rPr>
+          <w:rFonts w:ascii="宋体" w:eastAsia="宋体" w:hAnsi="宋体" w:cs="宋体"/>
+          <w:color w:val="008000"/>
+          <w:kern w:val="0"/>
+          <w:szCs w:val="21"/>
+        </w:rPr>
+        <w:t>“</w:t>
+      </w:r>
+      <w:r>
+        <w:rPr>
+          <w:rFonts w:ascii="宋体" w:eastAsia="宋体" w:hAnsi="宋体" w:cs="宋体" w:hint="eastAsia"/>
+          <w:color w:val="008000"/>
+          <w:kern w:val="0"/>
+          <w:szCs w:val="21"/>
+        </w:rPr>
+        <w:t>World</w:t>
+      </w:r>
+      <w:r>
+        <w:rPr>
+          <w:rFonts w:ascii="宋体" w:eastAsia="宋体" w:hAnsi="宋体" w:cs="宋体"/>
+          <w:color w:val="008000"/>
+          <w:kern w:val="0"/>
+          <w:szCs w:val="21"/>
+        </w:rPr>
+        <w:t>”</w:t>
+      </w:r>
+      <w:r>
+        <w:rPr>
+          <w:rFonts w:ascii="宋体" w:eastAsia="宋体" w:hAnsi="宋体" w:cs="宋体" w:hint="eastAsia"/>
+          <w:color w:val="008000"/>
+          <w:kern w:val="0"/>
+          <w:szCs w:val="21"/>
+        </w:rPr>
+        <w:t>,</w:t>
+      </w:r>
+      <w:r>
+        <w:rPr>
+          <w:rFonts w:ascii="宋体" w:eastAsia="宋体" w:hAnsi="宋体" w:cs="宋体"/>
+          <w:color w:val="008000"/>
+          <w:kern w:val="0"/>
+          <w:szCs w:val="21"/>
+        </w:rPr>
+        <w:t xml:space="preserve"> </w:t>
+      </w:r>
+      <w:r>
+        <w:rPr>
+          <w:rFonts w:ascii="宋体" w:eastAsia="宋体" w:hAnsi="宋体" w:cs="宋体"/>
+          <w:color w:val="008000"/>
+          <w:kern w:val="0"/>
+          <w:szCs w:val="21"/>
+        </w:rPr>
+        <w:t>“</w:t>
+      </w:r>
+      <w:r>
+        <w:rPr>
+          <w:rFonts w:ascii="宋体" w:eastAsia="宋体" w:hAnsi="宋体" w:cs="宋体" w:hint="eastAsia"/>
+          <w:color w:val="008000"/>
+          <w:kern w:val="0"/>
+          <w:szCs w:val="21"/>
+        </w:rPr>
+        <w:t>World</w:t>
+      </w:r>
+      <w:r>
+        <w:rPr>
+          <w:rFonts w:ascii="宋体" w:eastAsia="宋体" w:hAnsi="宋体" w:cs="宋体"/>
+          <w:color w:val="008000"/>
+          <w:kern w:val="0"/>
+          <w:szCs w:val="21"/>
+        </w:rPr>
+        <w:t>”</w:t>
+      </w:r>
+      <w:r>
+        <w:rPr>
+          <w:rFonts w:ascii="宋体" w:eastAsia="宋体" w:hAnsi="宋体" w:cs="宋体" w:hint="eastAsia"/>
+          <w:color w:val="008000"/>
+          <w:kern w:val="0"/>
+          <w:szCs w:val="21"/>
+        </w:rPr>
+        <w:t>]</w:t>
+      </w:r>
+      <w:r>
+        <w:rPr>
+          <w:rFonts w:ascii="宋体" w:eastAsia="宋体" w:hAnsi="宋体" w:cs="宋体" w:hint="eastAsia"/>
+          <w:color w:val="008000"/>
+          <w:kern w:val="0"/>
+          <w:szCs w:val="21"/>
+        </w:rPr>
+        <w:t xml:space="preserve"> 匹配每行开始和结束</w:t>
       </w:r>
     </w:p>
     <w:p>
@@ -12931,7 +13367,6 @@
           <w:kern w:val="0"/>
           <w:szCs w:val="21"/>
         </w:rPr>
-        <w:lastRenderedPageBreak/>
         <w:t xml:space="preserve">　　　　　　由此我们可以看出对于正则来说，字符串如果存在多行，那么每一行都会存在^$匹配操作。</w:t>
       </w:r>
     </w:p>
@@ -13110,6 +13545,7 @@
           <w:kern w:val="0"/>
           <w:szCs w:val="21"/>
         </w:rPr>
+        <w:lastRenderedPageBreak/>
         <w:t>2</w:t>
       </w:r>
       <w:r>
@@ -13228,7 +13664,7 @@
             <wp:extent cx="190500" cy="190500"/>
             <wp:effectExtent l="19050" t="0" r="0" b="0"/>
             <wp:docPr id="8" name="图片 8" descr="复制代码">
-              <a:hlinkClick xmlns:a="http://schemas.openxmlformats.org/drawingml/2006/main" r:id="rId6" tooltip="&quot;复制代码&quot;"/>
+              <a:hlinkClick xmlns:a="http://schemas.openxmlformats.org/drawingml/2006/main" r:id="rId7" tooltip="&quot;复制代码&quot;"/>
             </wp:docPr>
             <wp:cNvGraphicFramePr>
               <a:graphicFrameLocks xmlns:a="http://schemas.openxmlformats.org/drawingml/2006/main" noChangeAspect="1"/>
@@ -13238,14 +13674,14 @@
                 <pic:pic xmlns:pic="http://schemas.openxmlformats.org/drawingml/2006/picture">
                   <pic:nvPicPr>
                     <pic:cNvPr id="0" name="Picture 8" descr="复制代码">
-                      <a:hlinkClick r:id="rId6" tooltip="&quot;复制代码&quot;"/>
+                      <a:hlinkClick r:id="rId7" tooltip="&quot;复制代码&quot;"/>
                     </pic:cNvPr>
                     <pic:cNvPicPr>
                       <a:picLocks noChangeAspect="1" noChangeArrowheads="1"/>
                     </pic:cNvPicPr>
                   </pic:nvPicPr>
                   <pic:blipFill>
-                    <a:blip r:embed="rId7" cstate="print"/>
+                    <a:blip r:embed="rId8" cstate="print"/>
                     <a:srcRect/>
                     <a:stretch>
                       <a:fillRect/>
@@ -14503,7 +14939,7 @@
             <wp:extent cx="190500" cy="190500"/>
             <wp:effectExtent l="19050" t="0" r="0" b="0"/>
             <wp:docPr id="9" name="图片 9" descr="复制代码">
-              <a:hlinkClick xmlns:a="http://schemas.openxmlformats.org/drawingml/2006/main" r:id="rId6" tooltip="&quot;复制代码&quot;"/>
+              <a:hlinkClick xmlns:a="http://schemas.openxmlformats.org/drawingml/2006/main" r:id="rId7" tooltip="&quot;复制代码&quot;"/>
             </wp:docPr>
             <wp:cNvGraphicFramePr>
               <a:graphicFrameLocks xmlns:a="http://schemas.openxmlformats.org/drawingml/2006/main" noChangeAspect="1"/>
@@ -14513,14 +14949,14 @@
                 <pic:pic xmlns:pic="http://schemas.openxmlformats.org/drawingml/2006/picture">
                   <pic:nvPicPr>
                     <pic:cNvPr id="0" name="Picture 9" descr="复制代码">
-                      <a:hlinkClick r:id="rId6" tooltip="&quot;复制代码&quot;"/>
+                      <a:hlinkClick r:id="rId7" tooltip="&quot;复制代码&quot;"/>
                     </pic:cNvPr>
                     <pic:cNvPicPr>
                       <a:picLocks noChangeAspect="1" noChangeArrowheads="1"/>
                     </pic:cNvPicPr>
                   </pic:nvPicPr>
                   <pic:blipFill>
-                    <a:blip r:embed="rId7" cstate="print"/>
+                    <a:blip r:embed="rId8" cstate="print"/>
                     <a:srcRect/>
                     <a:stretch>
                       <a:fillRect/>
@@ -14594,7 +15030,6 @@
           <w:kern w:val="0"/>
           <w:szCs w:val="21"/>
         </w:rPr>
-        <w:lastRenderedPageBreak/>
         <w:t xml:space="preserve">　　　　　　在正则中字符串的换行是用\n进行表示的。</w:t>
       </w:r>
     </w:p>
@@ -15002,6 +15437,7 @@
           <w:kern w:val="0"/>
           <w:szCs w:val="21"/>
         </w:rPr>
+        <w:lastRenderedPageBreak/>
         <w:t xml:space="preserve">　　除了RegExp对象具有支持正则表达式的方法外，字符串String对象也具有可以支持正则表达式作为参数进行匹配筛选的的方法。</w:t>
       </w:r>
     </w:p>
@@ -15458,7 +15894,26 @@
           <w:kern w:val="0"/>
           <w:szCs w:val="21"/>
         </w:rPr>
-        <w:t xml:space="preserve"> pattern = /\byou\b/g;</w:t>
+        <w:t xml:space="preserve"> pattern = </w:t>
+      </w:r>
+      <w:r>
+        <w:rPr>
+          <w:rFonts w:ascii="宋体" w:eastAsia="宋体" w:hAnsi="宋体" w:cs="宋体"/>
+          <w:color w:val="000000"/>
+          <w:kern w:val="0"/>
+          <w:szCs w:val="21"/>
+          <w:highlight w:val="yellow"/>
+        </w:rPr>
+        <w:t>/\byou\b/g</w:t>
+      </w:r>
+      <w:r>
+        <w:rPr>
+          <w:rFonts w:ascii="宋体" w:eastAsia="宋体" w:hAnsi="宋体" w:cs="宋体"/>
+          <w:color w:val="000000"/>
+          <w:kern w:val="0"/>
+          <w:szCs w:val="21"/>
+        </w:rPr>
+        <w:t>;</w:t>
       </w:r>
     </w:p>
     <w:p>
@@ -15648,13 +16103,12 @@
           <w:kern w:val="0"/>
           <w:szCs w:val="21"/>
         </w:rPr>
-        <w:lastRenderedPageBreak/>
         <w:drawing>
           <wp:inline distT="0" distB="0" distL="0" distR="0">
             <wp:extent cx="190500" cy="190500"/>
             <wp:effectExtent l="19050" t="0" r="0" b="0"/>
             <wp:docPr id="10" name="图片 10" descr="复制代码">
-              <a:hlinkClick xmlns:a="http://schemas.openxmlformats.org/drawingml/2006/main" r:id="rId6" tooltip="&quot;复制代码&quot;"/>
+              <a:hlinkClick xmlns:a="http://schemas.openxmlformats.org/drawingml/2006/main" r:id="rId7" tooltip="&quot;复制代码&quot;"/>
             </wp:docPr>
             <wp:cNvGraphicFramePr>
               <a:graphicFrameLocks xmlns:a="http://schemas.openxmlformats.org/drawingml/2006/main" noChangeAspect="1"/>
@@ -15664,14 +16118,14 @@
                 <pic:pic xmlns:pic="http://schemas.openxmlformats.org/drawingml/2006/picture">
                   <pic:nvPicPr>
                     <pic:cNvPr id="0" name="Picture 10" descr="复制代码">
-                      <a:hlinkClick r:id="rId6" tooltip="&quot;复制代码&quot;"/>
+                      <a:hlinkClick r:id="rId7" tooltip="&quot;复制代码&quot;"/>
                     </pic:cNvPr>
                     <pic:cNvPicPr>
                       <a:picLocks noChangeAspect="1" noChangeArrowheads="1"/>
                     </pic:cNvPicPr>
                   </pic:nvPicPr>
                   <pic:blipFill>
-                    <a:blip r:embed="rId7" cstate="print"/>
+                    <a:blip r:embed="rId8" cstate="print"/>
                     <a:srcRect/>
                     <a:stretch>
                       <a:fillRect/>
@@ -16299,6 +16753,7 @@
           <w:kern w:val="0"/>
           <w:szCs w:val="21"/>
         </w:rPr>
+        <w:lastRenderedPageBreak/>
         <w:t>11</w:t>
       </w:r>
       <w:r>
@@ -16666,7 +17121,7 @@
             <wp:extent cx="190500" cy="190500"/>
             <wp:effectExtent l="19050" t="0" r="0" b="0"/>
             <wp:docPr id="11" name="图片 11" descr="复制代码">
-              <a:hlinkClick xmlns:a="http://schemas.openxmlformats.org/drawingml/2006/main" r:id="rId6" tooltip="&quot;复制代码&quot;"/>
+              <a:hlinkClick xmlns:a="http://schemas.openxmlformats.org/drawingml/2006/main" r:id="rId7" tooltip="&quot;复制代码&quot;"/>
             </wp:docPr>
             <wp:cNvGraphicFramePr>
               <a:graphicFrameLocks xmlns:a="http://schemas.openxmlformats.org/drawingml/2006/main" noChangeAspect="1"/>
@@ -16676,14 +17131,14 @@
                 <pic:pic xmlns:pic="http://schemas.openxmlformats.org/drawingml/2006/picture">
                   <pic:nvPicPr>
                     <pic:cNvPr id="0" name="Picture 11" descr="复制代码">
-                      <a:hlinkClick r:id="rId6" tooltip="&quot;复制代码&quot;"/>
+                      <a:hlinkClick r:id="rId7" tooltip="&quot;复制代码&quot;"/>
                     </pic:cNvPr>
                     <pic:cNvPicPr>
                       <a:picLocks noChangeAspect="1" noChangeArrowheads="1"/>
                     </pic:cNvPicPr>
                   </pic:nvPicPr>
                   <pic:blipFill>
-                    <a:blip r:embed="rId7" cstate="print"/>
+                    <a:blip r:embed="rId8" cstate="print"/>
                     <a:srcRect/>
                     <a:stretch>
                       <a:fillRect/>
@@ -17295,115 +17750,115 @@
           <w:kern w:val="0"/>
           <w:szCs w:val="21"/>
         </w:rPr>
+        <w:t xml:space="preserve">　　　　格式如下：</w:t>
+      </w:r>
+      <w:r>
+        <w:rPr>
+          <w:rFonts w:ascii="Cambria" w:eastAsia="宋体" w:hAnsi="Cambria" w:cs="宋体"/>
+          <w:color w:val="333333"/>
+          <w:kern w:val="0"/>
+          <w:szCs w:val="21"/>
+        </w:rPr>
+        <w:br/>
+      </w:r>
+      <w:r>
+        <w:rPr>
+          <w:rFonts w:ascii="微软雅黑" w:eastAsia="微软雅黑" w:hAnsi="微软雅黑" w:cs="宋体" w:hint="eastAsia"/>
+          <w:color w:val="333333"/>
+          <w:kern w:val="0"/>
+          <w:szCs w:val="21"/>
+        </w:rPr>
+        <w:t xml:space="preserve">　　　　　　result --&gt; 当前的匹配结果。</w:t>
+      </w:r>
+      <w:r>
+        <w:rPr>
+          <w:rFonts w:ascii="Cambria" w:eastAsia="宋体" w:hAnsi="Cambria" w:cs="宋体"/>
+          <w:color w:val="333333"/>
+          <w:kern w:val="0"/>
+          <w:szCs w:val="21"/>
+        </w:rPr>
+        <w:br/>
+      </w:r>
+      <w:r>
+        <w:rPr>
+          <w:rFonts w:ascii="微软雅黑" w:eastAsia="微软雅黑" w:hAnsi="微软雅黑" w:cs="宋体" w:hint="eastAsia"/>
+          <w:color w:val="333333"/>
+          <w:kern w:val="0"/>
+          <w:szCs w:val="21"/>
+        </w:rPr>
+        <w:t xml:space="preserve">　　　　　　result[0] --&gt; 从数组中读取当前的匹配结果。</w:t>
+      </w:r>
+      <w:r>
+        <w:rPr>
+          <w:rFonts w:ascii="Cambria" w:eastAsia="宋体" w:hAnsi="Cambria" w:cs="宋体"/>
+          <w:color w:val="333333"/>
+          <w:kern w:val="0"/>
+          <w:szCs w:val="21"/>
+        </w:rPr>
+        <w:br/>
+      </w:r>
+      <w:r>
+        <w:rPr>
+          <w:rFonts w:ascii="微软雅黑" w:eastAsia="微软雅黑" w:hAnsi="微软雅黑" w:cs="宋体" w:hint="eastAsia"/>
+          <w:color w:val="333333"/>
+          <w:kern w:val="0"/>
+          <w:szCs w:val="21"/>
+        </w:rPr>
+        <w:t xml:space="preserve">　　　　　　result[1] </w:t>
+      </w:r>
+      <w:r>
+        <w:rPr>
+          <w:rFonts w:ascii="Cambria" w:eastAsia="宋体" w:hAnsi="Cambria" w:cs="宋体"/>
+          <w:color w:val="333333"/>
+          <w:kern w:val="0"/>
+          <w:szCs w:val="21"/>
+        </w:rPr>
+        <w:br/>
+      </w:r>
+      <w:r>
+        <w:rPr>
+          <w:rFonts w:ascii="微软雅黑" w:eastAsia="微软雅黑" w:hAnsi="微软雅黑" w:cs="宋体" w:hint="eastAsia"/>
+          <w:color w:val="333333"/>
+          <w:kern w:val="0"/>
+          <w:szCs w:val="21"/>
+        </w:rPr>
+        <w:t xml:space="preserve">　　　　　　　　.... ---&gt; 指定分组中捕获的内容。</w:t>
+      </w:r>
+      <w:r>
+        <w:rPr>
+          <w:rFonts w:ascii="Cambria" w:eastAsia="宋体" w:hAnsi="Cambria" w:cs="宋体"/>
+          <w:color w:val="333333"/>
+          <w:kern w:val="0"/>
+          <w:szCs w:val="21"/>
+        </w:rPr>
+        <w:br/>
+      </w:r>
+      <w:r>
+        <w:rPr>
+          <w:rFonts w:ascii="微软雅黑" w:eastAsia="微软雅黑" w:hAnsi="微软雅黑" w:cs="宋体" w:hint="eastAsia"/>
+          <w:color w:val="333333"/>
+          <w:kern w:val="0"/>
+          <w:szCs w:val="21"/>
+        </w:rPr>
+        <w:t xml:space="preserve">　　　　　　result[n+1] </w:t>
+      </w:r>
+      <w:r>
+        <w:rPr>
+          <w:rFonts w:ascii="Cambria" w:eastAsia="宋体" w:hAnsi="Cambria" w:cs="宋体"/>
+          <w:color w:val="333333"/>
+          <w:kern w:val="0"/>
+          <w:szCs w:val="21"/>
+        </w:rPr>
+        <w:br/>
+      </w:r>
+      <w:r>
+        <w:rPr>
+          <w:rFonts w:ascii="微软雅黑" w:eastAsia="微软雅黑" w:hAnsi="微软雅黑" w:cs="宋体" w:hint="eastAsia"/>
+          <w:color w:val="333333"/>
+          <w:kern w:val="0"/>
+          <w:szCs w:val="21"/>
+        </w:rPr>
         <w:lastRenderedPageBreak/>
-        <w:t xml:space="preserve">　　　　格式如下：</w:t>
-      </w:r>
-      <w:r>
-        <w:rPr>
-          <w:rFonts w:ascii="Cambria" w:eastAsia="宋体" w:hAnsi="Cambria" w:cs="宋体"/>
-          <w:color w:val="333333"/>
-          <w:kern w:val="0"/>
-          <w:szCs w:val="21"/>
-        </w:rPr>
-        <w:br/>
-      </w:r>
-      <w:r>
-        <w:rPr>
-          <w:rFonts w:ascii="微软雅黑" w:eastAsia="微软雅黑" w:hAnsi="微软雅黑" w:cs="宋体" w:hint="eastAsia"/>
-          <w:color w:val="333333"/>
-          <w:kern w:val="0"/>
-          <w:szCs w:val="21"/>
-        </w:rPr>
-        <w:t xml:space="preserve">　　　　　　result --&gt; 当前的匹配结果。</w:t>
-      </w:r>
-      <w:r>
-        <w:rPr>
-          <w:rFonts w:ascii="Cambria" w:eastAsia="宋体" w:hAnsi="Cambria" w:cs="宋体"/>
-          <w:color w:val="333333"/>
-          <w:kern w:val="0"/>
-          <w:szCs w:val="21"/>
-        </w:rPr>
-        <w:br/>
-      </w:r>
-      <w:r>
-        <w:rPr>
-          <w:rFonts w:ascii="微软雅黑" w:eastAsia="微软雅黑" w:hAnsi="微软雅黑" w:cs="宋体" w:hint="eastAsia"/>
-          <w:color w:val="333333"/>
-          <w:kern w:val="0"/>
-          <w:szCs w:val="21"/>
-        </w:rPr>
-        <w:t xml:space="preserve">　　　　　　result[0] --&gt; 从数组中读取当前的匹配结果。</w:t>
-      </w:r>
-      <w:r>
-        <w:rPr>
-          <w:rFonts w:ascii="Cambria" w:eastAsia="宋体" w:hAnsi="Cambria" w:cs="宋体"/>
-          <w:color w:val="333333"/>
-          <w:kern w:val="0"/>
-          <w:szCs w:val="21"/>
-        </w:rPr>
-        <w:br/>
-      </w:r>
-      <w:r>
-        <w:rPr>
-          <w:rFonts w:ascii="微软雅黑" w:eastAsia="微软雅黑" w:hAnsi="微软雅黑" w:cs="宋体" w:hint="eastAsia"/>
-          <w:color w:val="333333"/>
-          <w:kern w:val="0"/>
-          <w:szCs w:val="21"/>
-        </w:rPr>
-        <w:t xml:space="preserve">　　　　　　result[1] </w:t>
-      </w:r>
-      <w:r>
-        <w:rPr>
-          <w:rFonts w:ascii="Cambria" w:eastAsia="宋体" w:hAnsi="Cambria" w:cs="宋体"/>
-          <w:color w:val="333333"/>
-          <w:kern w:val="0"/>
-          <w:szCs w:val="21"/>
-        </w:rPr>
-        <w:br/>
-      </w:r>
-      <w:r>
-        <w:rPr>
-          <w:rFonts w:ascii="微软雅黑" w:eastAsia="微软雅黑" w:hAnsi="微软雅黑" w:cs="宋体" w:hint="eastAsia"/>
-          <w:color w:val="333333"/>
-          <w:kern w:val="0"/>
-          <w:szCs w:val="21"/>
-        </w:rPr>
-        <w:t xml:space="preserve">　　　　　　　　.... ---&gt; 指定分组中捕获的内容。</w:t>
-      </w:r>
-      <w:r>
-        <w:rPr>
-          <w:rFonts w:ascii="Cambria" w:eastAsia="宋体" w:hAnsi="Cambria" w:cs="宋体"/>
-          <w:color w:val="333333"/>
-          <w:kern w:val="0"/>
-          <w:szCs w:val="21"/>
-        </w:rPr>
-        <w:br/>
-      </w:r>
-      <w:r>
-        <w:rPr>
-          <w:rFonts w:ascii="微软雅黑" w:eastAsia="微软雅黑" w:hAnsi="微软雅黑" w:cs="宋体" w:hint="eastAsia"/>
-          <w:color w:val="333333"/>
-          <w:kern w:val="0"/>
-          <w:szCs w:val="21"/>
-        </w:rPr>
-        <w:t xml:space="preserve">　　　　　　result[n+1] </w:t>
-      </w:r>
-      <w:r>
-        <w:rPr>
-          <w:rFonts w:ascii="Cambria" w:eastAsia="宋体" w:hAnsi="Cambria" w:cs="宋体"/>
-          <w:color w:val="333333"/>
-          <w:kern w:val="0"/>
-          <w:szCs w:val="21"/>
-        </w:rPr>
-        <w:br/>
-      </w:r>
-      <w:r>
-        <w:rPr>
-          <w:rFonts w:ascii="微软雅黑" w:eastAsia="微软雅黑" w:hAnsi="微软雅黑" w:cs="宋体" w:hint="eastAsia"/>
-          <w:color w:val="333333"/>
-          <w:kern w:val="0"/>
-          <w:szCs w:val="21"/>
-        </w:rPr>
         <w:t xml:space="preserve">　　　　　　result.index --&gt; 当前匹配结果的首字母在给定字符串中的索引。</w:t>
       </w:r>
       <w:r>
@@ -17927,7 +18382,6 @@
           <w:kern w:val="0"/>
           <w:szCs w:val="21"/>
         </w:rPr>
-        <w:lastRenderedPageBreak/>
         <w:t>1</w:t>
       </w:r>
       <w:r>
@@ -18195,7 +18649,17 @@
           <w:kern w:val="0"/>
           <w:szCs w:val="21"/>
         </w:rPr>
-        <w:t xml:space="preserve">　　　　功能：根绝匹配规则pattern在字符串中检索指定的结果，如果检索到则返回该结果首字母在原字符中的索引，否则返回-1。其功能类似于indexOf,</w:t>
+        <w:t xml:space="preserve">　　　　功能：根绝匹配规则pattern在字符串中检索指定的结果，如果检索到则返回该结</w:t>
+      </w:r>
+      <w:r>
+        <w:rPr>
+          <w:rFonts w:ascii="微软雅黑" w:eastAsia="微软雅黑" w:hAnsi="微软雅黑" w:cs="宋体" w:hint="eastAsia"/>
+          <w:color w:val="333333"/>
+          <w:kern w:val="0"/>
+          <w:szCs w:val="21"/>
+        </w:rPr>
+        <w:lastRenderedPageBreak/>
+        <w:t>果首字母在原字符中的索引，否则返回-1。其功能类似于indexOf,</w:t>
       </w:r>
       <w:r>
         <w:rPr>
@@ -18694,6 +19158,94 @@
           <w:kern w:val="0"/>
           <w:szCs w:val="21"/>
         </w:rPr>
+        <w:t xml:space="preserve">　　</w:t>
+      </w:r>
+      <w:r>
+        <w:rPr>
+          <w:rFonts w:ascii="微软雅黑" w:eastAsia="微软雅黑" w:hAnsi="微软雅黑" w:cs="宋体" w:hint="eastAsia"/>
+          <w:b/>
+          <w:bCs/>
+          <w:color w:val="333333"/>
+          <w:kern w:val="0"/>
+          <w:szCs w:val="21"/>
+        </w:rPr>
+        <w:t>3. 匹配汉字</w:t>
+      </w:r>
+      <w:r>
+        <w:rPr>
+          <w:rFonts w:ascii="Cambria" w:eastAsia="宋体" w:hAnsi="Cambria" w:cs="宋体"/>
+          <w:color w:val="333333"/>
+          <w:kern w:val="0"/>
+          <w:szCs w:val="21"/>
+        </w:rPr>
+        <w:br/>
+      </w:r>
+      <w:r>
+        <w:rPr>
+          <w:rFonts w:ascii="微软雅黑" w:eastAsia="微软雅黑" w:hAnsi="微软雅黑" w:cs="宋体" w:hint="eastAsia"/>
+          <w:color w:val="333333"/>
+          <w:kern w:val="0"/>
+          <w:szCs w:val="21"/>
+        </w:rPr>
+        <w:t xml:space="preserve">　　　　规则：\u4e00 : 在Unicode码中汉字的开始编码，\u9fa5 : 在Unicode码中汉字的结束编码。</w:t>
+      </w:r>
+      <w:r>
+        <w:rPr>
+          <w:rFonts w:ascii="Cambria" w:eastAsia="宋体" w:hAnsi="Cambria" w:cs="宋体"/>
+          <w:color w:val="333333"/>
+          <w:kern w:val="0"/>
+          <w:szCs w:val="21"/>
+        </w:rPr>
+        <w:br/>
+      </w:r>
+      <w:r>
+        <w:rPr>
+          <w:rFonts w:ascii="微软雅黑" w:eastAsia="微软雅黑" w:hAnsi="微软雅黑" w:cs="宋体" w:hint="eastAsia"/>
+          <w:color w:val="333333"/>
+          <w:kern w:val="0"/>
+          <w:szCs w:val="21"/>
+        </w:rPr>
+        <w:t xml:space="preserve">　　　　正则： </w:t>
+      </w:r>
+      <w:r>
+        <w:rPr>
+          <w:rFonts w:ascii="微软雅黑" w:eastAsia="微软雅黑" w:hAnsi="微软雅黑" w:cs="宋体" w:hint="eastAsia"/>
+          <w:color w:val="000000"/>
+          <w:kern w:val="0"/>
+          <w:szCs w:val="21"/>
+        </w:rPr>
+        <w:t>/^[\u4e00-\u9fa5]+$/</w:t>
+      </w:r>
+      <w:r>
+        <w:rPr>
+          <w:rFonts w:ascii="微软雅黑" w:eastAsia="微软雅黑" w:hAnsi="微软雅黑" w:cs="宋体" w:hint="eastAsia"/>
+          <w:color w:val="333333"/>
+          <w:kern w:val="0"/>
+          <w:szCs w:val="21"/>
+        </w:rPr>
+        <w:t> </w:t>
+      </w:r>
+    </w:p>
+    <w:p>
+      <w:pPr>
+        <w:widowControl/>
+        <w:shd w:val="clear" w:color="auto" w:fill="FFFFFF"/>
+        <w:spacing w:line="336" w:lineRule="atLeast"/>
+        <w:jc w:val="left"/>
+        <w:rPr>
+          <w:rFonts w:ascii="Cambria" w:eastAsia="宋体" w:hAnsi="Cambria" w:cs="宋体"/>
+          <w:color w:val="333333"/>
+          <w:kern w:val="0"/>
+          <w:szCs w:val="21"/>
+        </w:rPr>
+      </w:pPr>
+      <w:r>
+        <w:rPr>
+          <w:rFonts w:ascii="微软雅黑" w:eastAsia="微软雅黑" w:hAnsi="微软雅黑" w:cs="宋体" w:hint="eastAsia"/>
+          <w:color w:val="333333"/>
+          <w:kern w:val="0"/>
+          <w:szCs w:val="21"/>
+        </w:rPr>
         <w:lastRenderedPageBreak/>
         <w:t xml:space="preserve">　　</w:t>
       </w:r>
@@ -18706,7 +19258,7 @@
           <w:kern w:val="0"/>
           <w:szCs w:val="21"/>
         </w:rPr>
-        <w:t>3. 匹配汉字</w:t>
+        <w:t>4. 手机号码检测</w:t>
       </w:r>
       <w:r>
         <w:rPr>
@@ -18724,7 +19276,7 @@
           <w:kern w:val="0"/>
           <w:szCs w:val="21"/>
         </w:rPr>
-        <w:t xml:space="preserve">　　　　规则：\u4e00 : 在Unicode码中汉字的开始编码，\u9fa5 : 在Unicode码中汉字的结束编码。</w:t>
+        <w:t xml:space="preserve">　　　　规则：[3|4|5|7|8] : 手机号11位，但是第二位数字只有这几种固定的网段。</w:t>
       </w:r>
       <w:r>
         <w:rPr>
@@ -18751,7 +19303,7 @@
           <w:kern w:val="0"/>
           <w:szCs w:val="21"/>
         </w:rPr>
-        <w:t>/^[\u4e00-\u9fa5]+$/</w:t>
+        <w:t>/^1[3|4|5|7|8]\d{9}$/</w:t>
       </w:r>
       <w:r>
         <w:rPr>
@@ -18794,7 +19346,7 @@
           <w:kern w:val="0"/>
           <w:szCs w:val="21"/>
         </w:rPr>
-        <w:t>4. 手机号码检测</w:t>
+        <w:t>5. 邮政编码</w:t>
       </w:r>
       <w:r>
         <w:rPr>
@@ -18812,7 +19364,7 @@
           <w:kern w:val="0"/>
           <w:szCs w:val="21"/>
         </w:rPr>
-        <w:t xml:space="preserve">　　　　规则：[3|4|5|7|8] : 手机号11位，但是第二位数字只有这几种固定的网段。</w:t>
+        <w:t xml:space="preserve">　　　　规则：邮政编码必须为数字，长度为6位且第一位不能为0，示例：224000</w:t>
       </w:r>
       <w:r>
         <w:rPr>
@@ -18839,7 +19391,7 @@
           <w:kern w:val="0"/>
           <w:szCs w:val="21"/>
         </w:rPr>
-        <w:t>/^1[3|4|5|7|8]\d{9}$/</w:t>
+        <w:t>/[1-9]\d{5}/</w:t>
       </w:r>
       <w:r>
         <w:rPr>
@@ -18882,7 +19434,7 @@
           <w:kern w:val="0"/>
           <w:szCs w:val="21"/>
         </w:rPr>
-        <w:t>5. 邮政编码</w:t>
+        <w:t>6. 电子邮件</w:t>
       </w:r>
       <w:r>
         <w:rPr>
@@ -18900,7 +19452,7 @@
           <w:kern w:val="0"/>
           <w:szCs w:val="21"/>
         </w:rPr>
-        <w:t xml:space="preserve">　　　　规则：邮政编码必须为数字，长度为6位且第一位不能为0，示例：224000</w:t>
+        <w:t xml:space="preserve">　　　　规则：以@为上下文表示，左侧只能是数字，字母及下划线组成。</w:t>
       </w:r>
       <w:r>
         <w:rPr>
@@ -18918,6 +19470,24 @@
           <w:kern w:val="0"/>
           <w:szCs w:val="21"/>
         </w:rPr>
+        <w:t xml:space="preserve">　　　　　　  而右侧又以.符号为上下文，左侧与上述一样，而右侧只能为字母结尾。</w:t>
+      </w:r>
+      <w:r>
+        <w:rPr>
+          <w:rFonts w:ascii="Cambria" w:eastAsia="宋体" w:hAnsi="Cambria" w:cs="宋体"/>
+          <w:color w:val="333333"/>
+          <w:kern w:val="0"/>
+          <w:szCs w:val="21"/>
+        </w:rPr>
+        <w:br/>
+      </w:r>
+      <w:r>
+        <w:rPr>
+          <w:rFonts w:ascii="微软雅黑" w:eastAsia="微软雅黑" w:hAnsi="微软雅黑" w:cs="宋体" w:hint="eastAsia"/>
+          <w:color w:val="333333"/>
+          <w:kern w:val="0"/>
+          <w:szCs w:val="21"/>
+        </w:rPr>
         <w:t xml:space="preserve">　　　　正则： </w:t>
       </w:r>
       <w:r>
@@ -18927,7 +19497,7 @@
           <w:kern w:val="0"/>
           <w:szCs w:val="21"/>
         </w:rPr>
-        <w:t>/[1-9]\d{5}/</w:t>
+        <w:t>/^([\w\-\.]+)@([\w\-]+)\.([a-zA-Z]{2,4})$/</w:t>
       </w:r>
       <w:r>
         <w:rPr>
@@ -18970,7 +19540,7 @@
           <w:kern w:val="0"/>
           <w:szCs w:val="21"/>
         </w:rPr>
-        <w:t>6. 电子邮件</w:t>
+        <w:t>7. 匹配前后空格</w:t>
       </w:r>
       <w:r>
         <w:rPr>
@@ -18988,61 +19558,57 @@
           <w:kern w:val="0"/>
           <w:szCs w:val="21"/>
         </w:rPr>
-        <w:t xml:space="preserve">　　　　规则：以@为上下文表示，左侧只能是数字，字母及下划线组成。</w:t>
-      </w:r>
-      <w:r>
-        <w:rPr>
-          <w:rFonts w:ascii="Cambria" w:eastAsia="宋体" w:hAnsi="Cambria" w:cs="宋体"/>
-          <w:color w:val="333333"/>
-          <w:kern w:val="0"/>
-          <w:szCs w:val="21"/>
-        </w:rPr>
-        <w:br/>
-      </w:r>
-      <w:r>
-        <w:rPr>
-          <w:rFonts w:ascii="微软雅黑" w:eastAsia="微软雅黑" w:hAnsi="微软雅黑" w:cs="宋体" w:hint="eastAsia"/>
-          <w:color w:val="333333"/>
-          <w:kern w:val="0"/>
-          <w:szCs w:val="21"/>
-        </w:rPr>
-        <w:t xml:space="preserve">　　　　　　  而右侧又以.符号为上下文，左侧与上述一样，而右侧只能为字母结尾。</w:t>
-      </w:r>
-      <w:r>
-        <w:rPr>
-          <w:rFonts w:ascii="Cambria" w:eastAsia="宋体" w:hAnsi="Cambria" w:cs="宋体"/>
-          <w:color w:val="333333"/>
-          <w:kern w:val="0"/>
-          <w:szCs w:val="21"/>
-        </w:rPr>
-        <w:br/>
-      </w:r>
-      <w:r>
-        <w:rPr>
-          <w:rFonts w:ascii="微软雅黑" w:eastAsia="微软雅黑" w:hAnsi="微软雅黑" w:cs="宋体" w:hint="eastAsia"/>
-          <w:color w:val="333333"/>
-          <w:kern w:val="0"/>
-          <w:szCs w:val="21"/>
-        </w:rPr>
-        <w:t xml:space="preserve">　　　　正则： </w:t>
-      </w:r>
-      <w:r>
-        <w:rPr>
-          <w:rFonts w:ascii="微软雅黑" w:eastAsia="微软雅黑" w:hAnsi="微软雅黑" w:cs="宋体" w:hint="eastAsia"/>
-          <w:color w:val="000000"/>
-          <w:kern w:val="0"/>
-          <w:szCs w:val="21"/>
-        </w:rPr>
-        <w:t>/^([\w\-\.]+)@([\w\-]+)\.([a-zA-Z]{2,4})$/</w:t>
-      </w:r>
-      <w:r>
-        <w:rPr>
-          <w:rFonts w:ascii="微软雅黑" w:eastAsia="微软雅黑" w:hAnsi="微软雅黑" w:cs="宋体" w:hint="eastAsia"/>
-          <w:color w:val="333333"/>
-          <w:kern w:val="0"/>
-          <w:szCs w:val="21"/>
+        <w:t xml:space="preserve">　　　　</w:t>
+      </w:r>
+      <w:r>
+        <w:rPr>
+          <w:rFonts w:ascii="微软雅黑" w:eastAsia="微软雅黑" w:hAnsi="微软雅黑" w:cs="宋体" w:hint="eastAsia"/>
+          <w:color w:val="333333"/>
+          <w:kern w:val="0"/>
+          <w:szCs w:val="21"/>
+          <w:highlight w:val="yellow"/>
+        </w:rPr>
+        <w:t>正则： </w:t>
+      </w:r>
+      <w:r>
+        <w:rPr>
+          <w:rFonts w:ascii="微软雅黑" w:eastAsia="微软雅黑" w:hAnsi="微软雅黑" w:cs="宋体" w:hint="eastAsia"/>
+          <w:color w:val="000000"/>
+          <w:kern w:val="0"/>
+          <w:szCs w:val="21"/>
+          <w:highlight w:val="yellow"/>
+        </w:rPr>
+        <w:t>/^\s+|\s+$/g</w:t>
+      </w:r>
+      <w:r>
+        <w:rPr>
+          <w:rFonts w:ascii="微软雅黑" w:eastAsia="微软雅黑" w:hAnsi="微软雅黑" w:cs="宋体" w:hint="eastAsia"/>
+          <w:color w:val="333333"/>
+          <w:kern w:val="0"/>
+          <w:szCs w:val="21"/>
+          <w:highlight w:val="yellow"/>
         </w:rPr>
         <w:t> </w:t>
+      </w:r>
+      <w:r>
+        <w:rPr>
+          <w:rFonts w:ascii="微软雅黑" w:eastAsia="微软雅黑" w:hAnsi="微软雅黑" w:cs="宋体" w:hint="eastAsia"/>
+          <w:color w:val="333333"/>
+          <w:kern w:val="0"/>
+          <w:szCs w:val="21"/>
+          <w:highlight w:val="yellow"/>
+        </w:rPr>
+        <w:t xml:space="preserve">   //以空格开头或以空格结尾</w:t>
+      </w:r>
+      <w:r>
+        <w:rPr>
+          <w:rFonts w:ascii="微软雅黑" w:eastAsia="微软雅黑" w:hAnsi="微软雅黑" w:cs="宋体" w:hint="eastAsia"/>
+          <w:color w:val="333333"/>
+          <w:kern w:val="0"/>
+          <w:szCs w:val="21"/>
+          <w:highlight w:val="yellow"/>
+        </w:rPr>
+        <w:t>，或|的运算符最低</w:t>
       </w:r>
     </w:p>
     <w:p>
@@ -19065,7 +19631,7 @@
           <w:kern w:val="0"/>
           <w:szCs w:val="21"/>
         </w:rPr>
-        <w:t xml:space="preserve">　　</w:t>
+        <w:t xml:space="preserve">　</w:t>
       </w:r>
       <w:r>
         <w:rPr>
@@ -19076,7 +19642,7 @@
           <w:kern w:val="0"/>
           <w:szCs w:val="21"/>
         </w:rPr>
-        <w:t>7. 匹配前后空格</w:t>
+        <w:t xml:space="preserve">　8. QQ号匹配</w:t>
       </w:r>
       <w:r>
         <w:rPr>
@@ -19094,6 +19660,24 @@
           <w:kern w:val="0"/>
           <w:szCs w:val="21"/>
         </w:rPr>
+        <w:t xml:space="preserve">　　　　规则：首位不能为0，位数5-12位。</w:t>
+      </w:r>
+      <w:r>
+        <w:rPr>
+          <w:rFonts w:ascii="Cambria" w:eastAsia="宋体" w:hAnsi="Cambria" w:cs="宋体"/>
+          <w:color w:val="333333"/>
+          <w:kern w:val="0"/>
+          <w:szCs w:val="21"/>
+        </w:rPr>
+        <w:br/>
+      </w:r>
+      <w:r>
+        <w:rPr>
+          <w:rFonts w:ascii="微软雅黑" w:eastAsia="微软雅黑" w:hAnsi="微软雅黑" w:cs="宋体" w:hint="eastAsia"/>
+          <w:color w:val="333333"/>
+          <w:kern w:val="0"/>
+          <w:szCs w:val="21"/>
+        </w:rPr>
         <w:t xml:space="preserve">　　　　正则： </w:t>
       </w:r>
       <w:r>
@@ -19103,7 +19687,7 @@
           <w:kern w:val="0"/>
           <w:szCs w:val="21"/>
         </w:rPr>
-        <w:t>/^\s+|\s+$/g</w:t>
+        <w:t>/^[1-9]\d{4,11}$/;</w:t>
       </w:r>
       <w:r>
         <w:rPr>
@@ -19135,7 +19719,7 @@
           <w:kern w:val="0"/>
           <w:szCs w:val="21"/>
         </w:rPr>
-        <w:t xml:space="preserve">　</w:t>
+        <w:t xml:space="preserve">　　</w:t>
       </w:r>
       <w:r>
         <w:rPr>
@@ -19146,7 +19730,7 @@
           <w:kern w:val="0"/>
           <w:szCs w:val="21"/>
         </w:rPr>
-        <w:t xml:space="preserve">　8. QQ号匹配</w:t>
+        <w:t>9. 匹配网址url的正则表达式</w:t>
       </w:r>
       <w:r>
         <w:rPr>
@@ -19164,24 +19748,6 @@
           <w:kern w:val="0"/>
           <w:szCs w:val="21"/>
         </w:rPr>
-        <w:t xml:space="preserve">　　　　规则：首位不能为0，位数5-12位。</w:t>
-      </w:r>
-      <w:r>
-        <w:rPr>
-          <w:rFonts w:ascii="Cambria" w:eastAsia="宋体" w:hAnsi="Cambria" w:cs="宋体"/>
-          <w:color w:val="333333"/>
-          <w:kern w:val="0"/>
-          <w:szCs w:val="21"/>
-        </w:rPr>
-        <w:br/>
-      </w:r>
-      <w:r>
-        <w:rPr>
-          <w:rFonts w:ascii="微软雅黑" w:eastAsia="微软雅黑" w:hAnsi="微软雅黑" w:cs="宋体" w:hint="eastAsia"/>
-          <w:color w:val="333333"/>
-          <w:kern w:val="0"/>
-          <w:szCs w:val="21"/>
-        </w:rPr>
         <w:t xml:space="preserve">　　　　正则： </w:t>
       </w:r>
       <w:r>
@@ -19191,7 +19757,16 @@
           <w:kern w:val="0"/>
           <w:szCs w:val="21"/>
         </w:rPr>
-        <w:t>/^[1-9]\d{4,11}$/;</w:t>
+        <w:t>[a-zA-z]+:</w:t>
+      </w:r>
+      <w:r>
+        <w:rPr>
+          <w:rFonts w:ascii="微软雅黑" w:eastAsia="微软雅黑" w:hAnsi="微软雅黑" w:cs="宋体" w:hint="eastAsia"/>
+          <w:color w:val="008000"/>
+          <w:kern w:val="0"/>
+          <w:szCs w:val="21"/>
+        </w:rPr>
+        <w:t>//[^\s]*</w:t>
       </w:r>
       <w:r>
         <w:rPr>
@@ -19234,7 +19809,7 @@
           <w:kern w:val="0"/>
           <w:szCs w:val="21"/>
         </w:rPr>
-        <w:t>9. 匹配网址url的正则表达式</w:t>
+        <w:t>10. 匹配国内电话号码</w:t>
       </w:r>
       <w:r>
         <w:rPr>
@@ -19261,16 +19836,7 @@
           <w:kern w:val="0"/>
           <w:szCs w:val="21"/>
         </w:rPr>
-        <w:t>[a-zA-z]+:</w:t>
-      </w:r>
-      <w:r>
-        <w:rPr>
-          <w:rFonts w:ascii="微软雅黑" w:eastAsia="微软雅黑" w:hAnsi="微软雅黑" w:cs="宋体" w:hint="eastAsia"/>
-          <w:color w:val="008000"/>
-          <w:kern w:val="0"/>
-          <w:szCs w:val="21"/>
-        </w:rPr>
-        <w:t>//[^\s]*</w:t>
+        <w:t>\d{3}-\d{8}|\d{4}-\d{7}</w:t>
       </w:r>
       <w:r>
         <w:rPr>
@@ -19302,6 +19868,94 @@
           <w:kern w:val="0"/>
           <w:szCs w:val="21"/>
         </w:rPr>
+        <w:t xml:space="preserve">　　</w:t>
+      </w:r>
+      <w:r>
+        <w:rPr>
+          <w:rFonts w:ascii="微软雅黑" w:eastAsia="微软雅黑" w:hAnsi="微软雅黑" w:cs="宋体" w:hint="eastAsia"/>
+          <w:b/>
+          <w:bCs/>
+          <w:color w:val="333333"/>
+          <w:kern w:val="0"/>
+          <w:szCs w:val="21"/>
+        </w:rPr>
+        <w:t>11. 匹配国内身份证号码</w:t>
+      </w:r>
+      <w:r>
+        <w:rPr>
+          <w:rFonts w:ascii="Cambria" w:eastAsia="宋体" w:hAnsi="Cambria" w:cs="宋体"/>
+          <w:color w:val="333333"/>
+          <w:kern w:val="0"/>
+          <w:szCs w:val="21"/>
+        </w:rPr>
+        <w:br/>
+      </w:r>
+      <w:r>
+        <w:rPr>
+          <w:rFonts w:ascii="微软雅黑" w:eastAsia="微软雅黑" w:hAnsi="微软雅黑" w:cs="宋体" w:hint="eastAsia"/>
+          <w:color w:val="333333"/>
+          <w:kern w:val="0"/>
+          <w:szCs w:val="21"/>
+        </w:rPr>
+        <w:t xml:space="preserve">　　　　规则：简单的身份证匹配，根据位数以及结尾是否有字母。</w:t>
+      </w:r>
+      <w:r>
+        <w:rPr>
+          <w:rFonts w:ascii="Cambria" w:eastAsia="宋体" w:hAnsi="Cambria" w:cs="宋体"/>
+          <w:color w:val="333333"/>
+          <w:kern w:val="0"/>
+          <w:szCs w:val="21"/>
+        </w:rPr>
+        <w:br/>
+      </w:r>
+      <w:r>
+        <w:rPr>
+          <w:rFonts w:ascii="微软雅黑" w:eastAsia="微软雅黑" w:hAnsi="微软雅黑" w:cs="宋体" w:hint="eastAsia"/>
+          <w:color w:val="333333"/>
+          <w:kern w:val="0"/>
+          <w:szCs w:val="21"/>
+        </w:rPr>
+        <w:t xml:space="preserve">　　　　正则： </w:t>
+      </w:r>
+      <w:r>
+        <w:rPr>
+          <w:rFonts w:ascii="微软雅黑" w:eastAsia="微软雅黑" w:hAnsi="微软雅黑" w:cs="宋体" w:hint="eastAsia"/>
+          <w:color w:val="000000"/>
+          <w:kern w:val="0"/>
+          <w:szCs w:val="21"/>
+        </w:rPr>
+        <w:t>/^\d{15}(\d{2}[A-Za-z0-9])?$/</w:t>
+      </w:r>
+      <w:r>
+        <w:rPr>
+          <w:rFonts w:ascii="微软雅黑" w:eastAsia="微软雅黑" w:hAnsi="微软雅黑" w:cs="宋体" w:hint="eastAsia"/>
+          <w:color w:val="333333"/>
+          <w:kern w:val="0"/>
+          <w:szCs w:val="21"/>
+        </w:rPr>
+        <w:t> </w:t>
+      </w:r>
+    </w:p>
+    <w:p>
+      <w:pPr>
+        <w:widowControl/>
+        <w:shd w:val="clear" w:color="auto" w:fill="FFFFFF"/>
+        <w:spacing w:line="336" w:lineRule="atLeast"/>
+        <w:jc w:val="left"/>
+        <w:rPr>
+          <w:rFonts w:ascii="Cambria" w:eastAsia="宋体" w:hAnsi="Cambria" w:cs="宋体"/>
+          <w:color w:val="333333"/>
+          <w:kern w:val="0"/>
+          <w:szCs w:val="21"/>
+        </w:rPr>
+      </w:pPr>
+      <w:r>
+        <w:rPr>
+          <w:rFonts w:ascii="微软雅黑" w:eastAsia="微软雅黑" w:hAnsi="微软雅黑" w:cs="宋体" w:hint="eastAsia"/>
+          <w:color w:val="333333"/>
+          <w:kern w:val="0"/>
+          <w:szCs w:val="21"/>
+        </w:rPr>
         <w:lastRenderedPageBreak/>
         <w:t xml:space="preserve">　　</w:t>
       </w:r>
@@ -19314,7 +19968,7 @@
           <w:kern w:val="0"/>
           <w:szCs w:val="21"/>
         </w:rPr>
-        <w:t>10. 匹配国内电话号码</w:t>
+        <w:t>12. 匹配IP地址</w:t>
       </w:r>
       <w:r>
         <w:rPr>
@@ -19341,7 +19995,7 @@
           <w:kern w:val="0"/>
           <w:szCs w:val="21"/>
         </w:rPr>
-        <w:t>\d{3}-\d{8}|\d{4}-\d{7}</w:t>
+        <w:t>/^(\d+)\.(\d+)\.(\d+)\.(\d+)$/g</w:t>
       </w:r>
       <w:r>
         <w:rPr>
@@ -19384,7 +20038,7 @@
           <w:kern w:val="0"/>
           <w:szCs w:val="21"/>
         </w:rPr>
-        <w:t>11. 匹配国内身份证号码</w:t>
+        <w:t>13. 验证是否含有^%&amp;',;=?$\"等字符</w:t>
       </w:r>
       <w:r>
         <w:rPr>
@@ -19402,24 +20056,6 @@
           <w:kern w:val="0"/>
           <w:szCs w:val="21"/>
         </w:rPr>
-        <w:t xml:space="preserve">　　　　规则：简单的身份证匹配，根据位数以及结尾是否有字母。</w:t>
-      </w:r>
-      <w:r>
-        <w:rPr>
-          <w:rFonts w:ascii="Cambria" w:eastAsia="宋体" w:hAnsi="Cambria" w:cs="宋体"/>
-          <w:color w:val="333333"/>
-          <w:kern w:val="0"/>
-          <w:szCs w:val="21"/>
-        </w:rPr>
-        <w:br/>
-      </w:r>
-      <w:r>
-        <w:rPr>
-          <w:rFonts w:ascii="微软雅黑" w:eastAsia="微软雅黑" w:hAnsi="微软雅黑" w:cs="宋体" w:hint="eastAsia"/>
-          <w:color w:val="333333"/>
-          <w:kern w:val="0"/>
-          <w:szCs w:val="21"/>
-        </w:rPr>
         <w:t xml:space="preserve">　　　　正则： </w:t>
       </w:r>
       <w:r>
@@ -19429,147 +20065,25 @@
           <w:kern w:val="0"/>
           <w:szCs w:val="21"/>
         </w:rPr>
-        <w:t>/^\d{15}(\d{2}[A-Za-z0-9])?$/</w:t>
-      </w:r>
-      <w:r>
-        <w:rPr>
-          <w:rFonts w:ascii="微软雅黑" w:eastAsia="微软雅黑" w:hAnsi="微软雅黑" w:cs="宋体" w:hint="eastAsia"/>
-          <w:color w:val="333333"/>
-          <w:kern w:val="0"/>
-          <w:szCs w:val="21"/>
-        </w:rPr>
-        <w:t> </w:t>
-      </w:r>
-    </w:p>
-    <w:p>
-      <w:pPr>
-        <w:widowControl/>
-        <w:shd w:val="clear" w:color="auto" w:fill="FFFFFF"/>
-        <w:spacing w:line="336" w:lineRule="atLeast"/>
-        <w:jc w:val="left"/>
-        <w:rPr>
-          <w:rFonts w:ascii="Cambria" w:eastAsia="宋体" w:hAnsi="Cambria" w:cs="宋体"/>
-          <w:color w:val="333333"/>
-          <w:kern w:val="0"/>
-          <w:szCs w:val="21"/>
-        </w:rPr>
-      </w:pPr>
-      <w:r>
-        <w:rPr>
-          <w:rFonts w:ascii="微软雅黑" w:eastAsia="微软雅黑" w:hAnsi="微软雅黑" w:cs="宋体" w:hint="eastAsia"/>
-          <w:color w:val="333333"/>
-          <w:kern w:val="0"/>
-          <w:szCs w:val="21"/>
-        </w:rPr>
-        <w:t xml:space="preserve">　　</w:t>
-      </w:r>
-      <w:r>
-        <w:rPr>
-          <w:rFonts w:ascii="微软雅黑" w:eastAsia="微软雅黑" w:hAnsi="微软雅黑" w:cs="宋体" w:hint="eastAsia"/>
-          <w:b/>
-          <w:bCs/>
-          <w:color w:val="333333"/>
-          <w:kern w:val="0"/>
-          <w:szCs w:val="21"/>
-        </w:rPr>
-        <w:t>12. 匹配IP地址</w:t>
-      </w:r>
-      <w:r>
-        <w:rPr>
-          <w:rFonts w:ascii="Cambria" w:eastAsia="宋体" w:hAnsi="Cambria" w:cs="宋体"/>
-          <w:color w:val="333333"/>
-          <w:kern w:val="0"/>
-          <w:szCs w:val="21"/>
-        </w:rPr>
-        <w:br/>
-      </w:r>
-      <w:r>
-        <w:rPr>
-          <w:rFonts w:ascii="微软雅黑" w:eastAsia="微软雅黑" w:hAnsi="微软雅黑" w:cs="宋体" w:hint="eastAsia"/>
-          <w:color w:val="333333"/>
-          <w:kern w:val="0"/>
-          <w:szCs w:val="21"/>
-        </w:rPr>
-        <w:t xml:space="preserve">　　　　正则： </w:t>
-      </w:r>
-      <w:r>
-        <w:rPr>
-          <w:rFonts w:ascii="微软雅黑" w:eastAsia="微软雅黑" w:hAnsi="微软雅黑" w:cs="宋体" w:hint="eastAsia"/>
-          <w:color w:val="000000"/>
-          <w:kern w:val="0"/>
-          <w:szCs w:val="21"/>
-        </w:rPr>
-        <w:t>/^(\d+)\.(\d+)\.(\d+)\.(\d+)$/g</w:t>
-      </w:r>
-      <w:r>
-        <w:rPr>
-          <w:rFonts w:ascii="微软雅黑" w:eastAsia="微软雅黑" w:hAnsi="微软雅黑" w:cs="宋体" w:hint="eastAsia"/>
-          <w:color w:val="333333"/>
-          <w:kern w:val="0"/>
-          <w:szCs w:val="21"/>
-        </w:rPr>
-        <w:t> </w:t>
-      </w:r>
-    </w:p>
-    <w:p>
-      <w:pPr>
-        <w:widowControl/>
-        <w:shd w:val="clear" w:color="auto" w:fill="FFFFFF"/>
-        <w:spacing w:line="336" w:lineRule="atLeast"/>
-        <w:jc w:val="left"/>
-        <w:rPr>
-          <w:rFonts w:ascii="Cambria" w:eastAsia="宋体" w:hAnsi="Cambria" w:cs="宋体"/>
-          <w:color w:val="333333"/>
-          <w:kern w:val="0"/>
-          <w:szCs w:val="21"/>
-        </w:rPr>
-      </w:pPr>
-      <w:r>
-        <w:rPr>
-          <w:rFonts w:ascii="微软雅黑" w:eastAsia="微软雅黑" w:hAnsi="微软雅黑" w:cs="宋体" w:hint="eastAsia"/>
-          <w:color w:val="333333"/>
-          <w:kern w:val="0"/>
-          <w:szCs w:val="21"/>
-        </w:rPr>
-        <w:t xml:space="preserve">　　</w:t>
-      </w:r>
-      <w:r>
-        <w:rPr>
-          <w:rFonts w:ascii="微软雅黑" w:eastAsia="微软雅黑" w:hAnsi="微软雅黑" w:cs="宋体" w:hint="eastAsia"/>
-          <w:b/>
-          <w:bCs/>
-          <w:color w:val="333333"/>
-          <w:kern w:val="0"/>
-          <w:szCs w:val="21"/>
-        </w:rPr>
-        <w:t>13. 验证是否含有^%&amp;',;=?$\"等字符</w:t>
-      </w:r>
-      <w:r>
-        <w:rPr>
-          <w:rFonts w:ascii="Cambria" w:eastAsia="宋体" w:hAnsi="Cambria" w:cs="宋体"/>
-          <w:color w:val="333333"/>
-          <w:kern w:val="0"/>
-          <w:szCs w:val="21"/>
-        </w:rPr>
-        <w:br/>
-      </w:r>
-      <w:r>
-        <w:rPr>
-          <w:rFonts w:ascii="微软雅黑" w:eastAsia="微软雅黑" w:hAnsi="微软雅黑" w:cs="宋体" w:hint="eastAsia"/>
-          <w:color w:val="333333"/>
-          <w:kern w:val="0"/>
-          <w:szCs w:val="21"/>
-        </w:rPr>
-        <w:t xml:space="preserve">　　　　正则： </w:t>
-      </w:r>
-      <w:r>
-        <w:rPr>
-          <w:rFonts w:ascii="微软雅黑" w:eastAsia="微软雅黑" w:hAnsi="微软雅黑" w:cs="宋体" w:hint="eastAsia"/>
-          <w:color w:val="000000"/>
-          <w:kern w:val="0"/>
-          <w:szCs w:val="21"/>
-        </w:rPr>
-        <w:t>/[^%&amp;',;=?$\x22]+/</w:t>
+        <w:t>/[</w:t>
+      </w:r>
+      <w:r>
+        <w:rPr>
+          <w:rFonts w:ascii="微软雅黑" w:eastAsia="微软雅黑" w:hAnsi="微软雅黑" w:cs="宋体" w:hint="eastAsia"/>
+          <w:color w:val="000000"/>
+          <w:kern w:val="0"/>
+          <w:szCs w:val="21"/>
+        </w:rPr>
+        <w:t>\</w:t>
+      </w:r>
+      <w:r>
+        <w:rPr>
+          <w:rFonts w:ascii="微软雅黑" w:eastAsia="微软雅黑" w:hAnsi="微软雅黑" w:cs="宋体" w:hint="eastAsia"/>
+          <w:color w:val="000000"/>
+          <w:kern w:val="0"/>
+          <w:szCs w:val="21"/>
+        </w:rPr>
+        <w:t>^%&amp;',;=?$\x22]+/</w:t>
       </w:r>
       <w:r>
         <w:rPr>
@@ -20053,17 +20567,7 @@
           <w:kern w:val="0"/>
           <w:szCs w:val="21"/>
         </w:rPr>
-        <w:t>内容很丰富，适合全面了解正则的教程，但是里面讲到的很多功能并不能</w:t>
-      </w:r>
-      <w:r>
-        <w:rPr>
-          <w:rFonts w:ascii="Cambria" w:eastAsia="宋体" w:hAnsi="Cambria" w:cs="宋体"/>
-          <w:color w:val="333333"/>
-          <w:kern w:val="0"/>
-          <w:szCs w:val="21"/>
-        </w:rPr>
-        <w:lastRenderedPageBreak/>
-        <w:t>被浏览器实现</w:t>
+        <w:t>内容很丰富，适合全面了解正则的教程，但是里面讲到的很多功能并不能被浏览器实现</w:t>
       </w:r>
       <w:r>
         <w:rPr>
@@ -20368,6 +20872,7 @@
   <w:style w:type="character" w:default="1" w:styleId="a0">
     <w:name w:val="Default Paragraph Font"/>
     <w:uiPriority w:val="1"/>
+    <w:semiHidden/>
     <w:unhideWhenUsed/>
   </w:style>
   <w:style w:type="table" w:default="1" w:styleId="a1">
@@ -20634,6 +21139,64 @@
     <w:rPr>
       <w:sz w:val="18"/>
       <w:szCs w:val="18"/>
+    </w:rPr>
+  </w:style>
+  <w:style w:type="character" w:styleId="aa">
+    <w:name w:val="annotation reference"/>
+    <w:basedOn w:val="a0"/>
+    <w:uiPriority w:val="99"/>
+    <w:semiHidden/>
+    <w:unhideWhenUsed/>
+    <w:rsid w:val="007A384A"/>
+    <w:rPr>
+      <w:sz w:val="21"/>
+      <w:szCs w:val="21"/>
+    </w:rPr>
+  </w:style>
+  <w:style w:type="paragraph" w:styleId="ab">
+    <w:name w:val="annotation text"/>
+    <w:basedOn w:val="a"/>
+    <w:link w:val="Char2"/>
+    <w:uiPriority w:val="99"/>
+    <w:semiHidden/>
+    <w:unhideWhenUsed/>
+    <w:rsid w:val="007A384A"/>
+    <w:pPr>
+      <w:jc w:val="left"/>
+    </w:pPr>
+  </w:style>
+  <w:style w:type="character" w:customStyle="1" w:styleId="Char2">
+    <w:name w:val="批注文字 Char"/>
+    <w:basedOn w:val="a0"/>
+    <w:link w:val="ab"/>
+    <w:uiPriority w:val="99"/>
+    <w:semiHidden/>
+    <w:rsid w:val="007A384A"/>
+  </w:style>
+  <w:style w:type="paragraph" w:styleId="ac">
+    <w:name w:val="annotation subject"/>
+    <w:basedOn w:val="ab"/>
+    <w:next w:val="ab"/>
+    <w:link w:val="Char3"/>
+    <w:uiPriority w:val="99"/>
+    <w:semiHidden/>
+    <w:unhideWhenUsed/>
+    <w:rsid w:val="007A384A"/>
+    <w:rPr>
+      <w:b/>
+      <w:bCs/>
+    </w:rPr>
+  </w:style>
+  <w:style w:type="character" w:customStyle="1" w:styleId="Char3">
+    <w:name w:val="批注主题 Char"/>
+    <w:basedOn w:val="Char2"/>
+    <w:link w:val="ac"/>
+    <w:uiPriority w:val="99"/>
+    <w:semiHidden/>
+    <w:rsid w:val="007A384A"/>
+    <w:rPr>
+      <w:b/>
+      <w:bCs/>
     </w:rPr>
   </w:style>
 </w:styles>
@@ -20920,4 +21483,16 @@
   <a:objectDefaults/>
   <a:extraClrSchemeLst/>
 </a:theme>
+</file>
+
+<file path=customXml/item1.xml><?xml version="1.0" encoding="utf-8"?>
+<b:Sources xmlns:b="http://schemas.openxmlformats.org/officeDocument/2006/bibliography" xmlns="http://schemas.openxmlformats.org/officeDocument/2006/bibliography" SelectedStyle="\APA.XSL" StyleName="APA Fifth Edition"/>
+</file>
+
+<file path=customXml/itemProps1.xml><?xml version="1.0" encoding="utf-8"?>
+<ds:datastoreItem xmlns:ds="http://schemas.openxmlformats.org/officeDocument/2006/customXml" ds:itemID="{24B95EE3-07C6-4D29-9089-DE0A73AEDE1E}">
+  <ds:schemaRefs>
+    <ds:schemaRef ds:uri="http://schemas.openxmlformats.org/officeDocument/2006/bibliography"/>
+  </ds:schemaRefs>
+</ds:datastoreItem>
 </file>
</xml_diff>

<commit_message>
modify 正则.docx and add it's pdf
</commit_message>
<xml_diff>
--- a/JS核心/正则表达式/正则表达式.docx
+++ b/JS核心/正则表达式/正则表达式.docx
@@ -5,713 +5,6 @@
     <w:p>
       <w:pPr>
         <w:widowControl/>
-        <w:spacing w:line="336" w:lineRule="atLeast"/>
-        <w:jc w:val="left"/>
-        <w:rPr>
-          <w:rFonts w:ascii="Cambria" w:eastAsia="宋体" w:hAnsi="Cambria" w:cs="宋体"/>
-          <w:color w:val="333333"/>
-          <w:kern w:val="0"/>
-          <w:szCs w:val="21"/>
-        </w:rPr>
-      </w:pPr>
-      <w:r>
-        <w:rPr>
-          <w:rFonts w:ascii="微软雅黑" w:eastAsia="微软雅黑" w:hAnsi="微软雅黑" w:cs="宋体" w:hint="eastAsia"/>
-          <w:b/>
-          <w:bCs/>
-          <w:color w:val="333333"/>
-          <w:kern w:val="0"/>
-          <w:szCs w:val="21"/>
-        </w:rPr>
-        <w:br/>
-      </w:r>
-      <w:r>
-        <w:rPr>
-          <w:rFonts w:ascii="微软雅黑" w:eastAsia="微软雅黑" w:hAnsi="微软雅黑" w:cs="宋体" w:hint="eastAsia"/>
-          <w:b/>
-          <w:bCs/>
-          <w:color w:val="333333"/>
-          <w:kern w:val="0"/>
-          <w:szCs w:val="21"/>
-        </w:rPr>
-        <w:t>目录索引：</w:t>
-      </w:r>
-    </w:p>
-    <w:p>
-      <w:pPr>
-        <w:widowControl/>
-        <w:spacing w:line="324" w:lineRule="atLeast"/>
-        <w:jc w:val="left"/>
-        <w:rPr>
-          <w:rFonts w:ascii="Cambria" w:eastAsia="宋体" w:hAnsi="Cambria" w:cs="宋体"/>
-          <w:color w:val="333333"/>
-          <w:kern w:val="0"/>
-          <w:szCs w:val="21"/>
-        </w:rPr>
-      </w:pPr>
-      <w:r>
-        <w:rPr>
-          <w:rFonts w:ascii="微软雅黑" w:eastAsia="微软雅黑" w:hAnsi="微软雅黑" w:cs="宋体" w:hint="eastAsia"/>
-          <w:color w:val="333333"/>
-          <w:kern w:val="0"/>
-          <w:szCs w:val="21"/>
-        </w:rPr>
-        <w:t xml:space="preserve">　　　　</w:t>
-      </w:r>
-      <w:r>
-        <w:rPr>
-          <w:rFonts w:ascii="微软雅黑" w:eastAsia="微软雅黑" w:hAnsi="微软雅黑" w:cs="宋体" w:hint="eastAsia"/>
-          <w:b/>
-          <w:bCs/>
-          <w:color w:val="333333"/>
-          <w:kern w:val="0"/>
-          <w:szCs w:val="21"/>
-        </w:rPr>
-        <w:t>1. 正则表达式的概念</w:t>
-      </w:r>
-      <w:r>
-        <w:rPr>
-          <w:rFonts w:ascii="Cambria" w:eastAsia="宋体" w:hAnsi="Cambria" w:cs="宋体"/>
-          <w:color w:val="333333"/>
-          <w:kern w:val="0"/>
-          <w:szCs w:val="21"/>
-        </w:rPr>
-        <w:br/>
-      </w:r>
-      <w:r>
-        <w:rPr>
-          <w:rFonts w:ascii="Cambria" w:eastAsia="宋体" w:hAnsi="Cambria" w:cs="宋体"/>
-          <w:color w:val="333333"/>
-          <w:kern w:val="0"/>
-          <w:szCs w:val="21"/>
-        </w:rPr>
-        <w:br/>
-      </w:r>
-      <w:r>
-        <w:rPr>
-          <w:rFonts w:ascii="微软雅黑" w:eastAsia="微软雅黑" w:hAnsi="微软雅黑" w:cs="宋体" w:hint="eastAsia"/>
-          <w:color w:val="333333"/>
-          <w:kern w:val="0"/>
-          <w:szCs w:val="21"/>
-        </w:rPr>
-        <w:t xml:space="preserve">　　　　</w:t>
-      </w:r>
-      <w:r>
-        <w:rPr>
-          <w:rFonts w:ascii="微软雅黑" w:eastAsia="微软雅黑" w:hAnsi="微软雅黑" w:cs="宋体" w:hint="eastAsia"/>
-          <w:b/>
-          <w:bCs/>
-          <w:color w:val="333333"/>
-          <w:kern w:val="0"/>
-          <w:szCs w:val="21"/>
-        </w:rPr>
-        <w:t>2. RegExp 对象</w:t>
-      </w:r>
-      <w:r>
-        <w:rPr>
-          <w:rFonts w:ascii="Cambria" w:eastAsia="宋体" w:hAnsi="Cambria" w:cs="宋体"/>
-          <w:color w:val="333333"/>
-          <w:kern w:val="0"/>
-          <w:szCs w:val="21"/>
-        </w:rPr>
-        <w:br/>
-      </w:r>
-      <w:r>
-        <w:rPr>
-          <w:rFonts w:ascii="微软雅黑" w:eastAsia="微软雅黑" w:hAnsi="微软雅黑" w:cs="宋体" w:hint="eastAsia"/>
-          <w:color w:val="333333"/>
-          <w:kern w:val="0"/>
-          <w:szCs w:val="21"/>
-        </w:rPr>
-        <w:t xml:space="preserve">　　　　　　　2.1 RegExp 对象</w:t>
-      </w:r>
-      <w:r>
-        <w:rPr>
-          <w:rFonts w:ascii="Cambria" w:eastAsia="宋体" w:hAnsi="Cambria" w:cs="宋体"/>
-          <w:color w:val="333333"/>
-          <w:kern w:val="0"/>
-          <w:szCs w:val="21"/>
-        </w:rPr>
-        <w:br/>
-      </w:r>
-      <w:r>
-        <w:rPr>
-          <w:rFonts w:ascii="微软雅黑" w:eastAsia="微软雅黑" w:hAnsi="微软雅黑" w:cs="宋体" w:hint="eastAsia"/>
-          <w:color w:val="333333"/>
-          <w:kern w:val="0"/>
-          <w:szCs w:val="21"/>
-        </w:rPr>
-        <w:t xml:space="preserve">　　　　　　　2.2 修饰符说明</w:t>
-      </w:r>
-      <w:r>
-        <w:rPr>
-          <w:rFonts w:ascii="Cambria" w:eastAsia="宋体" w:hAnsi="Cambria" w:cs="宋体"/>
-          <w:color w:val="333333"/>
-          <w:kern w:val="0"/>
-          <w:szCs w:val="21"/>
-        </w:rPr>
-        <w:br/>
-      </w:r>
-      <w:r>
-        <w:rPr>
-          <w:rFonts w:ascii="微软雅黑" w:eastAsia="微软雅黑" w:hAnsi="微软雅黑" w:cs="宋体" w:hint="eastAsia"/>
-          <w:color w:val="333333"/>
-          <w:kern w:val="0"/>
-          <w:szCs w:val="21"/>
-        </w:rPr>
-        <w:t xml:space="preserve">　　　　　　　2.3 RegExp对象方法</w:t>
-      </w:r>
-      <w:r>
-        <w:rPr>
-          <w:rFonts w:ascii="Cambria" w:eastAsia="宋体" w:hAnsi="Cambria" w:cs="宋体"/>
-          <w:color w:val="333333"/>
-          <w:kern w:val="0"/>
-          <w:szCs w:val="21"/>
-        </w:rPr>
-        <w:br/>
-      </w:r>
-      <w:r>
-        <w:rPr>
-          <w:rFonts w:ascii="微软雅黑" w:eastAsia="微软雅黑" w:hAnsi="微软雅黑" w:cs="宋体" w:hint="eastAsia"/>
-          <w:color w:val="333333"/>
-          <w:kern w:val="0"/>
-          <w:szCs w:val="21"/>
-        </w:rPr>
-        <w:t xml:space="preserve">　　　　　　　2.4 RegExp对象的属性</w:t>
-      </w:r>
-      <w:r>
-        <w:rPr>
-          <w:rFonts w:ascii="Cambria" w:eastAsia="宋体" w:hAnsi="Cambria" w:cs="宋体"/>
-          <w:color w:val="333333"/>
-          <w:kern w:val="0"/>
-          <w:szCs w:val="21"/>
-        </w:rPr>
-        <w:br/>
-      </w:r>
-      <w:r>
-        <w:rPr>
-          <w:rFonts w:ascii="微软雅黑" w:eastAsia="微软雅黑" w:hAnsi="微软雅黑" w:cs="宋体" w:hint="eastAsia"/>
-          <w:color w:val="333333"/>
-          <w:kern w:val="0"/>
-          <w:szCs w:val="21"/>
-        </w:rPr>
-        <w:t xml:space="preserve">　　　　　　　　　　· 静态属性</w:t>
-      </w:r>
-      <w:r>
-        <w:rPr>
-          <w:rFonts w:ascii="Cambria" w:eastAsia="宋体" w:hAnsi="Cambria" w:cs="宋体"/>
-          <w:color w:val="333333"/>
-          <w:kern w:val="0"/>
-          <w:szCs w:val="21"/>
-        </w:rPr>
-        <w:br/>
-      </w:r>
-      <w:r>
-        <w:rPr>
-          <w:rFonts w:ascii="微软雅黑" w:eastAsia="微软雅黑" w:hAnsi="微软雅黑" w:cs="宋体" w:hint="eastAsia"/>
-          <w:color w:val="333333"/>
-          <w:kern w:val="0"/>
-          <w:szCs w:val="21"/>
-        </w:rPr>
-        <w:t xml:space="preserve">　　　　　　　　　　· 实例属性</w:t>
-      </w:r>
-    </w:p>
-    <w:p>
-      <w:pPr>
-        <w:widowControl/>
-        <w:spacing w:line="336" w:lineRule="atLeast"/>
-        <w:jc w:val="left"/>
-        <w:rPr>
-          <w:rFonts w:ascii="Cambria" w:eastAsia="宋体" w:hAnsi="Cambria" w:cs="宋体"/>
-          <w:color w:val="333333"/>
-          <w:kern w:val="0"/>
-          <w:szCs w:val="21"/>
-        </w:rPr>
-      </w:pPr>
-      <w:r>
-        <w:rPr>
-          <w:rFonts w:ascii="微软雅黑" w:eastAsia="微软雅黑" w:hAnsi="微软雅黑" w:cs="宋体" w:hint="eastAsia"/>
-          <w:color w:val="333333"/>
-          <w:kern w:val="0"/>
-          <w:szCs w:val="21"/>
-        </w:rPr>
-        <w:t xml:space="preserve">　　　　</w:t>
-      </w:r>
-      <w:r>
-        <w:rPr>
-          <w:rFonts w:ascii="微软雅黑" w:eastAsia="微软雅黑" w:hAnsi="微软雅黑" w:cs="宋体" w:hint="eastAsia"/>
-          <w:b/>
-          <w:bCs/>
-          <w:color w:val="333333"/>
-          <w:kern w:val="0"/>
-          <w:szCs w:val="21"/>
-        </w:rPr>
-        <w:t>3. JS的正则基础语法</w:t>
-      </w:r>
-      <w:r>
-        <w:rPr>
-          <w:rFonts w:ascii="Cambria" w:eastAsia="宋体" w:hAnsi="Cambria" w:cs="宋体"/>
-          <w:color w:val="333333"/>
-          <w:kern w:val="0"/>
-          <w:szCs w:val="21"/>
-        </w:rPr>
-        <w:br/>
-      </w:r>
-      <w:r>
-        <w:rPr>
-          <w:rFonts w:ascii="微软雅黑" w:eastAsia="微软雅黑" w:hAnsi="微软雅黑" w:cs="宋体" w:hint="eastAsia"/>
-          <w:color w:val="333333"/>
-          <w:kern w:val="0"/>
-          <w:szCs w:val="21"/>
-        </w:rPr>
-        <w:t xml:space="preserve">　　　　　　　3.1 特殊字符一览表：</w:t>
-      </w:r>
-      <w:r>
-        <w:rPr>
-          <w:rFonts w:ascii="Cambria" w:eastAsia="宋体" w:hAnsi="Cambria" w:cs="宋体"/>
-          <w:color w:val="333333"/>
-          <w:kern w:val="0"/>
-          <w:szCs w:val="21"/>
-        </w:rPr>
-        <w:br/>
-      </w:r>
-      <w:r>
-        <w:rPr>
-          <w:rFonts w:ascii="微软雅黑" w:eastAsia="微软雅黑" w:hAnsi="微软雅黑" w:cs="宋体" w:hint="eastAsia"/>
-          <w:color w:val="333333"/>
-          <w:kern w:val="0"/>
-          <w:szCs w:val="21"/>
-        </w:rPr>
-        <w:t xml:space="preserve">　　　　　　　3.2 转义运算符</w:t>
-      </w:r>
-      <w:r>
-        <w:rPr>
-          <w:rFonts w:ascii="Cambria" w:eastAsia="宋体" w:hAnsi="Cambria" w:cs="宋体"/>
-          <w:color w:val="333333"/>
-          <w:kern w:val="0"/>
-          <w:szCs w:val="21"/>
-        </w:rPr>
-        <w:br/>
-      </w:r>
-      <w:r>
-        <w:rPr>
-          <w:rFonts w:ascii="微软雅黑" w:eastAsia="微软雅黑" w:hAnsi="微软雅黑" w:cs="宋体" w:hint="eastAsia"/>
-          <w:color w:val="333333"/>
-          <w:kern w:val="0"/>
-          <w:szCs w:val="21"/>
-        </w:rPr>
-        <w:t xml:space="preserve">　　　　　　　3.3 量词</w:t>
-      </w:r>
-      <w:r>
-        <w:rPr>
-          <w:rFonts w:ascii="Cambria" w:eastAsia="宋体" w:hAnsi="Cambria" w:cs="宋体"/>
-          <w:color w:val="333333"/>
-          <w:kern w:val="0"/>
-          <w:szCs w:val="21"/>
-        </w:rPr>
-        <w:br/>
-      </w:r>
-      <w:r>
-        <w:rPr>
-          <w:rFonts w:ascii="微软雅黑" w:eastAsia="微软雅黑" w:hAnsi="微软雅黑" w:cs="宋体" w:hint="eastAsia"/>
-          <w:color w:val="333333"/>
-          <w:kern w:val="0"/>
-          <w:szCs w:val="21"/>
-        </w:rPr>
-        <w:t xml:space="preserve">　　　　　　　3.4 边界</w:t>
-      </w:r>
-      <w:r>
-        <w:rPr>
-          <w:rFonts w:ascii="Cambria" w:eastAsia="宋体" w:hAnsi="Cambria" w:cs="宋体"/>
-          <w:color w:val="333333"/>
-          <w:kern w:val="0"/>
-          <w:szCs w:val="21"/>
-        </w:rPr>
-        <w:br/>
-      </w:r>
-      <w:r>
-        <w:rPr>
-          <w:rFonts w:ascii="微软雅黑" w:eastAsia="微软雅黑" w:hAnsi="微软雅黑" w:cs="宋体" w:hint="eastAsia"/>
-          <w:color w:val="333333"/>
-          <w:kern w:val="0"/>
-          <w:szCs w:val="21"/>
-        </w:rPr>
-        <w:t xml:space="preserve">　　　　　　　3.5 类</w:t>
-      </w:r>
-      <w:r>
-        <w:rPr>
-          <w:rFonts w:ascii="Cambria" w:eastAsia="宋体" w:hAnsi="Cambria" w:cs="宋体"/>
-          <w:color w:val="333333"/>
-          <w:kern w:val="0"/>
-          <w:szCs w:val="21"/>
-        </w:rPr>
-        <w:br/>
-      </w:r>
-      <w:r>
-        <w:rPr>
-          <w:rFonts w:ascii="微软雅黑" w:eastAsia="微软雅黑" w:hAnsi="微软雅黑" w:cs="宋体" w:hint="eastAsia"/>
-          <w:color w:val="333333"/>
-          <w:kern w:val="0"/>
-          <w:szCs w:val="21"/>
-        </w:rPr>
-        <w:t xml:space="preserve">　　　　　　　　· 字符类</w:t>
-      </w:r>
-      <w:r>
-        <w:rPr>
-          <w:rFonts w:ascii="Cambria" w:eastAsia="宋体" w:hAnsi="Cambria" w:cs="宋体"/>
-          <w:color w:val="333333"/>
-          <w:kern w:val="0"/>
-          <w:szCs w:val="21"/>
-        </w:rPr>
-        <w:br/>
-      </w:r>
-      <w:r>
-        <w:rPr>
-          <w:rFonts w:ascii="微软雅黑" w:eastAsia="微软雅黑" w:hAnsi="微软雅黑" w:cs="宋体" w:hint="eastAsia"/>
-          <w:color w:val="333333"/>
-          <w:kern w:val="0"/>
-          <w:szCs w:val="21"/>
-        </w:rPr>
-        <w:t xml:space="preserve">　　　　　　　　· 范围类</w:t>
-      </w:r>
-      <w:r>
-        <w:rPr>
-          <w:rFonts w:ascii="Cambria" w:eastAsia="宋体" w:hAnsi="Cambria" w:cs="宋体"/>
-          <w:color w:val="333333"/>
-          <w:kern w:val="0"/>
-          <w:szCs w:val="21"/>
-        </w:rPr>
-        <w:br/>
-      </w:r>
-      <w:r>
-        <w:rPr>
-          <w:rFonts w:ascii="微软雅黑" w:eastAsia="微软雅黑" w:hAnsi="微软雅黑" w:cs="宋体" w:hint="eastAsia"/>
-          <w:color w:val="333333"/>
-          <w:kern w:val="0"/>
-          <w:szCs w:val="21"/>
-        </w:rPr>
-        <w:t xml:space="preserve">　　　　　　　　· 反向类</w:t>
-      </w:r>
-      <w:r>
-        <w:rPr>
-          <w:rFonts w:ascii="Cambria" w:eastAsia="宋体" w:hAnsi="Cambria" w:cs="宋体"/>
-          <w:color w:val="333333"/>
-          <w:kern w:val="0"/>
-          <w:szCs w:val="21"/>
-        </w:rPr>
-        <w:br/>
-      </w:r>
-      <w:r>
-        <w:rPr>
-          <w:rFonts w:ascii="微软雅黑" w:eastAsia="微软雅黑" w:hAnsi="微软雅黑" w:cs="宋体" w:hint="eastAsia"/>
-          <w:color w:val="333333"/>
-          <w:kern w:val="0"/>
-          <w:szCs w:val="21"/>
-        </w:rPr>
-        <w:t xml:space="preserve">　　　　　　　3.6 贪婪模式与非贪婪模式</w:t>
-      </w:r>
-      <w:r>
-        <w:rPr>
-          <w:rFonts w:ascii="Cambria" w:eastAsia="宋体" w:hAnsi="Cambria" w:cs="宋体"/>
-          <w:color w:val="333333"/>
-          <w:kern w:val="0"/>
-          <w:szCs w:val="21"/>
-        </w:rPr>
-        <w:br/>
-      </w:r>
-      <w:r>
-        <w:rPr>
-          <w:rFonts w:ascii="微软雅黑" w:eastAsia="微软雅黑" w:hAnsi="微软雅黑" w:cs="宋体" w:hint="eastAsia"/>
-          <w:color w:val="333333"/>
-          <w:kern w:val="0"/>
-          <w:szCs w:val="21"/>
-        </w:rPr>
-        <w:t xml:space="preserve">　　　　　　　3.7 分组</w:t>
-      </w:r>
-      <w:r>
-        <w:rPr>
-          <w:rFonts w:ascii="Cambria" w:eastAsia="宋体" w:hAnsi="Cambria" w:cs="宋体"/>
-          <w:color w:val="333333"/>
-          <w:kern w:val="0"/>
-          <w:szCs w:val="21"/>
-        </w:rPr>
-        <w:br/>
-      </w:r>
-      <w:r>
-        <w:rPr>
-          <w:rFonts w:ascii="微软雅黑" w:eastAsia="微软雅黑" w:hAnsi="微软雅黑" w:cs="宋体" w:hint="eastAsia"/>
-          <w:color w:val="333333"/>
-          <w:kern w:val="0"/>
-          <w:szCs w:val="21"/>
-        </w:rPr>
-        <w:t xml:space="preserve">　　　　　　　　· 捕获性分组</w:t>
-      </w:r>
-      <w:r>
-        <w:rPr>
-          <w:rFonts w:ascii="Cambria" w:eastAsia="宋体" w:hAnsi="Cambria" w:cs="宋体"/>
-          <w:color w:val="333333"/>
-          <w:kern w:val="0"/>
-          <w:szCs w:val="21"/>
-        </w:rPr>
-        <w:br/>
-      </w:r>
-      <w:r>
-        <w:rPr>
-          <w:rFonts w:ascii="微软雅黑" w:eastAsia="微软雅黑" w:hAnsi="微软雅黑" w:cs="宋体" w:hint="eastAsia"/>
-          <w:color w:val="333333"/>
-          <w:kern w:val="0"/>
-          <w:szCs w:val="21"/>
-        </w:rPr>
-        <w:lastRenderedPageBreak/>
-        <w:t xml:space="preserve">　　　　　　　　· 非捕获性分组</w:t>
-      </w:r>
-      <w:r>
-        <w:rPr>
-          <w:rFonts w:ascii="Cambria" w:eastAsia="宋体" w:hAnsi="Cambria" w:cs="宋体"/>
-          <w:color w:val="333333"/>
-          <w:kern w:val="0"/>
-          <w:szCs w:val="21"/>
-        </w:rPr>
-        <w:br/>
-      </w:r>
-      <w:r>
-        <w:rPr>
-          <w:rFonts w:ascii="微软雅黑" w:eastAsia="微软雅黑" w:hAnsi="微软雅黑" w:cs="宋体" w:hint="eastAsia"/>
-          <w:color w:val="333333"/>
-          <w:kern w:val="0"/>
-          <w:szCs w:val="21"/>
-        </w:rPr>
-        <w:t xml:space="preserve">　　　　　　　　· 分组嵌套</w:t>
-      </w:r>
-      <w:r>
-        <w:rPr>
-          <w:rFonts w:ascii="Cambria" w:eastAsia="宋体" w:hAnsi="Cambria" w:cs="宋体"/>
-          <w:color w:val="333333"/>
-          <w:kern w:val="0"/>
-          <w:szCs w:val="21"/>
-        </w:rPr>
-        <w:br/>
-      </w:r>
-      <w:r>
-        <w:rPr>
-          <w:rFonts w:ascii="微软雅黑" w:eastAsia="微软雅黑" w:hAnsi="微软雅黑" w:cs="宋体" w:hint="eastAsia"/>
-          <w:color w:val="333333"/>
-          <w:kern w:val="0"/>
-          <w:szCs w:val="21"/>
-        </w:rPr>
-        <w:t xml:space="preserve">　　　　　　　3.8 前瞻</w:t>
-      </w:r>
-      <w:r>
-        <w:rPr>
-          <w:rFonts w:ascii="Cambria" w:eastAsia="宋体" w:hAnsi="Cambria" w:cs="宋体"/>
-          <w:color w:val="333333"/>
-          <w:kern w:val="0"/>
-          <w:szCs w:val="21"/>
-        </w:rPr>
-        <w:br/>
-      </w:r>
-      <w:r>
-        <w:rPr>
-          <w:rFonts w:ascii="微软雅黑" w:eastAsia="微软雅黑" w:hAnsi="微软雅黑" w:cs="宋体" w:hint="eastAsia"/>
-          <w:color w:val="333333"/>
-          <w:kern w:val="0"/>
-          <w:szCs w:val="21"/>
-        </w:rPr>
-        <w:t xml:space="preserve">　　　　　　　3.9 运算符</w:t>
-      </w:r>
-      <w:r>
-        <w:rPr>
-          <w:rFonts w:ascii="Cambria" w:eastAsia="宋体" w:hAnsi="Cambria" w:cs="宋体"/>
-          <w:color w:val="333333"/>
-          <w:kern w:val="0"/>
-          <w:szCs w:val="21"/>
-        </w:rPr>
-        <w:br/>
-      </w:r>
-      <w:r>
-        <w:rPr>
-          <w:rFonts w:ascii="微软雅黑" w:eastAsia="微软雅黑" w:hAnsi="微软雅黑" w:cs="宋体" w:hint="eastAsia"/>
-          <w:color w:val="333333"/>
-          <w:kern w:val="0"/>
-          <w:szCs w:val="21"/>
-        </w:rPr>
-        <w:t xml:space="preserve">　　　　　　　3.10 其它</w:t>
-      </w:r>
-    </w:p>
-    <w:p>
-      <w:pPr>
-        <w:widowControl/>
-        <w:spacing w:line="336" w:lineRule="atLeast"/>
-        <w:jc w:val="left"/>
-        <w:rPr>
-          <w:rFonts w:ascii="Cambria" w:eastAsia="宋体" w:hAnsi="Cambria" w:cs="宋体"/>
-          <w:color w:val="333333"/>
-          <w:kern w:val="0"/>
-          <w:szCs w:val="21"/>
-        </w:rPr>
-      </w:pPr>
-      <w:r>
-        <w:rPr>
-          <w:rFonts w:ascii="微软雅黑" w:eastAsia="微软雅黑" w:hAnsi="微软雅黑" w:cs="宋体" w:hint="eastAsia"/>
-          <w:color w:val="333333"/>
-          <w:kern w:val="0"/>
-          <w:szCs w:val="21"/>
-        </w:rPr>
-        <w:t xml:space="preserve">　　　　</w:t>
-      </w:r>
-      <w:r>
-        <w:rPr>
-          <w:rFonts w:ascii="微软雅黑" w:eastAsia="微软雅黑" w:hAnsi="微软雅黑" w:cs="宋体" w:hint="eastAsia"/>
-          <w:b/>
-          <w:bCs/>
-          <w:color w:val="333333"/>
-          <w:kern w:val="0"/>
-          <w:szCs w:val="21"/>
-        </w:rPr>
-        <w:t>4. 支持正则的String方法</w:t>
-      </w:r>
-      <w:r>
-        <w:rPr>
-          <w:rFonts w:ascii="Cambria" w:eastAsia="宋体" w:hAnsi="Cambria" w:cs="宋体"/>
-          <w:color w:val="333333"/>
-          <w:kern w:val="0"/>
-          <w:szCs w:val="21"/>
-        </w:rPr>
-        <w:br/>
-      </w:r>
-      <w:r>
-        <w:rPr>
-          <w:rFonts w:ascii="微软雅黑" w:eastAsia="微软雅黑" w:hAnsi="微软雅黑" w:cs="宋体" w:hint="eastAsia"/>
-          <w:color w:val="333333"/>
-          <w:kern w:val="0"/>
-          <w:szCs w:val="21"/>
-        </w:rPr>
-        <w:t xml:space="preserve">　　　　　　　4.1 replace</w:t>
-      </w:r>
-      <w:r>
-        <w:rPr>
-          <w:rFonts w:ascii="Cambria" w:eastAsia="宋体" w:hAnsi="Cambria" w:cs="宋体"/>
-          <w:color w:val="333333"/>
-          <w:kern w:val="0"/>
-          <w:szCs w:val="21"/>
-        </w:rPr>
-        <w:br/>
-      </w:r>
-      <w:r>
-        <w:rPr>
-          <w:rFonts w:ascii="微软雅黑" w:eastAsia="微软雅黑" w:hAnsi="微软雅黑" w:cs="宋体" w:hint="eastAsia"/>
-          <w:color w:val="333333"/>
-          <w:kern w:val="0"/>
-          <w:szCs w:val="21"/>
-        </w:rPr>
-        <w:t xml:space="preserve">　　　　　　　4.2 match</w:t>
-      </w:r>
-      <w:r>
-        <w:rPr>
-          <w:rFonts w:ascii="Cambria" w:eastAsia="宋体" w:hAnsi="Cambria" w:cs="宋体"/>
-          <w:color w:val="333333"/>
-          <w:kern w:val="0"/>
-          <w:szCs w:val="21"/>
-        </w:rPr>
-        <w:br/>
-      </w:r>
-      <w:r>
-        <w:rPr>
-          <w:rFonts w:ascii="微软雅黑" w:eastAsia="微软雅黑" w:hAnsi="微软雅黑" w:cs="宋体" w:hint="eastAsia"/>
-          <w:color w:val="333333"/>
-          <w:kern w:val="0"/>
-          <w:szCs w:val="21"/>
-        </w:rPr>
-        <w:t xml:space="preserve">　　　　　　　4.3 split</w:t>
-      </w:r>
-      <w:r>
-        <w:rPr>
-          <w:rFonts w:ascii="Cambria" w:eastAsia="宋体" w:hAnsi="Cambria" w:cs="宋体"/>
-          <w:color w:val="333333"/>
-          <w:kern w:val="0"/>
-          <w:szCs w:val="21"/>
-        </w:rPr>
-        <w:br/>
-      </w:r>
-      <w:r>
-        <w:rPr>
-          <w:rFonts w:ascii="微软雅黑" w:eastAsia="微软雅黑" w:hAnsi="微软雅黑" w:cs="宋体" w:hint="eastAsia"/>
-          <w:color w:val="333333"/>
-          <w:kern w:val="0"/>
-          <w:szCs w:val="21"/>
-        </w:rPr>
-        <w:t xml:space="preserve">　　　　　　　4.4 search</w:t>
-      </w:r>
-    </w:p>
-    <w:p>
-      <w:pPr>
-        <w:widowControl/>
-        <w:spacing w:line="336" w:lineRule="atLeast"/>
-        <w:jc w:val="left"/>
-        <w:rPr>
-          <w:rFonts w:ascii="Cambria" w:eastAsia="宋体" w:hAnsi="Cambria" w:cs="宋体"/>
-          <w:color w:val="333333"/>
-          <w:kern w:val="0"/>
-          <w:szCs w:val="21"/>
-        </w:rPr>
-      </w:pPr>
-      <w:r>
-        <w:rPr>
-          <w:rFonts w:ascii="微软雅黑" w:eastAsia="微软雅黑" w:hAnsi="微软雅黑" w:cs="宋体" w:hint="eastAsia"/>
-          <w:color w:val="333333"/>
-          <w:kern w:val="0"/>
-          <w:szCs w:val="21"/>
-        </w:rPr>
-        <w:t xml:space="preserve">　　　</w:t>
-      </w:r>
-      <w:r>
-        <w:rPr>
-          <w:rFonts w:ascii="微软雅黑" w:eastAsia="微软雅黑" w:hAnsi="微软雅黑" w:cs="宋体" w:hint="eastAsia"/>
-          <w:b/>
-          <w:bCs/>
-          <w:color w:val="333333"/>
-          <w:kern w:val="0"/>
-          <w:szCs w:val="21"/>
-        </w:rPr>
-        <w:t xml:space="preserve">　5. 常用正则表达式收集</w:t>
-      </w:r>
-    </w:p>
-    <w:p>
-      <w:pPr>
-        <w:widowControl/>
-        <w:spacing w:line="336" w:lineRule="atLeast"/>
-        <w:jc w:val="left"/>
-        <w:rPr>
-          <w:rFonts w:ascii="Cambria" w:eastAsia="宋体" w:hAnsi="Cambria" w:cs="宋体"/>
-          <w:color w:val="333333"/>
-          <w:kern w:val="0"/>
-          <w:szCs w:val="21"/>
-        </w:rPr>
-      </w:pPr>
-      <w:r>
-        <w:rPr>
-          <w:rFonts w:ascii="微软雅黑" w:eastAsia="微软雅黑" w:hAnsi="微软雅黑" w:cs="宋体" w:hint="eastAsia"/>
-          <w:color w:val="333333"/>
-          <w:kern w:val="0"/>
-          <w:szCs w:val="21"/>
-        </w:rPr>
-        <w:t xml:space="preserve">　　　　</w:t>
-      </w:r>
-      <w:r>
-        <w:rPr>
-          <w:rFonts w:ascii="微软雅黑" w:eastAsia="微软雅黑" w:hAnsi="微软雅黑" w:cs="宋体" w:hint="eastAsia"/>
-          <w:b/>
-          <w:bCs/>
-          <w:color w:val="333333"/>
-          <w:kern w:val="0"/>
-          <w:szCs w:val="21"/>
-        </w:rPr>
-        <w:t>附录：参考页面</w:t>
-      </w:r>
-    </w:p>
-    <w:p>
-      <w:pPr>
-        <w:widowControl/>
         <w:shd w:val="clear" w:color="auto" w:fill="FFFFFF"/>
         <w:spacing w:line="336" w:lineRule="atLeast"/>
         <w:jc w:val="left"/>
@@ -800,7 +93,17 @@
           <w:kern w:val="0"/>
           <w:szCs w:val="21"/>
         </w:rPr>
-        <w:t xml:space="preserve">　　正则表达式只能对字符串进行操作。这一点需要明确知道。</w:t>
+        <w:t xml:space="preserve">　　</w:t>
+      </w:r>
+      <w:r>
+        <w:rPr>
+          <w:rFonts w:ascii="微软雅黑" w:eastAsia="微软雅黑" w:hAnsi="微软雅黑" w:cs="宋体" w:hint="eastAsia"/>
+          <w:color w:val="333333"/>
+          <w:kern w:val="0"/>
+          <w:szCs w:val="21"/>
+          <w:highlight w:val="yellow"/>
+        </w:rPr>
+        <w:t>正则表达式只能对字符串进行操作。这一点需要明确知道。</w:t>
       </w:r>
       <w:r>
         <w:rPr>
@@ -836,17 +139,7 @@
           <w:kern w:val="0"/>
           <w:szCs w:val="21"/>
         </w:rPr>
-        <w:t xml:space="preserve">　　1956 年, 一位叫 Stephen Kleene 的数学家在 McCulloch 和 Pitts 早期工作的基</w:t>
-      </w:r>
-      <w:r>
-        <w:rPr>
-          <w:rFonts w:ascii="微软雅黑" w:eastAsia="微软雅黑" w:hAnsi="微软雅黑" w:cs="宋体" w:hint="eastAsia"/>
-          <w:color w:val="333333"/>
-          <w:kern w:val="0"/>
-          <w:szCs w:val="21"/>
-        </w:rPr>
-        <w:lastRenderedPageBreak/>
-        <w:t>础上，发表了一篇标题为“神经网事件的表示法”的论文，引入了正则表达式的概念。正则表达式就是用来描述他称为“正则集的代数”的表达式，因此采用“正则表达式”这个术语。</w:t>
+        <w:t xml:space="preserve">　　1956 年, 一位叫 Stephen Kleene 的数学家在 McCulloch 和 Pitts 早期工作的基础上，发表了一篇标题为“神经网事件的表示法”的论文，引入了正则表达式的概念。正则表达式就是用来描述他称为“正则集的代数”的表达式，因此采用“正则表达式”这个术语。</w:t>
       </w:r>
       <w:r>
         <w:rPr>
@@ -1007,6 +300,7 @@
           <w:kern w:val="0"/>
           <w:szCs w:val="21"/>
         </w:rPr>
+        <w:lastRenderedPageBreak/>
         <w:t xml:space="preserve">　　　　RegExp是JavaScript中内置的正则对象，通过以下方法均可以创建一个正则对象的实例。</w:t>
       </w:r>
     </w:p>
@@ -1410,7 +704,6 @@
           <w:kern w:val="0"/>
           <w:szCs w:val="21"/>
         </w:rPr>
-        <w:lastRenderedPageBreak/>
         <w:t xml:space="preserve">　　　　示例：</w:t>
       </w:r>
     </w:p>
@@ -1741,6 +1034,7 @@
           <w:kern w:val="0"/>
           <w:szCs w:val="21"/>
         </w:rPr>
+        <w:lastRenderedPageBreak/>
         <w:t xml:space="preserve">　　　　　　</w:t>
       </w:r>
       <w:r>
@@ -1779,14 +1073,25 @@
           <w:kern w:val="0"/>
           <w:szCs w:val="21"/>
         </w:rPr>
-        <w:t xml:space="preserve">　　　　　　　　在非全局的情况下，正则会根据指定的“规则”从左至右对字符串进行匹配，一旦规则匹配完，便会停止匹配操作，返回结果。</w:t>
-      </w:r>
-      <w:r>
-        <w:rPr>
-          <w:rFonts w:ascii="Cambria" w:eastAsia="宋体" w:hAnsi="Cambria" w:cs="宋体"/>
-          <w:color w:val="333333"/>
-          <w:kern w:val="0"/>
-          <w:szCs w:val="21"/>
+        <w:t xml:space="preserve">　　　　　　　　</w:t>
+      </w:r>
+      <w:r>
+        <w:rPr>
+          <w:rFonts w:ascii="微软雅黑" w:eastAsia="微软雅黑" w:hAnsi="微软雅黑" w:cs="宋体" w:hint="eastAsia"/>
+          <w:color w:val="333333"/>
+          <w:kern w:val="0"/>
+          <w:szCs w:val="21"/>
+          <w:highlight w:val="yellow"/>
+        </w:rPr>
+        <w:t>在非全局的情况下，正则会根据指定的“规则”从左至右对字符串进行匹配，一旦规则匹配完，便会停止匹配操作，返回结果。</w:t>
+      </w:r>
+      <w:r>
+        <w:rPr>
+          <w:rFonts w:ascii="Cambria" w:eastAsia="宋体" w:hAnsi="Cambria" w:cs="宋体"/>
+          <w:color w:val="333333"/>
+          <w:kern w:val="0"/>
+          <w:szCs w:val="21"/>
+          <w:highlight w:val="yellow"/>
         </w:rPr>
         <w:br/>
       </w:r>
@@ -1796,6 +1101,7 @@
           <w:color w:val="333333"/>
           <w:kern w:val="0"/>
           <w:szCs w:val="21"/>
+          <w:highlight w:val="yellow"/>
         </w:rPr>
         <w:t xml:space="preserve">　　　　　　　　在全局的的情况下，正则会根据指定的“规则”从左至右对字符串进行匹配，一旦规则匹配完，便会在当前字符串匹配位置</w:t>
       </w:r>
@@ -1805,6 +1111,7 @@
           <w:color w:val="333333"/>
           <w:kern w:val="0"/>
           <w:szCs w:val="21"/>
+          <w:highlight w:val="yellow"/>
         </w:rPr>
         <w:br/>
       </w:r>
@@ -1814,6 +1121,7 @@
           <w:color w:val="333333"/>
           <w:kern w:val="0"/>
           <w:szCs w:val="21"/>
+          <w:highlight w:val="yellow"/>
         </w:rPr>
         <w:t xml:space="preserve">　　　　　　　　重新使用“规则”继续向下匹配，一直到字符串匹配完成。这也是下文中，我们会提到lastIndex属性存在的必要性。</w:t>
       </w:r>
@@ -1887,7 +1195,6 @@
           <w:kern w:val="0"/>
           <w:szCs w:val="21"/>
         </w:rPr>
-        <w:lastRenderedPageBreak/>
         <w:t xml:space="preserve">　　　　可以支持正则表达式的方法，不仅仅只有RegExp对象才有，实际上String对象也具有同样功能的方法。这些我们下文会讲解到。</w:t>
       </w:r>
     </w:p>
@@ -2157,6 +1464,7 @@
           <w:szCs w:val="21"/>
           <w:highlight w:val="yellow"/>
         </w:rPr>
+        <w:lastRenderedPageBreak/>
         <w:t>console.log(pattern.test(</w:t>
       </w:r>
       <w:r>
@@ -2689,7 +1997,6 @@
           <w:kern w:val="0"/>
           <w:szCs w:val="21"/>
         </w:rPr>
-        <w:lastRenderedPageBreak/>
         <w:t xml:space="preserve">　　　　· exec()</w:t>
       </w:r>
     </w:p>
@@ -3140,6 +2447,7 @@
           <w:kern w:val="0"/>
           <w:szCs w:val="21"/>
         </w:rPr>
+        <w:lastRenderedPageBreak/>
         <w:t xml:space="preserve">　　　　　　　　result[2] -&gt; 表示第二个分组匹配到的结果。</w:t>
       </w:r>
       <w:r>
@@ -3721,7 +3029,6 @@
           <w:kern w:val="0"/>
           <w:szCs w:val="21"/>
         </w:rPr>
-        <w:lastRenderedPageBreak/>
         <w:t xml:space="preserve">　　　　　　如果想使用exec方法对字符串中的某个结果进行全面匹配，那么正则表达式必须要开启全局模式。在非全局的模式下，</w:t>
       </w:r>
       <w:r>
@@ -4256,6 +3563,7 @@
           <w:kern w:val="0"/>
           <w:szCs w:val="21"/>
         </w:rPr>
+        <w:lastRenderedPageBreak/>
         <w:t xml:space="preserve">　　　　　　调用格式：RegExp.attribute</w:t>
       </w:r>
       <w:r>
@@ -4582,7 +3890,6 @@
           <w:kern w:val="0"/>
           <w:szCs w:val="21"/>
         </w:rPr>
-        <w:lastRenderedPageBreak/>
         <w:t xml:space="preserve">　　　　　　　　</w:t>
       </w:r>
       <w:r>
@@ -4964,6 +4271,7 @@
           <w:kern w:val="0"/>
           <w:szCs w:val="21"/>
         </w:rPr>
+        <w:lastRenderedPageBreak/>
         <w:t xml:space="preserve">　　　　　　　　示例： </w:t>
       </w:r>
       <w:r>
@@ -5147,7 +4455,6 @@
           <w:kern w:val="0"/>
           <w:szCs w:val="21"/>
         </w:rPr>
-        <w:lastRenderedPageBreak/>
         <w:t xml:space="preserve">　　　　　　</w:t>
       </w:r>
       <w:r>
@@ -5505,6 +4812,7 @@
           <w:kern w:val="0"/>
           <w:szCs w:val="21"/>
         </w:rPr>
+        <w:lastRenderedPageBreak/>
         <w:t>var</w:t>
       </w:r>
       <w:r>
@@ -5677,7 +4985,6 @@
           <w:kern w:val="0"/>
           <w:szCs w:val="21"/>
         </w:rPr>
-        <w:lastRenderedPageBreak/>
         <w:t xml:space="preserve">　　　　　　</w:t>
       </w:r>
       <w:r>
@@ -6241,6 +5548,7 @@
           <w:kern w:val="0"/>
           <w:szCs w:val="21"/>
         </w:rPr>
+        <w:lastRenderedPageBreak/>
         <w:t xml:space="preserve">　　　　　　</w:t>
       </w:r>
       <w:r>
@@ -6467,7 +5775,6 @@
           <w:kern w:val="0"/>
           <w:szCs w:val="21"/>
         </w:rPr>
-        <w:lastRenderedPageBreak/>
         <w:t xml:space="preserve">　　　　显性的打印字符，它是实际可见的，例如0-9，a-z，除了可打印的字符，还存在一些非打印的字符，例如ASCII码值在0-31的为控制字符，</w:t>
       </w:r>
       <w:r>
@@ -6556,11 +5863,17 @@
     <w:p>
       <w:pPr>
         <w:widowControl/>
+        <w:pBdr>
+          <w:left w:val="single" w:sz="18" w:space="6" w:color="333333"/>
+        </w:pBdr>
         <w:shd w:val="clear" w:color="auto" w:fill="FFFFFF"/>
-        <w:spacing w:line="336" w:lineRule="atLeast"/>
-        <w:jc w:val="left"/>
-        <w:rPr>
-          <w:rFonts w:ascii="Cambria" w:eastAsia="宋体" w:hAnsi="Cambria" w:cs="宋体"/>
+        <w:spacing w:line="384" w:lineRule="atLeast"/>
+        <w:jc w:val="left"/>
+        <w:outlineLvl w:val="2"/>
+        <w:rPr>
+          <w:rFonts w:ascii="微软雅黑" w:eastAsia="微软雅黑" w:hAnsi="微软雅黑" w:cs="宋体"/>
+          <w:b/>
+          <w:bCs/>
           <w:color w:val="333333"/>
           <w:kern w:val="0"/>
           <w:szCs w:val="21"/>
@@ -6605,8 +5918,8 @@
         <w:lastRenderedPageBreak/>
         <w:drawing>
           <wp:inline distT="0" distB="0" distL="0" distR="0">
-            <wp:extent cx="6069330" cy="6145785"/>
-            <wp:effectExtent l="19050" t="0" r="7620" b="0"/>
+            <wp:extent cx="5975873" cy="5947280"/>
+            <wp:effectExtent l="19050" t="0" r="5827" b="0"/>
             <wp:docPr id="3" name="图片 3" descr="https://images2015.cnblogs.com/blog/735756/201610/735756-20161030022755171-1173570652.png"/>
             <wp:cNvGraphicFramePr>
               <a:graphicFrameLocks xmlns:a="http://schemas.openxmlformats.org/drawingml/2006/main" noChangeAspect="1"/>
@@ -6622,7 +5935,6 @@
                   </pic:nvPicPr>
                   <pic:blipFill>
                     <a:blip r:embed="rId9" cstate="print"/>
-                    <a:srcRect/>
                     <a:stretch>
                       <a:fillRect/>
                     </a:stretch>
@@ -6630,7 +5942,7 @@
                   <pic:spPr bwMode="auto">
                     <a:xfrm>
                       <a:off x="0" y="0"/>
-                      <a:ext cx="6071186" cy="6147664"/>
+                      <a:ext cx="5975873" cy="5947280"/>
                     </a:xfrm>
                     <a:prstGeom prst="rect">
                       <a:avLst/>
@@ -6653,33 +5965,32 @@
     <w:p>
       <w:pPr>
         <w:widowControl/>
+        <w:pBdr>
+          <w:left w:val="single" w:sz="18" w:space="6" w:color="333333"/>
+        </w:pBdr>
         <w:shd w:val="clear" w:color="auto" w:fill="FFFFFF"/>
-        <w:spacing w:line="336" w:lineRule="atLeast"/>
-        <w:jc w:val="left"/>
-        <w:rPr>
-          <w:rFonts w:ascii="Cambria" w:eastAsia="宋体" w:hAnsi="Cambria" w:cs="宋体"/>
-          <w:color w:val="333333"/>
-          <w:kern w:val="0"/>
-          <w:szCs w:val="21"/>
-        </w:rPr>
-      </w:pPr>
-      <w:r>
-        <w:rPr>
-          <w:rFonts w:ascii="Cambria" w:eastAsia="宋体" w:hAnsi="Cambria" w:cs="宋体"/>
-          <w:color w:val="333333"/>
-          <w:kern w:val="0"/>
-          <w:szCs w:val="21"/>
-        </w:rPr>
-        <w:t> </w:t>
-      </w:r>
-      <w:r>
-        <w:rPr>
-          <w:rFonts w:ascii="Cambria" w:eastAsia="宋体" w:hAnsi="Cambria" w:cs="宋体"/>
-          <w:color w:val="333333"/>
-          <w:kern w:val="0"/>
-          <w:szCs w:val="21"/>
-        </w:rPr>
-        <w:t xml:space="preserve">　　</w:t>
+        <w:spacing w:line="384" w:lineRule="atLeast"/>
+        <w:jc w:val="left"/>
+        <w:outlineLvl w:val="2"/>
+        <w:rPr>
+          <w:rFonts w:ascii="微软雅黑" w:eastAsia="微软雅黑" w:hAnsi="微软雅黑" w:cs="宋体"/>
+          <w:b/>
+          <w:bCs/>
+          <w:color w:val="333333"/>
+          <w:kern w:val="0"/>
+          <w:szCs w:val="21"/>
+        </w:rPr>
+      </w:pPr>
+      <w:r>
+        <w:rPr>
+          <w:rFonts w:ascii="微软雅黑" w:eastAsia="微软雅黑" w:hAnsi="微软雅黑" w:cs="宋体"/>
+          <w:b/>
+          <w:bCs/>
+          <w:color w:val="333333"/>
+          <w:kern w:val="0"/>
+          <w:szCs w:val="21"/>
+        </w:rPr>
+        <w:t xml:space="preserve"> 　　</w:t>
       </w:r>
       <w:r>
         <w:rPr>
@@ -6929,6 +6240,37 @@
     <w:p>
       <w:pPr>
         <w:widowControl/>
+        <w:pBdr>
+          <w:left w:val="single" w:sz="18" w:space="6" w:color="333333"/>
+        </w:pBdr>
+        <w:shd w:val="clear" w:color="auto" w:fill="FFFFFF"/>
+        <w:spacing w:line="384" w:lineRule="atLeast"/>
+        <w:jc w:val="left"/>
+        <w:outlineLvl w:val="2"/>
+        <w:rPr>
+          <w:rFonts w:ascii="微软雅黑" w:eastAsia="微软雅黑" w:hAnsi="微软雅黑" w:cs="宋体"/>
+          <w:b/>
+          <w:bCs/>
+          <w:color w:val="333333"/>
+          <w:kern w:val="0"/>
+          <w:szCs w:val="21"/>
+        </w:rPr>
+      </w:pPr>
+      <w:r>
+        <w:rPr>
+          <w:rFonts w:ascii="微软雅黑" w:eastAsia="微软雅黑" w:hAnsi="微软雅黑" w:cs="宋体" w:hint="eastAsia"/>
+          <w:b/>
+          <w:bCs/>
+          <w:color w:val="333333"/>
+          <w:kern w:val="0"/>
+          <w:szCs w:val="21"/>
+        </w:rPr>
+        <w:t xml:space="preserve">　　3.3 量词</w:t>
+      </w:r>
+    </w:p>
+    <w:p>
+      <w:pPr>
+        <w:widowControl/>
         <w:shd w:val="clear" w:color="auto" w:fill="FFFFFF"/>
         <w:spacing w:line="336" w:lineRule="atLeast"/>
         <w:jc w:val="left"/>
@@ -6942,13 +6284,115 @@
       <w:r>
         <w:rPr>
           <w:rFonts w:ascii="微软雅黑" w:eastAsia="微软雅黑" w:hAnsi="微软雅黑" w:cs="宋体" w:hint="eastAsia"/>
+          <w:color w:val="333333"/>
+          <w:kern w:val="0"/>
+          <w:szCs w:val="21"/>
+        </w:rPr>
+        <w:lastRenderedPageBreak/>
+        <w:t xml:space="preserve">　　　　?：表示匹配0次或1次</w:t>
+      </w:r>
+      <w:r>
+        <w:rPr>
+          <w:rFonts w:ascii="Cambria" w:eastAsia="宋体" w:hAnsi="Cambria" w:cs="宋体"/>
+          <w:color w:val="333333"/>
+          <w:kern w:val="0"/>
+          <w:szCs w:val="21"/>
+        </w:rPr>
+        <w:br/>
+      </w:r>
+      <w:r>
+        <w:rPr>
+          <w:rFonts w:ascii="微软雅黑" w:eastAsia="微软雅黑" w:hAnsi="微软雅黑" w:cs="宋体" w:hint="eastAsia"/>
+          <w:color w:val="333333"/>
+          <w:kern w:val="0"/>
+          <w:szCs w:val="21"/>
+        </w:rPr>
+        <w:t xml:space="preserve">　　　　+：表示匹配1次或多次</w:t>
+      </w:r>
+      <w:r>
+        <w:rPr>
+          <w:rFonts w:ascii="Cambria" w:eastAsia="宋体" w:hAnsi="Cambria" w:cs="宋体"/>
+          <w:color w:val="333333"/>
+          <w:kern w:val="0"/>
+          <w:szCs w:val="21"/>
+        </w:rPr>
+        <w:br/>
+      </w:r>
+      <w:r>
+        <w:rPr>
+          <w:rFonts w:ascii="微软雅黑" w:eastAsia="微软雅黑" w:hAnsi="微软雅黑" w:cs="宋体" w:hint="eastAsia"/>
+          <w:color w:val="333333"/>
+          <w:kern w:val="0"/>
+          <w:szCs w:val="21"/>
+        </w:rPr>
+        <w:t xml:space="preserve">　　　　{n}：表示匹配n次</w:t>
+      </w:r>
+      <w:r>
+        <w:rPr>
+          <w:rFonts w:ascii="Cambria" w:eastAsia="宋体" w:hAnsi="Cambria" w:cs="宋体"/>
+          <w:color w:val="333333"/>
+          <w:kern w:val="0"/>
+          <w:szCs w:val="21"/>
+        </w:rPr>
+        <w:br/>
+      </w:r>
+      <w:r>
+        <w:rPr>
+          <w:rFonts w:ascii="微软雅黑" w:eastAsia="微软雅黑" w:hAnsi="微软雅黑" w:cs="宋体" w:hint="eastAsia"/>
+          <w:color w:val="333333"/>
+          <w:kern w:val="0"/>
+          <w:szCs w:val="21"/>
+        </w:rPr>
+        <w:t xml:space="preserve">　　　　{n,m}：表示匹配n到m次</w:t>
+      </w:r>
+      <w:r>
+        <w:rPr>
+          <w:rFonts w:ascii="Cambria" w:eastAsia="宋体" w:hAnsi="Cambria" w:cs="宋体"/>
+          <w:color w:val="333333"/>
+          <w:kern w:val="0"/>
+          <w:szCs w:val="21"/>
+        </w:rPr>
+        <w:br/>
+      </w:r>
+      <w:r>
+        <w:rPr>
+          <w:rFonts w:ascii="微软雅黑" w:eastAsia="微软雅黑" w:hAnsi="微软雅黑" w:cs="宋体" w:hint="eastAsia"/>
+          <w:color w:val="333333"/>
+          <w:kern w:val="0"/>
+          <w:szCs w:val="21"/>
+        </w:rPr>
+        <w:t xml:space="preserve">　　　　{n,}：表示至少匹配n次</w:t>
+      </w:r>
+    </w:p>
+    <w:p>
+      <w:pPr>
+        <w:widowControl/>
+        <w:pBdr>
+          <w:left w:val="single" w:sz="18" w:space="6" w:color="333333"/>
+        </w:pBdr>
+        <w:shd w:val="clear" w:color="auto" w:fill="FFFFFF"/>
+        <w:spacing w:line="384" w:lineRule="atLeast"/>
+        <w:jc w:val="left"/>
+        <w:outlineLvl w:val="2"/>
+        <w:rPr>
+          <w:rFonts w:ascii="微软雅黑" w:eastAsia="微软雅黑" w:hAnsi="微软雅黑" w:cs="宋体"/>
           <w:b/>
           <w:bCs/>
           <w:color w:val="333333"/>
           <w:kern w:val="0"/>
           <w:szCs w:val="21"/>
         </w:rPr>
-        <w:t xml:space="preserve">　　3.3 量词</w:t>
+      </w:pPr>
+      <w:r>
+        <w:rPr>
+          <w:rFonts w:ascii="微软雅黑" w:eastAsia="微软雅黑" w:hAnsi="微软雅黑" w:cs="宋体" w:hint="eastAsia"/>
+          <w:b/>
+          <w:bCs/>
+          <w:color w:val="333333"/>
+          <w:kern w:val="0"/>
+          <w:szCs w:val="21"/>
+        </w:rPr>
+        <w:t xml:space="preserve">　　3.4 边界</w:t>
       </w:r>
     </w:p>
     <w:p>
@@ -6971,8 +6415,7 @@
           <w:kern w:val="0"/>
           <w:szCs w:val="21"/>
         </w:rPr>
-        <w:lastRenderedPageBreak/>
-        <w:t xml:space="preserve">　　　　?：表示匹配0次或1次</w:t>
+        <w:t xml:space="preserve">　　　　\b：匹配单词边界，用于匹配一个整体的单词时使用。</w:t>
       </w:r>
       <w:r>
         <w:rPr>
@@ -6990,7 +6433,7 @@
           <w:kern w:val="0"/>
           <w:szCs w:val="21"/>
         </w:rPr>
-        <w:t xml:space="preserve">　　　　+：表示匹配1次或多次</w:t>
+        <w:t xml:space="preserve">　　　　\B：匹配非单词边界。</w:t>
       </w:r>
       <w:r>
         <w:rPr>
@@ -7008,7 +6451,7 @@
           <w:kern w:val="0"/>
           <w:szCs w:val="21"/>
         </w:rPr>
-        <w:t xml:space="preserve">　　　　{n}：表示匹配n次</w:t>
+        <w:t xml:space="preserve">　　　　^：强制首匹配，以指定规则开始的字符，避免前导的其它字符。</w:t>
       </w:r>
       <w:r>
         <w:rPr>
@@ -7026,137 +6469,23 @@
           <w:kern w:val="0"/>
           <w:szCs w:val="21"/>
         </w:rPr>
-        <w:t xml:space="preserve">　　　　{n,m}：表示匹配n到m次</w:t>
-      </w:r>
-      <w:r>
-        <w:rPr>
-          <w:rFonts w:ascii="Cambria" w:eastAsia="宋体" w:hAnsi="Cambria" w:cs="宋体"/>
-          <w:color w:val="333333"/>
-          <w:kern w:val="0"/>
-          <w:szCs w:val="21"/>
-        </w:rPr>
-        <w:br/>
-      </w:r>
-      <w:r>
-        <w:rPr>
-          <w:rFonts w:ascii="微软雅黑" w:eastAsia="微软雅黑" w:hAnsi="微软雅黑" w:cs="宋体" w:hint="eastAsia"/>
-          <w:color w:val="333333"/>
-          <w:kern w:val="0"/>
-          <w:szCs w:val="21"/>
-        </w:rPr>
-        <w:t xml:space="preserve">　　　　{n,}：表示至少匹配n次</w:t>
-      </w:r>
-    </w:p>
-    <w:p>
-      <w:pPr>
-        <w:widowControl/>
+        <w:t xml:space="preserve">　　　　$：强制尾匹配，以指定规则结束的字符，避免后导的其它字符。</w:t>
+      </w:r>
+    </w:p>
+    <w:p>
+      <w:pPr>
+        <w:widowControl/>
+        <w:pBdr>
+          <w:left w:val="single" w:sz="18" w:space="6" w:color="333333"/>
+        </w:pBdr>
         <w:shd w:val="clear" w:color="auto" w:fill="FFFFFF"/>
-        <w:spacing w:line="336" w:lineRule="atLeast"/>
-        <w:jc w:val="left"/>
-        <w:rPr>
-          <w:rFonts w:ascii="Cambria" w:eastAsia="宋体" w:hAnsi="Cambria" w:cs="宋体"/>
-          <w:color w:val="333333"/>
-          <w:kern w:val="0"/>
-          <w:szCs w:val="21"/>
-        </w:rPr>
-      </w:pPr>
-      <w:r>
-        <w:rPr>
-          <w:rFonts w:ascii="微软雅黑" w:eastAsia="微软雅黑" w:hAnsi="微软雅黑" w:cs="宋体" w:hint="eastAsia"/>
+        <w:spacing w:line="384" w:lineRule="atLeast"/>
+        <w:jc w:val="left"/>
+        <w:outlineLvl w:val="2"/>
+        <w:rPr>
+          <w:rFonts w:ascii="微软雅黑" w:eastAsia="微软雅黑" w:hAnsi="微软雅黑" w:cs="宋体"/>
           <w:b/>
           <w:bCs/>
-          <w:color w:val="333333"/>
-          <w:kern w:val="0"/>
-          <w:szCs w:val="21"/>
-        </w:rPr>
-        <w:t xml:space="preserve">　　3.4 边界</w:t>
-      </w:r>
-    </w:p>
-    <w:p>
-      <w:pPr>
-        <w:widowControl/>
-        <w:shd w:val="clear" w:color="auto" w:fill="FFFFFF"/>
-        <w:spacing w:line="336" w:lineRule="atLeast"/>
-        <w:jc w:val="left"/>
-        <w:rPr>
-          <w:rFonts w:ascii="Cambria" w:eastAsia="宋体" w:hAnsi="Cambria" w:cs="宋体"/>
-          <w:color w:val="333333"/>
-          <w:kern w:val="0"/>
-          <w:szCs w:val="21"/>
-        </w:rPr>
-      </w:pPr>
-      <w:r>
-        <w:rPr>
-          <w:rFonts w:ascii="微软雅黑" w:eastAsia="微软雅黑" w:hAnsi="微软雅黑" w:cs="宋体" w:hint="eastAsia"/>
-          <w:color w:val="333333"/>
-          <w:kern w:val="0"/>
-          <w:szCs w:val="21"/>
-        </w:rPr>
-        <w:t xml:space="preserve">　　　　\b：匹配单词边界，用于匹配一个整体的单词时使用。</w:t>
-      </w:r>
-      <w:r>
-        <w:rPr>
-          <w:rFonts w:ascii="Cambria" w:eastAsia="宋体" w:hAnsi="Cambria" w:cs="宋体"/>
-          <w:color w:val="333333"/>
-          <w:kern w:val="0"/>
-          <w:szCs w:val="21"/>
-        </w:rPr>
-        <w:br/>
-      </w:r>
-      <w:r>
-        <w:rPr>
-          <w:rFonts w:ascii="微软雅黑" w:eastAsia="微软雅黑" w:hAnsi="微软雅黑" w:cs="宋体" w:hint="eastAsia"/>
-          <w:color w:val="333333"/>
-          <w:kern w:val="0"/>
-          <w:szCs w:val="21"/>
-        </w:rPr>
-        <w:t xml:space="preserve">　　　　\B：匹配非单词边界。</w:t>
-      </w:r>
-      <w:r>
-        <w:rPr>
-          <w:rFonts w:ascii="Cambria" w:eastAsia="宋体" w:hAnsi="Cambria" w:cs="宋体"/>
-          <w:color w:val="333333"/>
-          <w:kern w:val="0"/>
-          <w:szCs w:val="21"/>
-        </w:rPr>
-        <w:br/>
-      </w:r>
-      <w:r>
-        <w:rPr>
-          <w:rFonts w:ascii="微软雅黑" w:eastAsia="微软雅黑" w:hAnsi="微软雅黑" w:cs="宋体" w:hint="eastAsia"/>
-          <w:color w:val="333333"/>
-          <w:kern w:val="0"/>
-          <w:szCs w:val="21"/>
-        </w:rPr>
-        <w:t xml:space="preserve">　　　　^：强制首匹配，以指定规则开始的字符，避免前导的其它字符。</w:t>
-      </w:r>
-      <w:r>
-        <w:rPr>
-          <w:rFonts w:ascii="Cambria" w:eastAsia="宋体" w:hAnsi="Cambria" w:cs="宋体"/>
-          <w:color w:val="333333"/>
-          <w:kern w:val="0"/>
-          <w:szCs w:val="21"/>
-        </w:rPr>
-        <w:br/>
-      </w:r>
-      <w:r>
-        <w:rPr>
-          <w:rFonts w:ascii="微软雅黑" w:eastAsia="微软雅黑" w:hAnsi="微软雅黑" w:cs="宋体" w:hint="eastAsia"/>
-          <w:color w:val="333333"/>
-          <w:kern w:val="0"/>
-          <w:szCs w:val="21"/>
-        </w:rPr>
-        <w:t xml:space="preserve">　　　　$：强制尾匹配，以指定规则结束的字符，避免后导的其它字符。</w:t>
-      </w:r>
-    </w:p>
-    <w:p>
-      <w:pPr>
-        <w:widowControl/>
-        <w:shd w:val="clear" w:color="auto" w:fill="FFFFFF"/>
-        <w:spacing w:line="336" w:lineRule="atLeast"/>
-        <w:jc w:val="left"/>
-        <w:rPr>
-          <w:rFonts w:ascii="Cambria" w:eastAsia="宋体" w:hAnsi="Cambria" w:cs="宋体"/>
           <w:color w:val="333333"/>
           <w:kern w:val="0"/>
           <w:szCs w:val="21"/>
@@ -7559,11 +6888,17 @@
     <w:p>
       <w:pPr>
         <w:widowControl/>
+        <w:pBdr>
+          <w:left w:val="single" w:sz="18" w:space="6" w:color="333333"/>
+        </w:pBdr>
         <w:shd w:val="clear" w:color="auto" w:fill="FFFFFF"/>
-        <w:spacing w:line="336" w:lineRule="atLeast"/>
-        <w:jc w:val="left"/>
-        <w:rPr>
-          <w:rFonts w:ascii="Cambria" w:eastAsia="宋体" w:hAnsi="Cambria" w:cs="宋体"/>
+        <w:spacing w:line="384" w:lineRule="atLeast"/>
+        <w:jc w:val="left"/>
+        <w:outlineLvl w:val="2"/>
+        <w:rPr>
+          <w:rFonts w:ascii="微软雅黑" w:eastAsia="微软雅黑" w:hAnsi="微软雅黑" w:cs="宋体"/>
+          <w:b/>
+          <w:bCs/>
           <w:color w:val="333333"/>
           <w:kern w:val="0"/>
           <w:szCs w:val="21"/>
@@ -8149,11 +7484,17 @@
     <w:p>
       <w:pPr>
         <w:widowControl/>
+        <w:pBdr>
+          <w:left w:val="single" w:sz="18" w:space="6" w:color="333333"/>
+        </w:pBdr>
         <w:shd w:val="clear" w:color="auto" w:fill="FFFFFF"/>
-        <w:spacing w:line="336" w:lineRule="atLeast"/>
-        <w:jc w:val="left"/>
-        <w:rPr>
-          <w:rFonts w:ascii="Cambria" w:eastAsia="宋体" w:hAnsi="Cambria" w:cs="宋体"/>
+        <w:spacing w:line="384" w:lineRule="atLeast"/>
+        <w:jc w:val="left"/>
+        <w:outlineLvl w:val="2"/>
+        <w:rPr>
+          <w:rFonts w:ascii="微软雅黑" w:eastAsia="微软雅黑" w:hAnsi="微软雅黑" w:cs="宋体"/>
+          <w:b/>
+          <w:bCs/>
           <w:color w:val="333333"/>
           <w:kern w:val="0"/>
           <w:szCs w:val="21"/>
@@ -9487,11 +8828,17 @@
     <w:p>
       <w:pPr>
         <w:widowControl/>
+        <w:pBdr>
+          <w:left w:val="single" w:sz="18" w:space="6" w:color="333333"/>
+        </w:pBdr>
         <w:shd w:val="clear" w:color="auto" w:fill="FFFFFF"/>
-        <w:spacing w:line="336" w:lineRule="atLeast"/>
-        <w:jc w:val="left"/>
-        <w:rPr>
-          <w:rFonts w:ascii="Cambria" w:eastAsia="宋体" w:hAnsi="Cambria" w:cs="宋体"/>
+        <w:spacing w:line="384" w:lineRule="atLeast"/>
+        <w:jc w:val="left"/>
+        <w:outlineLvl w:val="2"/>
+        <w:rPr>
+          <w:rFonts w:ascii="微软雅黑" w:eastAsia="微软雅黑" w:hAnsi="微软雅黑" w:cs="宋体"/>
+          <w:b/>
+          <w:bCs/>
           <w:color w:val="333333"/>
           <w:kern w:val="0"/>
           <w:szCs w:val="21"/>
@@ -11114,11 +10461,17 @@
     <w:p>
       <w:pPr>
         <w:widowControl/>
+        <w:pBdr>
+          <w:left w:val="single" w:sz="18" w:space="6" w:color="333333"/>
+        </w:pBdr>
         <w:shd w:val="clear" w:color="auto" w:fill="FFFFFF"/>
-        <w:spacing w:line="336" w:lineRule="atLeast"/>
-        <w:jc w:val="left"/>
-        <w:rPr>
-          <w:rFonts w:ascii="Cambria" w:eastAsia="宋体" w:hAnsi="Cambria" w:cs="宋体"/>
+        <w:spacing w:line="384" w:lineRule="atLeast"/>
+        <w:jc w:val="left"/>
+        <w:outlineLvl w:val="2"/>
+        <w:rPr>
+          <w:rFonts w:ascii="微软雅黑" w:eastAsia="微软雅黑" w:hAnsi="微软雅黑" w:cs="宋体"/>
+          <w:b/>
+          <w:bCs/>
           <w:color w:val="333333"/>
           <w:kern w:val="0"/>
           <w:szCs w:val="21"/>
@@ -11162,7 +10515,15 @@
     <w:tbl>
       <w:tblPr>
         <w:tblpPr w:leftFromText="756" w:rightFromText="36" w:vertAnchor="text"/>
-        <w:tblW w:w="4584" w:type="dxa"/>
+        <w:tblW w:w="7454" w:type="dxa"/>
+        <w:tblBorders>
+          <w:top w:val="single" w:sz="4" w:space="0" w:color="auto"/>
+          <w:left w:val="single" w:sz="4" w:space="0" w:color="auto"/>
+          <w:bottom w:val="single" w:sz="4" w:space="0" w:color="auto"/>
+          <w:right w:val="single" w:sz="4" w:space="0" w:color="auto"/>
+          <w:insideH w:val="single" w:sz="4" w:space="0" w:color="auto"/>
+          <w:insideV w:val="single" w:sz="4" w:space="0" w:color="auto"/>
+        </w:tblBorders>
         <w:shd w:val="clear" w:color="auto" w:fill="FFFFFF"/>
         <w:tblCellMar>
           <w:left w:w="0" w:type="dxa"/>
@@ -11171,10 +10532,13 @@
         <w:tblLook w:val="04A0"/>
       </w:tblPr>
       <w:tblGrid>
-        <w:gridCol w:w="2708"/>
-        <w:gridCol w:w="1876"/>
+        <w:gridCol w:w="4409"/>
+        <w:gridCol w:w="3045"/>
       </w:tblGrid>
       <w:tr>
+        <w:trPr>
+          <w:trHeight w:val="300"/>
+        </w:trPr>
         <w:tc>
           <w:tcPr>
             <w:tcW w:w="0" w:type="auto"/>
@@ -11239,6 +10603,9 @@
         </w:tc>
       </w:tr>
       <w:tr>
+        <w:trPr>
+          <w:trHeight w:val="300"/>
+        </w:trPr>
         <w:tc>
           <w:tcPr>
             <w:tcW w:w="0" w:type="auto"/>
@@ -11299,6 +10666,9 @@
         </w:tc>
       </w:tr>
       <w:tr>
+        <w:trPr>
+          <w:trHeight w:val="300"/>
+        </w:trPr>
         <w:tc>
           <w:tcPr>
             <w:tcW w:w="0" w:type="auto"/>
@@ -11359,6 +10729,9 @@
         </w:tc>
       </w:tr>
       <w:tr>
+        <w:trPr>
+          <w:trHeight w:val="601"/>
+        </w:trPr>
         <w:tc>
           <w:tcPr>
             <w:tcW w:w="0" w:type="auto"/>
@@ -11419,6 +10792,9 @@
         </w:tc>
       </w:tr>
       <w:tr>
+        <w:trPr>
+          <w:trHeight w:val="585"/>
+        </w:trPr>
         <w:tc>
           <w:tcPr>
             <w:tcW w:w="0" w:type="auto"/>
@@ -11479,6 +10855,9 @@
         </w:tc>
       </w:tr>
       <w:tr>
+        <w:trPr>
+          <w:trHeight w:val="585"/>
+        </w:trPr>
         <w:tc>
           <w:tcPr>
             <w:tcW w:w="0" w:type="auto"/>
@@ -11686,33 +11065,24 @@
         <w:spacing w:line="336" w:lineRule="atLeast"/>
         <w:jc w:val="left"/>
         <w:rPr>
-          <w:rFonts w:ascii="Cambria" w:eastAsia="宋体" w:hAnsi="Cambria" w:cs="宋体"/>
-          <w:color w:val="333333"/>
-          <w:kern w:val="0"/>
-          <w:szCs w:val="21"/>
-        </w:rPr>
-      </w:pPr>
-      <w:r>
-        <w:rPr>
-          <w:rFonts w:ascii="Cambria" w:eastAsia="宋体" w:hAnsi="Cambria" w:cs="宋体"/>
+          <w:rFonts w:ascii="Cambria" w:eastAsia="宋体" w:hAnsi="Cambria" w:cs="宋体" w:hint="eastAsia"/>
           <w:b/>
           <w:bCs/>
           <w:color w:val="333333"/>
           <w:kern w:val="0"/>
           <w:szCs w:val="21"/>
         </w:rPr>
-        <w:t xml:space="preserve">　　</w:t>
-      </w:r>
-      <w:r>
-        <w:rPr>
-          <w:rFonts w:ascii="微软雅黑" w:eastAsia="微软雅黑" w:hAnsi="微软雅黑" w:cs="宋体" w:hint="eastAsia"/>
+      </w:pPr>
+      <w:r>
+        <w:rPr>
+          <w:rFonts w:ascii="Cambria" w:eastAsia="宋体" w:hAnsi="Cambria" w:cs="宋体"/>
           <w:b/>
           <w:bCs/>
           <w:color w:val="333333"/>
           <w:kern w:val="0"/>
           <w:szCs w:val="21"/>
         </w:rPr>
-        <w:t>3.10 其它</w:t>
+        <w:t xml:space="preserve">　　</w:t>
       </w:r>
     </w:p>
     <w:p>
@@ -11722,22 +11092,44 @@
         <w:spacing w:line="336" w:lineRule="atLeast"/>
         <w:jc w:val="left"/>
         <w:rPr>
-          <w:rFonts w:ascii="Cambria" w:eastAsia="宋体" w:hAnsi="Cambria" w:cs="宋体"/>
-          <w:color w:val="333333"/>
-          <w:kern w:val="0"/>
-          <w:szCs w:val="21"/>
-        </w:rPr>
-      </w:pPr>
-      <w:r>
-        <w:rPr>
-          <w:rFonts w:ascii="微软雅黑" w:eastAsia="微软雅黑" w:hAnsi="微软雅黑" w:cs="宋体" w:hint="eastAsia"/>
+          <w:rFonts w:ascii="Cambria" w:eastAsia="宋体" w:hAnsi="Cambria" w:cs="宋体" w:hint="eastAsia"/>
           <w:b/>
           <w:bCs/>
           <w:color w:val="333333"/>
           <w:kern w:val="0"/>
           <w:szCs w:val="21"/>
         </w:rPr>
-        <w:t xml:space="preserve">　　　　· 控制字符匹配</w:t>
+      </w:pPr>
+    </w:p>
+    <w:p>
+      <w:pPr>
+        <w:widowControl/>
+        <w:pBdr>
+          <w:left w:val="single" w:sz="18" w:space="6" w:color="333333"/>
+        </w:pBdr>
+        <w:shd w:val="clear" w:color="auto" w:fill="FFFFFF"/>
+        <w:spacing w:line="384" w:lineRule="atLeast"/>
+        <w:jc w:val="left"/>
+        <w:outlineLvl w:val="2"/>
+        <w:rPr>
+          <w:rFonts w:ascii="微软雅黑" w:eastAsia="微软雅黑" w:hAnsi="微软雅黑" w:cs="宋体"/>
+          <w:b/>
+          <w:bCs/>
+          <w:color w:val="333333"/>
+          <w:kern w:val="0"/>
+          <w:szCs w:val="21"/>
+        </w:rPr>
+      </w:pPr>
+      <w:r>
+        <w:rPr>
+          <w:rFonts w:ascii="微软雅黑" w:eastAsia="微软雅黑" w:hAnsi="微软雅黑" w:cs="宋体" w:hint="eastAsia"/>
+          <w:b/>
+          <w:bCs/>
+          <w:color w:val="333333"/>
+          <w:kern w:val="0"/>
+          <w:szCs w:val="21"/>
+        </w:rPr>
+        <w:t>3.10 其它</w:t>
       </w:r>
     </w:p>
     <w:p>
@@ -11756,21 +11148,46 @@
       <w:r>
         <w:rPr>
           <w:rFonts w:ascii="微软雅黑" w:eastAsia="微软雅黑" w:hAnsi="微软雅黑" w:cs="宋体" w:hint="eastAsia"/>
-          <w:color w:val="333333"/>
-          <w:kern w:val="0"/>
-          <w:szCs w:val="21"/>
-        </w:rPr>
-        <w:t xml:space="preserve">　　　　　　</w:t>
-      </w:r>
-      <w:r>
-        <w:rPr>
-          <w:rFonts w:ascii="微软雅黑" w:eastAsia="微软雅黑" w:hAnsi="微软雅黑" w:cs="宋体" w:hint="eastAsia"/>
           <w:b/>
           <w:bCs/>
           <w:color w:val="333333"/>
           <w:kern w:val="0"/>
           <w:szCs w:val="21"/>
         </w:rPr>
+        <w:t xml:space="preserve">　　　　· 控制字符匹配</w:t>
+      </w:r>
+    </w:p>
+    <w:p>
+      <w:pPr>
+        <w:widowControl/>
+        <w:shd w:val="clear" w:color="auto" w:fill="FFFFFF"/>
+        <w:spacing w:line="336" w:lineRule="atLeast"/>
+        <w:jc w:val="left"/>
+        <w:rPr>
+          <w:rFonts w:ascii="Cambria" w:eastAsia="宋体" w:hAnsi="Cambria" w:cs="宋体"/>
+          <w:color w:val="333333"/>
+          <w:kern w:val="0"/>
+          <w:szCs w:val="21"/>
+        </w:rPr>
+      </w:pPr>
+      <w:r>
+        <w:rPr>
+          <w:rFonts w:ascii="微软雅黑" w:eastAsia="微软雅黑" w:hAnsi="微软雅黑" w:cs="宋体" w:hint="eastAsia"/>
+          <w:color w:val="333333"/>
+          <w:kern w:val="0"/>
+          <w:szCs w:val="21"/>
+        </w:rPr>
+        <w:t xml:space="preserve">　　　　　　</w:t>
+      </w:r>
+      <w:r>
+        <w:rPr>
+          <w:rFonts w:ascii="微软雅黑" w:eastAsia="微软雅黑" w:hAnsi="微软雅黑" w:cs="宋体" w:hint="eastAsia"/>
+          <w:b/>
+          <w:bCs/>
+          <w:color w:val="333333"/>
+          <w:kern w:val="0"/>
+          <w:szCs w:val="21"/>
+        </w:rPr>
         <w:t>\cX</w:t>
       </w:r>
       <w:r>
@@ -11848,6 +11265,7 @@
           <w:kern w:val="0"/>
           <w:szCs w:val="21"/>
         </w:rPr>
+        <w:lastRenderedPageBreak/>
         <w:drawing>
           <wp:inline distT="0" distB="0" distL="0" distR="0">
             <wp:extent cx="190500" cy="190500"/>
@@ -12003,7 +11421,6 @@
           <w:kern w:val="0"/>
           <w:szCs w:val="21"/>
         </w:rPr>
-        <w:lastRenderedPageBreak/>
         <w:t xml:space="preserve"> 2</w:t>
       </w:r>
       <w:r>
@@ -13478,6 +12895,7 @@
           <w:kern w:val="0"/>
           <w:szCs w:val="21"/>
         </w:rPr>
+        <w:lastRenderedPageBreak/>
         <w:t>1</w:t>
       </w:r>
       <w:r>
@@ -13545,7 +12963,6 @@
           <w:kern w:val="0"/>
           <w:szCs w:val="21"/>
         </w:rPr>
-        <w:lastRenderedPageBreak/>
         <w:t>2</w:t>
       </w:r>
       <w:r>
@@ -15444,11 +14861,17 @@
     <w:p>
       <w:pPr>
         <w:widowControl/>
+        <w:pBdr>
+          <w:left w:val="single" w:sz="18" w:space="6" w:color="333333"/>
+        </w:pBdr>
         <w:shd w:val="clear" w:color="auto" w:fill="FFFFFF"/>
-        <w:spacing w:line="336" w:lineRule="atLeast"/>
-        <w:jc w:val="left"/>
-        <w:rPr>
-          <w:rFonts w:ascii="Cambria" w:eastAsia="宋体" w:hAnsi="Cambria" w:cs="宋体"/>
+        <w:spacing w:line="384" w:lineRule="atLeast"/>
+        <w:jc w:val="left"/>
+        <w:outlineLvl w:val="2"/>
+        <w:rPr>
+          <w:rFonts w:ascii="微软雅黑" w:eastAsia="微软雅黑" w:hAnsi="微软雅黑" w:cs="宋体"/>
+          <w:b/>
+          <w:bCs/>
           <w:color w:val="333333"/>
           <w:kern w:val="0"/>
           <w:szCs w:val="21"/>
@@ -17580,11 +17003,17 @@
     <w:p>
       <w:pPr>
         <w:widowControl/>
+        <w:pBdr>
+          <w:left w:val="single" w:sz="18" w:space="6" w:color="333333"/>
+        </w:pBdr>
         <w:shd w:val="clear" w:color="auto" w:fill="FFFFFF"/>
-        <w:spacing w:line="336" w:lineRule="atLeast"/>
-        <w:jc w:val="left"/>
-        <w:rPr>
-          <w:rFonts w:ascii="Cambria" w:eastAsia="宋体" w:hAnsi="Cambria" w:cs="宋体"/>
+        <w:spacing w:line="384" w:lineRule="atLeast"/>
+        <w:jc w:val="left"/>
+        <w:outlineLvl w:val="2"/>
+        <w:rPr>
+          <w:rFonts w:ascii="微软雅黑" w:eastAsia="微软雅黑" w:hAnsi="微软雅黑" w:cs="宋体"/>
+          <w:b/>
+          <w:bCs/>
           <w:color w:val="333333"/>
           <w:kern w:val="0"/>
           <w:szCs w:val="21"/>
@@ -18187,11 +17616,17 @@
     <w:p>
       <w:pPr>
         <w:widowControl/>
+        <w:pBdr>
+          <w:left w:val="single" w:sz="18" w:space="6" w:color="333333"/>
+        </w:pBdr>
         <w:shd w:val="clear" w:color="auto" w:fill="FFFFFF"/>
-        <w:spacing w:line="336" w:lineRule="atLeast"/>
-        <w:jc w:val="left"/>
-        <w:rPr>
-          <w:rFonts w:ascii="Cambria" w:eastAsia="宋体" w:hAnsi="Cambria" w:cs="宋体"/>
+        <w:spacing w:line="384" w:lineRule="atLeast"/>
+        <w:jc w:val="left"/>
+        <w:outlineLvl w:val="2"/>
+        <w:rPr>
+          <w:rFonts w:ascii="微软雅黑" w:eastAsia="微软雅黑" w:hAnsi="微软雅黑" w:cs="宋体"/>
+          <w:b/>
+          <w:bCs/>
           <w:color w:val="333333"/>
           <w:kern w:val="0"/>
           <w:szCs w:val="21"/>
@@ -18589,11 +18024,17 @@
     <w:p>
       <w:pPr>
         <w:widowControl/>
+        <w:pBdr>
+          <w:left w:val="single" w:sz="18" w:space="6" w:color="333333"/>
+        </w:pBdr>
         <w:shd w:val="clear" w:color="auto" w:fill="FFFFFF"/>
-        <w:spacing w:line="336" w:lineRule="atLeast"/>
-        <w:jc w:val="left"/>
-        <w:rPr>
-          <w:rFonts w:ascii="Cambria" w:eastAsia="宋体" w:hAnsi="Cambria" w:cs="宋体"/>
+        <w:spacing w:line="384" w:lineRule="atLeast"/>
+        <w:jc w:val="left"/>
+        <w:outlineLvl w:val="2"/>
+        <w:rPr>
+          <w:rFonts w:ascii="微软雅黑" w:eastAsia="微软雅黑" w:hAnsi="微软雅黑" w:cs="宋体"/>
+          <w:b/>
+          <w:bCs/>
           <w:color w:val="333333"/>
           <w:kern w:val="0"/>
           <w:szCs w:val="21"/>
@@ -18946,7 +18387,7 @@
           <w:kern w:val="0"/>
           <w:szCs w:val="21"/>
         </w:rPr>
-        <w:t>5. 常用正则表达式收集。</w:t>
+        <w:t>5. 常用正则表达式收集</w:t>
       </w:r>
     </w:p>
     <w:p>
@@ -21490,7 +20931,7 @@
 </file>
 
 <file path=customXml/itemProps1.xml><?xml version="1.0" encoding="utf-8"?>
-<ds:datastoreItem xmlns:ds="http://schemas.openxmlformats.org/officeDocument/2006/customXml" ds:itemID="{24B95EE3-07C6-4D29-9089-DE0A73AEDE1E}">
+<ds:datastoreItem xmlns:ds="http://schemas.openxmlformats.org/officeDocument/2006/customXml" ds:itemID="{559917EA-9829-466B-950F-AF347337643D}">
   <ds:schemaRefs>
     <ds:schemaRef ds:uri="http://schemas.openxmlformats.org/officeDocument/2006/bibliography"/>
   </ds:schemaRefs>

</xml_diff>